<commit_message>
Fix table about which primitives are implemented in which library.
git-svn-id: https://svn.cs.biu.ac.il/svn/development/SDK@155 ba1fec17-5bc3-4c1d-a110-6a66ae20c876
</commit_message>
<xml_diff>
--- a/Docs/SDD_docs/FirstLevelSDK_SDD.docx
+++ b/Docs/SDD_docs/FirstLevelSDK_SDD.docx
@@ -174,13 +174,13 @@
         </w:rPr>
         <w:fldChar w:fldCharType="separate"/>
       </w:r>
-      <w:bookmarkStart w:id="14" w:name="_Toc277840397"/>
-      <w:bookmarkStart w:id="15" w:name="_Toc277840454"/>
-      <w:bookmarkStart w:id="16" w:name="_Toc277840601"/>
+      <w:bookmarkStart w:id="14" w:name="_Toc283908857"/>
+      <w:bookmarkStart w:id="15" w:name="_Toc277840809"/>
+      <w:bookmarkStart w:id="16" w:name="_Toc277840753"/>
       <w:bookmarkStart w:id="17" w:name="_Toc277840681"/>
-      <w:bookmarkStart w:id="18" w:name="_Toc277840753"/>
-      <w:bookmarkStart w:id="19" w:name="_Toc277840809"/>
-      <w:bookmarkStart w:id="20" w:name="_Toc283908857"/>
+      <w:bookmarkStart w:id="18" w:name="_Toc277840601"/>
+      <w:bookmarkStart w:id="19" w:name="_Toc277840454"/>
+      <w:bookmarkStart w:id="20" w:name="_Toc277840397"/>
       <w:r>
         <w:rPr>
           <w:sz w:val="36"/>
@@ -33518,9 +33518,6 @@
             <w:pPr>
               <w:ind w:left="720"/>
             </w:pPr>
-            <w:r>
-              <w:sym w:font="Symbol" w:char="F0D6"/>
-            </w:r>
           </w:p>
         </w:tc>
         <w:tc>
@@ -33543,6 +33540,9 @@
             <w:pPr>
               <w:ind w:left="720"/>
             </w:pPr>
+            <w:r>
+              <w:sym w:font="Symbol" w:char="F0D6"/>
+            </w:r>
           </w:p>
         </w:tc>
       </w:tr>
@@ -33741,9 +33741,6 @@
             <w:pPr>
               <w:ind w:left="720"/>
             </w:pPr>
-            <w:r>
-              <w:sym w:font="Symbol" w:char="F0D6"/>
-            </w:r>
           </w:p>
         </w:tc>
         <w:tc>
@@ -33766,6 +33763,9 @@
             <w:pPr>
               <w:ind w:left="720"/>
             </w:pPr>
+            <w:r>
+              <w:sym w:font="Symbol" w:char="F0D6"/>
+            </w:r>
           </w:p>
         </w:tc>
       </w:tr>
@@ -35243,7 +35243,7 @@
             <v:imagedata r:id="rId55" o:title=""/>
             <w10:wrap type="through"/>
           </v:shape>
-          <o:OLEObject Type="Embed" ProgID="PBrush" ShapeID="_x0000_s1103" DrawAspect="Content" ObjectID="_1360416281" r:id="rId56"/>
+          <o:OLEObject Type="Embed" ProgID="PBrush" ShapeID="_x0000_s1103" DrawAspect="Content" ObjectID="_1362997832" r:id="rId56"/>
         </w:pict>
       </w:r>
     </w:p>
@@ -35876,7 +35876,7 @@
             <v:imagedata r:id="rId58" o:title=""/>
             <w10:wrap type="through"/>
           </v:shape>
-          <o:OLEObject Type="Embed" ProgID="PBrush" ShapeID="_x0000_s1108" DrawAspect="Content" ObjectID="_1360416282" r:id="rId59"/>
+          <o:OLEObject Type="Embed" ProgID="PBrush" ShapeID="_x0000_s1108" DrawAspect="Content" ObjectID="_1362997833" r:id="rId59"/>
         </w:pict>
       </w:r>
       <w:r>
@@ -37763,15 +37763,7 @@
         </w:numPr>
       </w:pPr>
       <w:r>
-        <w:t xml:space="preserve">Parse algorithm name in order to get </w:t>
-      </w:r>
-      <w:proofErr w:type="spellStart"/>
-      <w:r>
-        <w:t>AlgDetails</w:t>
-      </w:r>
-      <w:proofErr w:type="spellEnd"/>
-      <w:r>
-        <w:t>.</w:t>
+        <w:t>Parse algorithm name in order to get AlgDetails.</w:t>
       </w:r>
     </w:p>
     <w:p>
@@ -37828,15 +37820,7 @@
       </w:r>
       <w:proofErr w:type="gramStart"/>
       <w:r>
-        <w:t xml:space="preserve">(Class </w:t>
-      </w:r>
-      <w:proofErr w:type="spellStart"/>
-      <w:r>
-        <w:t>algClass</w:t>
-      </w:r>
-      <w:proofErr w:type="spellEnd"/>
-      <w:r>
-        <w:t>).</w:t>
+        <w:t>(Class algClass).</w:t>
       </w:r>
       <w:proofErr w:type="gramEnd"/>
     </w:p>
@@ -37849,15 +37833,7 @@
         </w:numPr>
       </w:pPr>
       <w:r>
-        <w:t xml:space="preserve">Retrieve a Constructor of </w:t>
-      </w:r>
-      <w:proofErr w:type="spellStart"/>
-      <w:r>
-        <w:t>algClass</w:t>
-      </w:r>
-      <w:proofErr w:type="spellEnd"/>
-      <w:r>
-        <w:t xml:space="preserve"> that accepts one parameter of type String.</w:t>
+        <w:t>Retrieve a Constructor of algClass that accepts one parameter of type String.</w:t>
       </w:r>
     </w:p>
     <w:p>
@@ -37869,31 +37845,7 @@
         </w:numPr>
       </w:pPr>
       <w:r>
-        <w:t xml:space="preserve">Create an instance of type </w:t>
-      </w:r>
-      <w:proofErr w:type="spellStart"/>
-      <w:r>
-        <w:t>algClass</w:t>
-      </w:r>
-      <w:proofErr w:type="spellEnd"/>
-      <w:r>
-        <w:t xml:space="preserve"> by calling the above Constructor. Pass as a parameter the “tail” in </w:t>
-      </w:r>
-      <w:proofErr w:type="spellStart"/>
-      <w:r>
-        <w:t>AlgDetails</w:t>
-      </w:r>
-      <w:proofErr w:type="spellEnd"/>
-      <w:r>
-        <w:t xml:space="preserve">. The call </w:t>
-      </w:r>
-      <w:proofErr w:type="spellStart"/>
-      <w:r>
-        <w:t>Constructor.newInstance</w:t>
-      </w:r>
-      <w:proofErr w:type="spellEnd"/>
-      <w:r>
-        <w:t xml:space="preserve"> returns an object of type Object. (For example, if algName is a series of algorithms: "HMAC/SHA1", the function creates an HMAC object and passes the tail – "SHA1" to the instance of HMAC. HMAC should be a class that takes as argument a string and in its constructor uses the factories to create the hash object. In this case, where there is a tail, the getObject function passes the String "SHA1" by retrieving a constructor that gets a String. If there is no such constructor, an exception will be thrown). </w:t>
+        <w:t xml:space="preserve">Create an instance of type algClass by calling the above Constructor. Pass as a parameter the “tail” in AlgDetails. The call Constructor.newInstance returns an object of type Object. (For example, if algName is a series of algorithms: "HMAC/SHA1", the function creates an HMAC object and passes the tail – "SHA1" to the instance of HMAC. HMAC should be a class that takes as argument a string and in its constructor uses the factories to create the hash object. In this case, where there is a tail, the getObject function passes the String "SHA1" by retrieving a constructor that gets a String. If there is no such constructor, an exception will be thrown). </w:t>
       </w:r>
     </w:p>
     <w:p>
@@ -38074,13 +38026,8 @@
         <w:t>:</w:t>
       </w:r>
       <w:r>
-        <w:t xml:space="preserve"> </w:t>
-      </w:r>
-      <w:proofErr w:type="spellStart"/>
-      <w:r>
-        <w:t>AlgDetails</w:t>
-      </w:r>
-      <w:proofErr w:type="spellEnd"/>
+        <w:t xml:space="preserve"> AlgDetails</w:t>
+      </w:r>
     </w:p>
     <w:p>
       <w:pPr>
@@ -38111,11 +38058,7 @@
         <w:t>2</w:t>
       </w:r>
       <w:r>
-        <w:t>/…</w:t>
-      </w:r>
-      <w:proofErr w:type="spellStart"/>
-      <w:r>
-        <w:t>alg</w:t>
+        <w:t>/…alg</w:t>
       </w:r>
       <w:r>
         <w:rPr>
@@ -38124,25 +38067,51 @@
         </w:rPr>
         <w:t>n</w:t>
       </w:r>
+      <w:r>
+        <w:t>”</w:t>
+      </w:r>
+      <w:proofErr w:type="gramStart"/>
+      <w:r>
+        <w:t>,</w:t>
+      </w:r>
+      <w:proofErr w:type="gramEnd"/>
+      <w:r>
+        <w:t xml:space="preserve"> where n can be any number greater than zero. (If n = zero, then AlgDetails. Name = null and </w:t>
+      </w:r>
+      <w:proofErr w:type="spellStart"/>
+      <w:r>
+        <w:t>AlgDetails.tail</w:t>
+      </w:r>
       <w:proofErr w:type="spellEnd"/>
       <w:r>
-        <w:t>”</w:t>
+        <w:t xml:space="preserve"> = null. If n = 1 </w:t>
       </w:r>
       <w:proofErr w:type="gramStart"/>
       <w:r>
-        <w:t>,</w:t>
+        <w:t>then  AlgDetails</w:t>
       </w:r>
       <w:proofErr w:type="gramEnd"/>
       <w:r>
-        <w:t xml:space="preserve"> where n can be any number greater than zero. (If n = zero, then </w:t>
+        <w:t xml:space="preserve">. Name = “alg1” and </w:t>
       </w:r>
       <w:proofErr w:type="spellStart"/>
       <w:r>
-        <w:t>AlgDetails</w:t>
+        <w:t>AlgDetails.tail</w:t>
       </w:r>
       <w:proofErr w:type="spellEnd"/>
       <w:r>
-        <w:t xml:space="preserve">. Name = null and </w:t>
+        <w:t xml:space="preserve"> = null</w:t>
+      </w:r>
+      <w:r>
+        <w:t>. If n &gt;=</w:t>
+      </w:r>
+      <w:proofErr w:type="gramStart"/>
+      <w:r>
+        <w:t>2</w:t>
+      </w:r>
+      <w:proofErr w:type="gramEnd"/>
+      <w:r>
+        <w:t xml:space="preserve"> then AlgDetails. Name = alg1 and </w:t>
       </w:r>
       <w:proofErr w:type="spellStart"/>
       <w:r>
@@ -38150,63 +38119,7 @@
       </w:r>
       <w:proofErr w:type="spellEnd"/>
       <w:r>
-        <w:t xml:space="preserve"> = null. If n = 1 </w:t>
-      </w:r>
-      <w:proofErr w:type="gramStart"/>
-      <w:r>
-        <w:t xml:space="preserve">then  </w:t>
-      </w:r>
-      <w:proofErr w:type="spellStart"/>
-      <w:r>
-        <w:t>AlgDetails</w:t>
-      </w:r>
-      <w:proofErr w:type="spellEnd"/>
-      <w:proofErr w:type="gramEnd"/>
-      <w:r>
-        <w:t xml:space="preserve">. Name = “alg1” and </w:t>
-      </w:r>
-      <w:proofErr w:type="spellStart"/>
-      <w:r>
-        <w:t>AlgDetails.tail</w:t>
-      </w:r>
-      <w:proofErr w:type="spellEnd"/>
-      <w:r>
-        <w:t xml:space="preserve"> = null</w:t>
-      </w:r>
-      <w:r>
-        <w:t>. If n &gt;=</w:t>
-      </w:r>
-      <w:proofErr w:type="gramStart"/>
-      <w:r>
-        <w:t>2</w:t>
-      </w:r>
-      <w:proofErr w:type="gramEnd"/>
-      <w:r>
-        <w:t xml:space="preserve"> then </w:t>
-      </w:r>
-      <w:proofErr w:type="spellStart"/>
-      <w:r>
-        <w:t>AlgDetails</w:t>
-      </w:r>
-      <w:proofErr w:type="spellEnd"/>
-      <w:r>
-        <w:t xml:space="preserve">. Name = alg1 and </w:t>
-      </w:r>
-      <w:proofErr w:type="spellStart"/>
-      <w:r>
-        <w:t>AlgDetails.tail</w:t>
-      </w:r>
-      <w:proofErr w:type="spellEnd"/>
-      <w:r>
-        <w:t xml:space="preserve"> = “alg2/…/</w:t>
-      </w:r>
-      <w:proofErr w:type="spellStart"/>
-      <w:r>
-        <w:t>algn</w:t>
-      </w:r>
-      <w:proofErr w:type="spellEnd"/>
-      <w:r>
-        <w:t>”)</w:t>
+        <w:t xml:space="preserve"> = “alg2/…/algn”)</w:t>
       </w:r>
     </w:p>
     <w:p>
@@ -38238,15 +38151,7 @@
       </w:r>
       <w:proofErr w:type="gramEnd"/>
       <w:r>
-        <w:t xml:space="preserve">, then </w:t>
-      </w:r>
-      <w:proofErr w:type="spellStart"/>
-      <w:r>
-        <w:t>AlgDetails</w:t>
-      </w:r>
-      <w:proofErr w:type="spellEnd"/>
-      <w:r>
-        <w:t xml:space="preserve">. </w:t>
+        <w:t xml:space="preserve">, then AlgDetails. </w:t>
       </w:r>
       <w:proofErr w:type="gramStart"/>
       <w:r>
@@ -38282,15 +38187,7 @@
       </w:r>
       <w:proofErr w:type="gramEnd"/>
       <w:r>
-        <w:t xml:space="preserve">, then </w:t>
-      </w:r>
-      <w:proofErr w:type="spellStart"/>
-      <w:r>
-        <w:t>AlgDetails</w:t>
-      </w:r>
-      <w:proofErr w:type="spellEnd"/>
-      <w:r>
-        <w:t xml:space="preserve">. </w:t>
+        <w:t xml:space="preserve">, then AlgDetails. </w:t>
       </w:r>
       <w:proofErr w:type="gramStart"/>
       <w:r>
@@ -38329,31 +38226,15 @@
       </w:r>
       <w:proofErr w:type="gramEnd"/>
       <w:r>
-        <w:t xml:space="preserve">, then </w:t>
+        <w:t xml:space="preserve">, then AlgDetails. name = “alg1” and </w:t>
       </w:r>
       <w:proofErr w:type="spellStart"/>
       <w:r>
-        <w:t>AlgDetails</w:t>
+        <w:t>AlgDetails.tail</w:t>
       </w:r>
       <w:proofErr w:type="spellEnd"/>
       <w:r>
-        <w:t xml:space="preserve">. name = “alg1” and </w:t>
-      </w:r>
-      <w:proofErr w:type="spellStart"/>
-      <w:r>
-        <w:t>AlgDetails.tail</w:t>
-      </w:r>
-      <w:proofErr w:type="spellEnd"/>
-      <w:r>
-        <w:t xml:space="preserve"> = “alg2/…/</w:t>
-      </w:r>
-      <w:proofErr w:type="spellStart"/>
-      <w:r>
-        <w:t>algn</w:t>
-      </w:r>
-      <w:proofErr w:type="spellEnd"/>
-      <w:r>
-        <w:t>”</w:t>
+        <w:t xml:space="preserve"> = “alg2/…/algn”</w:t>
       </w:r>
     </w:p>
     <w:p>
@@ -38364,13 +38245,8 @@
           <w:numId w:val="12"/>
         </w:numPr>
       </w:pPr>
-      <w:proofErr w:type="spellStart"/>
-      <w:r>
-        <w:t>checkValidity</w:t>
-      </w:r>
-      <w:proofErr w:type="spellEnd"/>
-      <w:r>
-        <w:t>(String algName) : Boolean</w:t>
+      <w:r>
+        <w:t>checkValidity(String algName) : Boolean</w:t>
       </w:r>
     </w:p>
     <w:p>
@@ -38406,13 +38282,8 @@
           <w:numId w:val="12"/>
         </w:numPr>
       </w:pPr>
-      <w:proofErr w:type="spellStart"/>
-      <w:r>
-        <w:t>prepareKey</w:t>
-      </w:r>
-      <w:proofErr w:type="spellEnd"/>
-      <w:r>
-        <w:t>(provider : String, algName : String) : String</w:t>
+      <w:r>
+        <w:t>prepareKey(provider : String, algName : String) : String</w:t>
       </w:r>
     </w:p>
     <w:p>
@@ -40659,21 +40530,7 @@
         <w:rPr>
           <w:lang w:eastAsia="en-GB"/>
         </w:rPr>
-        <w:t>Whenever a constructor of a BC object needs another primitive as in the example of HMAC that needs an underlying hash object, the data about the underlying primitive will be passed to the constructor as a string specifying the name of the underlying primitive. This string may be the concatenation of more than algorithms as explained above (“alg1/alg2/…/</w:t>
-      </w:r>
-      <w:proofErr w:type="spellStart"/>
-      <w:r>
-        <w:rPr>
-          <w:lang w:eastAsia="en-GB"/>
-        </w:rPr>
-        <w:t>algn</w:t>
-      </w:r>
-      <w:proofErr w:type="spellEnd"/>
-      <w:r>
-        <w:rPr>
-          <w:lang w:eastAsia="en-GB"/>
-        </w:rPr>
-        <w:t>) if needed.</w:t>
+        <w:t>Whenever a constructor of a BC object needs another primitive as in the example of HMAC that needs an underlying hash object, the data about the underlying primitive will be passed to the constructor as a string specifying the name of the underlying primitive. This string may be the concatenation of more than algorithms as explained above (“alg1/alg2/…/algn) if needed.</w:t>
       </w:r>
     </w:p>
     <w:p>
@@ -48666,10 +48523,10 @@
       </w:pPr>
       <w:r>
         <w:object w:dxaOrig="9426" w:dyaOrig="19673">
-          <v:shape id="_x0000_i1027" type="#_x0000_t75" style="width:471.45pt;height:983.6pt" o:ole="">
+          <v:shape id="_x0000_i1027" type="#_x0000_t75" style="width:471pt;height:984pt" o:ole="">
             <v:imagedata r:id="rId64" o:title=""/>
           </v:shape>
-          <o:OLEObject Type="Embed" ProgID="Excel.Sheet.8" ShapeID="_x0000_i1027" DrawAspect="Content" ObjectID="_1360416280" r:id="rId65"/>
+          <o:OLEObject Type="Embed" ProgID="Excel.Sheet.8" ShapeID="_x0000_i1027" DrawAspect="Content" ObjectID="_1362997831" r:id="rId65"/>
         </w:object>
       </w:r>
       <w:r>
@@ -52549,7 +52406,7 @@
         <w:noProof/>
         <w:lang w:eastAsia="en-GB"/>
       </w:rPr>
-      <w:t>2</w:t>
+      <w:t>47</w:t>
     </w:r>
     <w:r>
       <w:fldChar w:fldCharType="end"/>
@@ -57787,6 +57644,28 @@
       <w:contextualSpacing/>
     </w:pPr>
   </w:style>
+  <w:style w:type="paragraph" w:styleId="DocumentMap">
+    <w:name w:val="Document Map"/>
+    <w:basedOn w:val="Normal"/>
+    <w:link w:val="DocumentMapChar"/>
+    <w:rsid w:val="007264C0"/>
+    <w:rPr>
+      <w:rFonts w:ascii="Tahoma" w:hAnsi="Tahoma" w:cs="Tahoma"/>
+      <w:sz w:val="16"/>
+      <w:szCs w:val="16"/>
+    </w:rPr>
+  </w:style>
+  <w:style w:type="character" w:customStyle="1" w:styleId="DocumentMapChar">
+    <w:name w:val="Document Map Char"/>
+    <w:basedOn w:val="DefaultParagraphFont"/>
+    <w:link w:val="DocumentMap"/>
+    <w:rsid w:val="007264C0"/>
+    <w:rPr>
+      <w:rFonts w:ascii="Tahoma" w:hAnsi="Tahoma" w:cs="Tahoma"/>
+      <w:sz w:val="16"/>
+      <w:szCs w:val="16"/>
+    </w:rPr>
+  </w:style>
 </w:styles>
 </file>
 
@@ -58078,7 +57957,7 @@
 </file>
 
 <file path=customXml/itemProps1.xml><?xml version="1.0" encoding="utf-8"?>
-<ds:datastoreItem xmlns:ds="http://schemas.openxmlformats.org/officeDocument/2006/customXml" ds:itemID="{7D374C2F-A0AB-4B48-81F4-0A4E07B12150}">
+<ds:datastoreItem xmlns:ds="http://schemas.openxmlformats.org/officeDocument/2006/customXml" ds:itemID="{2744F4B8-199A-4384-8590-7986CE19EA41}">
   <ds:schemaRefs>
     <ds:schemaRef ds:uri="http://schemas.openxmlformats.org/officeDocument/2006/bibliography"/>
   </ds:schemaRefs>

</xml_diff>

<commit_message>
Added a more detailed description of the collision resistant crypto++ wrapper.
git-svn-id: https://svn.cs.biu.ac.il/svn/development/SDK@176 ba1fec17-5bc3-4c1d-a110-6a66ae20c876
</commit_message>
<xml_diff>
--- a/Docs/SDD_docs/FirstLevelSDK_SDD.docx
+++ b/Docs/SDD_docs/FirstLevelSDK_SDD.docx
@@ -174,13 +174,13 @@
         </w:rPr>
         <w:fldChar w:fldCharType="separate"/>
       </w:r>
-      <w:bookmarkStart w:id="14" w:name="_Toc277840397"/>
-      <w:bookmarkStart w:id="15" w:name="_Toc277840454"/>
-      <w:bookmarkStart w:id="16" w:name="_Toc277840601"/>
+      <w:bookmarkStart w:id="14" w:name="_Toc289956166"/>
+      <w:bookmarkStart w:id="15" w:name="_Toc277840809"/>
+      <w:bookmarkStart w:id="16" w:name="_Toc277840753"/>
       <w:bookmarkStart w:id="17" w:name="_Toc277840681"/>
-      <w:bookmarkStart w:id="18" w:name="_Toc277840753"/>
-      <w:bookmarkStart w:id="19" w:name="_Toc277840809"/>
-      <w:bookmarkStart w:id="20" w:name="_Toc289956166"/>
+      <w:bookmarkStart w:id="18" w:name="_Toc277840601"/>
+      <w:bookmarkStart w:id="19" w:name="_Toc277840454"/>
+      <w:bookmarkStart w:id="20" w:name="_Toc277840397"/>
       <w:r>
         <w:rPr>
           <w:sz w:val="36"/>
@@ -11070,8 +11070,8 @@
       <w:bookmarkStart w:id="65" w:name="_Toc277840462"/>
       <w:bookmarkStart w:id="66" w:name="_Toc277840608"/>
       <w:bookmarkStart w:id="67" w:name="_Toc277840816"/>
-      <w:bookmarkStart w:id="68" w:name="_Toc104538327"/>
-      <w:bookmarkStart w:id="69" w:name="_Toc289956173"/>
+      <w:bookmarkStart w:id="68" w:name="_Toc289956173"/>
+      <w:bookmarkStart w:id="69" w:name="_Toc104538327"/>
       <w:r>
         <w:t>Introduction</w:t>
       </w:r>
@@ -11080,7 +11080,7 @@
       <w:bookmarkEnd w:id="65"/>
       <w:bookmarkEnd w:id="66"/>
       <w:bookmarkEnd w:id="67"/>
-      <w:bookmarkEnd w:id="69"/>
+      <w:bookmarkEnd w:id="68"/>
     </w:p>
     <w:p>
       <w:pPr>
@@ -11270,7 +11270,7 @@
       <w:r>
         <w:t>Goals</w:t>
       </w:r>
-      <w:bookmarkEnd w:id="68"/>
+      <w:bookmarkEnd w:id="69"/>
       <w:bookmarkEnd w:id="70"/>
       <w:bookmarkEnd w:id="71"/>
       <w:bookmarkEnd w:id="72"/>
@@ -14811,6 +14811,7 @@
         <w:rPr>
           <w:lang w:eastAsia="en-GB"/>
         </w:rPr>
+        <w:lastRenderedPageBreak/>
         <w:t>KdfFactory – Factory for key derivation functions</w:t>
       </w:r>
     </w:p>
@@ -15556,11 +15557,11 @@
       <w:bookmarkStart w:id="127" w:name="_Toc277840472"/>
       <w:bookmarkStart w:id="128" w:name="_Toc277840618"/>
       <w:bookmarkStart w:id="129" w:name="_Toc277840826"/>
-      <w:bookmarkStart w:id="130" w:name="_Toc30214772"/>
-      <w:bookmarkStart w:id="131" w:name="_Toc33153566"/>
-      <w:bookmarkStart w:id="132" w:name="_Toc30214773"/>
-      <w:bookmarkStart w:id="133" w:name="_Toc33153567"/>
-      <w:bookmarkStart w:id="134" w:name="_Toc289956191"/>
+      <w:bookmarkStart w:id="130" w:name="_Toc289956191"/>
+      <w:bookmarkStart w:id="131" w:name="_Toc30214772"/>
+      <w:bookmarkStart w:id="132" w:name="_Toc33153566"/>
+      <w:bookmarkStart w:id="133" w:name="_Toc30214773"/>
+      <w:bookmarkStart w:id="134" w:name="_Toc33153567"/>
       <w:bookmarkEnd w:id="124"/>
       <w:r>
         <w:t>General</w:t>
@@ -15570,7 +15571,7 @@
       <w:bookmarkEnd w:id="127"/>
       <w:bookmarkEnd w:id="128"/>
       <w:bookmarkEnd w:id="129"/>
-      <w:bookmarkEnd w:id="134"/>
+      <w:bookmarkEnd w:id="130"/>
     </w:p>
     <w:p>
       <w:pPr>
@@ -17337,9 +17338,6 @@
         </w:drawing>
       </w:r>
     </w:p>
-    <w:p/>
-    <w:p/>
-    <w:p/>
     <w:p/>
     <w:p>
       <w:pPr>
@@ -17695,31 +17693,18 @@
     </w:p>
     <w:p/>
     <w:p>
+      <w:pPr>
+        <w:ind w:left="-1350"/>
+      </w:pPr>
       <w:r>
         <w:rPr>
           <w:noProof/>
         </w:rPr>
         <w:drawing>
-          <wp:anchor distT="0" distB="0" distL="114300" distR="114300" simplePos="0" relativeHeight="251704320" behindDoc="1" locked="0" layoutInCell="1" allowOverlap="1">
-            <wp:simplePos x="0" y="0"/>
-            <wp:positionH relativeFrom="column">
-              <wp:posOffset>-881380</wp:posOffset>
-            </wp:positionH>
-            <wp:positionV relativeFrom="paragraph">
-              <wp:posOffset>582930</wp:posOffset>
-            </wp:positionV>
-            <wp:extent cx="7076440" cy="3620770"/>
+          <wp:inline distT="0" distB="0" distL="0" distR="0">
+            <wp:extent cx="7474923" cy="2759057"/>
             <wp:effectExtent l="19050" t="0" r="0" b="0"/>
-            <wp:wrapThrough wrapText="bothSides">
-              <wp:wrapPolygon edited="0">
-                <wp:start x="-58" y="0"/>
-                <wp:lineTo x="-58" y="21479"/>
-                <wp:lineTo x="21573" y="21479"/>
-                <wp:lineTo x="21573" y="0"/>
-                <wp:lineTo x="-58" y="0"/>
-              </wp:wrapPolygon>
-            </wp:wrapThrough>
-            <wp:docPr id="17" name="Picture 98"/>
+            <wp:docPr id="13" name="Picture 12"/>
             <wp:cNvGraphicFramePr>
               <a:graphicFrameLocks xmlns:a="http://schemas.openxmlformats.org/drawingml/2006/main" noChangeAspect="1"/>
             </wp:cNvGraphicFramePr>
@@ -17727,13 +17712,13 @@
               <a:graphicData uri="http://schemas.openxmlformats.org/drawingml/2006/picture">
                 <pic:pic xmlns:pic="http://schemas.openxmlformats.org/drawingml/2006/picture">
                   <pic:nvPicPr>
-                    <pic:cNvPr id="0" name="Picture 98"/>
+                    <pic:cNvPr id="0" name="Picture 12"/>
                     <pic:cNvPicPr>
                       <a:picLocks noChangeAspect="1" noChangeArrowheads="1"/>
                     </pic:cNvPicPr>
                   </pic:nvPicPr>
                   <pic:blipFill>
-                    <a:blip r:embed="rId20" cstate="print"/>
+                    <a:blip r:embed="rId20"/>
                     <a:srcRect/>
                     <a:stretch>
                       <a:fillRect/>
@@ -17742,18 +17727,27 @@
                   <pic:spPr bwMode="auto">
                     <a:xfrm>
                       <a:off x="0" y="0"/>
-                      <a:ext cx="7076440" cy="3620770"/>
+                      <a:ext cx="7484146" cy="2762461"/>
                     </a:xfrm>
                     <a:prstGeom prst="rect">
                       <a:avLst/>
                     </a:prstGeom>
                     <a:noFill/>
+                    <a:ln w="9525">
+                      <a:noFill/>
+                      <a:miter lim="800000"/>
+                      <a:headEnd/>
+                      <a:tailEnd/>
+                    </a:ln>
                   </pic:spPr>
                 </pic:pic>
               </a:graphicData>
             </a:graphic>
-          </wp:anchor>
+          </wp:inline>
         </w:drawing>
+      </w:r>
+      <w:r>
+        <w:t xml:space="preserve"> </w:t>
       </w:r>
       <w:r>
         <w:t>In the diagram below</w:t>
@@ -20180,39 +20174,17 @@
     </w:p>
     <w:p>
       <w:pPr>
-        <w:rPr>
-          <w:rFonts w:ascii="Courier New" w:hAnsi="Courier New" w:cs="Courier New"/>
-          <w:color w:val="000000"/>
-          <w:sz w:val="20"/>
-          <w:szCs w:val="20"/>
-        </w:rPr>
-      </w:pPr>
-    </w:p>
-    <w:p>
-      <w:pPr>
-        <w:rPr>
-          <w:rFonts w:ascii="Courier New" w:hAnsi="Courier New" w:cs="Courier New"/>
-          <w:color w:val="000000"/>
-          <w:sz w:val="20"/>
-          <w:szCs w:val="20"/>
-        </w:rPr>
-      </w:pPr>
-    </w:p>
-    <w:p/>
-    <w:p>
-      <w:pPr>
         <w:autoSpaceDE/>
         <w:autoSpaceDN/>
         <w:adjustRightInd/>
-        <w:rPr>
-          <w:b/>
-          <w:bCs/>
-          <w:sz w:val="26"/>
-          <w:szCs w:val="18"/>
-        </w:rPr>
-      </w:pPr>
-      <w:r>
-        <w:lastRenderedPageBreak/>
+      </w:pPr>
+      <w:r>
+        <w:rPr>
+          <w:rFonts w:ascii="Courier New" w:hAnsi="Courier New" w:cs="Courier New"/>
+          <w:color w:val="000000"/>
+          <w:sz w:val="20"/>
+          <w:szCs w:val="20"/>
+        </w:rPr>
         <w:br w:type="page"/>
       </w:r>
     </w:p>
@@ -24153,30 +24125,63 @@
     </w:p>
     <w:p>
       <w:r>
+        <w:t>A</w:t>
+      </w:r>
+      <w:r>
+        <w:t xml:space="preserve"> </w:t>
+      </w:r>
+      <w:r>
+        <w:rPr>
+          <w:b/>
+          <w:bCs/>
+        </w:rPr>
+        <w:t>pseudorandom generator (PRG)</w:t>
+      </w:r>
+      <w:r>
+        <w:t xml:space="preserve"> is a </w:t>
+      </w:r>
+      <w:r>
+        <w:t xml:space="preserve">deterministic </w:t>
+      </w:r>
+      <w:r>
+        <w:t xml:space="preserve">algorithm that takes a “short” </w:t>
+      </w:r>
+      <w:r>
+        <w:t>uniform</w:t>
+      </w:r>
+      <w:r>
+        <w:t>ly distributed string</w:t>
+      </w:r>
+      <w:r>
+        <w:t xml:space="preserve">, known as </w:t>
+      </w:r>
+      <w:r>
+        <w:t>the</w:t>
+      </w:r>
+      <w:r>
+        <w:t xml:space="preserve"> </w:t>
+      </w:r>
+      <w:r>
+        <w:t>seed</w:t>
+      </w:r>
+      <w:r>
+        <w:t>, and outputs a longer string that cannot be efficiently distinguished from a uniformly distributed string of that length</w:t>
+      </w:r>
+      <w:r>
+        <w:t xml:space="preserve">. </w:t>
+      </w:r>
+    </w:p>
+    <w:p/>
+    <w:p>
+      <w:r>
         <w:rPr>
           <w:noProof/>
         </w:rPr>
         <w:drawing>
-          <wp:anchor distT="0" distB="0" distL="114300" distR="114300" simplePos="0" relativeHeight="251717632" behindDoc="1" locked="0" layoutInCell="1" allowOverlap="1">
-            <wp:simplePos x="0" y="0"/>
-            <wp:positionH relativeFrom="column">
-              <wp:posOffset>-552450</wp:posOffset>
-            </wp:positionH>
-            <wp:positionV relativeFrom="paragraph">
-              <wp:posOffset>746125</wp:posOffset>
-            </wp:positionV>
-            <wp:extent cx="6388735" cy="3891280"/>
+          <wp:inline distT="0" distB="0" distL="0" distR="0">
+            <wp:extent cx="6210935" cy="3782571"/>
             <wp:effectExtent l="19050" t="0" r="0" b="0"/>
-            <wp:wrapThrough wrapText="bothSides">
-              <wp:wrapPolygon edited="0">
-                <wp:start x="-64" y="0"/>
-                <wp:lineTo x="-64" y="21466"/>
-                <wp:lineTo x="21576" y="21466"/>
-                <wp:lineTo x="21576" y="0"/>
-                <wp:lineTo x="-64" y="0"/>
-              </wp:wrapPolygon>
-            </wp:wrapThrough>
-            <wp:docPr id="112" name="Picture 112"/>
+            <wp:docPr id="14" name="Picture 16"/>
             <wp:cNvGraphicFramePr>
               <a:graphicFrameLocks xmlns:a="http://schemas.openxmlformats.org/drawingml/2006/main" noChangeAspect="1"/>
             </wp:cNvGraphicFramePr>
@@ -24184,13 +24189,13 @@
               <a:graphicData uri="http://schemas.openxmlformats.org/drawingml/2006/picture">
                 <pic:pic xmlns:pic="http://schemas.openxmlformats.org/drawingml/2006/picture">
                   <pic:nvPicPr>
-                    <pic:cNvPr id="0" name="Picture 112"/>
+                    <pic:cNvPr id="0" name="Picture 16"/>
                     <pic:cNvPicPr>
                       <a:picLocks noChangeAspect="1" noChangeArrowheads="1"/>
                     </pic:cNvPicPr>
                   </pic:nvPicPr>
                   <pic:blipFill>
-                    <a:blip r:embed="rId27" cstate="print"/>
+                    <a:blip r:embed="rId27"/>
                     <a:srcRect/>
                     <a:stretch>
                       <a:fillRect/>
@@ -24199,67 +24204,26 @@
                   <pic:spPr bwMode="auto">
                     <a:xfrm>
                       <a:off x="0" y="0"/>
-                      <a:ext cx="6388735" cy="3891280"/>
+                      <a:ext cx="6210935" cy="3782571"/>
                     </a:xfrm>
                     <a:prstGeom prst="rect">
                       <a:avLst/>
                     </a:prstGeom>
                     <a:noFill/>
+                    <a:ln w="9525">
+                      <a:noFill/>
+                      <a:miter lim="800000"/>
+                      <a:headEnd/>
+                      <a:tailEnd/>
+                    </a:ln>
                   </pic:spPr>
                 </pic:pic>
               </a:graphicData>
             </a:graphic>
-          </wp:anchor>
+          </wp:inline>
         </w:drawing>
       </w:r>
-      <w:r>
-        <w:t>A</w:t>
-      </w:r>
-      <w:r>
-        <w:t xml:space="preserve"> </w:t>
-      </w:r>
-      <w:r>
-        <w:rPr>
-          <w:b/>
-          <w:bCs/>
-        </w:rPr>
-        <w:t>pseudorandom generator (PRG)</w:t>
-      </w:r>
-      <w:r>
-        <w:t xml:space="preserve"> is a </w:t>
-      </w:r>
-      <w:r>
-        <w:t xml:space="preserve">deterministic </w:t>
-      </w:r>
-      <w:r>
-        <w:t xml:space="preserve">algorithm that takes a “short” </w:t>
-      </w:r>
-      <w:r>
-        <w:t>uniform</w:t>
-      </w:r>
-      <w:r>
-        <w:t>ly distributed string</w:t>
-      </w:r>
-      <w:r>
-        <w:t xml:space="preserve">, known as </w:t>
-      </w:r>
-      <w:r>
-        <w:t>the</w:t>
-      </w:r>
-      <w:r>
-        <w:t xml:space="preserve"> </w:t>
-      </w:r>
-      <w:r>
-        <w:t>seed</w:t>
-      </w:r>
-      <w:r>
-        <w:t>, and outputs a longer string that cannot be efficiently distinguished from a uniformly distributed string of that length</w:t>
-      </w:r>
-      <w:r>
-        <w:t xml:space="preserve">. </w:t>
-      </w:r>
-    </w:p>
-    <w:p/>
+    </w:p>
     <w:p/>
     <w:p>
       <w:pPr>
@@ -24271,7 +24235,6 @@
       </w:pPr>
       <w:bookmarkStart w:id="202" w:name="_Toc277840060"/>
       <w:r>
-        <w:lastRenderedPageBreak/>
         <w:t xml:space="preserve"> </w:t>
       </w:r>
       <w:bookmarkStart w:id="203" w:name="_Toc289956229"/>
@@ -24292,7 +24255,10 @@
         <w:t xml:space="preserve">Function : </w:t>
       </w:r>
       <w:r>
-        <w:t>getPRGBytes(len : int, out :byte[])</w:t>
+        <w:t>getPRGBytes(</w:t>
+      </w:r>
+      <w:r>
+        <w:t>out :byte[], outOffset:int, OutLen : int,</w:t>
       </w:r>
     </w:p>
     <w:p>
@@ -24650,6 +24616,7 @@
           <w:sz w:val="20"/>
           <w:szCs w:val="20"/>
         </w:rPr>
+        <w:lastRenderedPageBreak/>
         <w:t>//</w:t>
       </w:r>
       <w:r>
@@ -27322,7 +27289,7 @@
                     <a:blip r:embed="rId31" cstate="print">
                       <a:extLst>
                         <a:ext uri="{28A0092B-C50C-407E-A947-70E740481C1C}">
-                          <a14:useLocalDpi xmlns:a14="http://schemas.microsoft.com/office/drawing/2010/main" xmlns:wps="http://schemas.microsoft.com/office/word/2010/wordprocessingShape" xmlns:wpi="http://schemas.microsoft.com/office/word/2010/wordprocessingInk" xmlns:wpg="http://schemas.microsoft.com/office/word/2010/wordprocessingGroup" xmlns:w14="http://schemas.microsoft.com/office/word/2010/wordml" xmlns:w="http://schemas.openxmlformats.org/wordprocessingml/2006/main" xmlns:w10="urn:schemas-microsoft-com:office:word" xmlns:wp14="http://schemas.microsoft.com/office/word/2010/wordprocessingDrawing" xmlns:v="urn:schemas-microsoft-com:vml" xmlns:o="urn:schemas-microsoft-com:office:office" xmlns:mc="http://schemas.openxmlformats.org/markup-compatibility/2006" xmlns:wpc="http://schemas.microsoft.com/office/word/2010/wordprocessingCanvas" xmlns="" val="0"/>
+                          <a14:useLocalDpi xmlns="" xmlns:wpc="http://schemas.microsoft.com/office/word/2010/wordprocessingCanvas" xmlns:mc="http://schemas.openxmlformats.org/markup-compatibility/2006" xmlns:o="urn:schemas-microsoft-com:office:office" xmlns:v="urn:schemas-microsoft-com:vml" xmlns:wp14="http://schemas.microsoft.com/office/word/2010/wordprocessingDrawing" xmlns:w10="urn:schemas-microsoft-com:office:word" xmlns:w="http://schemas.openxmlformats.org/wordprocessingml/2006/main" xmlns:w14="http://schemas.microsoft.com/office/word/2010/wordml" xmlns:wpg="http://schemas.microsoft.com/office/word/2010/wordprocessingGroup" xmlns:wpi="http://schemas.microsoft.com/office/word/2010/wordprocessingInk" xmlns:wps="http://schemas.microsoft.com/office/word/2010/wordprocessingShape" xmlns:a14="http://schemas.microsoft.com/office/drawing/2010/main" val="0"/>
                         </a:ext>
                       </a:extLst>
                     </a:blip>
@@ -27461,7 +27428,7 @@
                     <a:blip r:embed="rId32" cstate="print">
                       <a:extLst>
                         <a:ext uri="{28A0092B-C50C-407E-A947-70E740481C1C}">
-                          <a14:useLocalDpi xmlns:a14="http://schemas.microsoft.com/office/drawing/2010/main" xmlns:wps="http://schemas.microsoft.com/office/word/2010/wordprocessingShape" xmlns:wpi="http://schemas.microsoft.com/office/word/2010/wordprocessingInk" xmlns:wpg="http://schemas.microsoft.com/office/word/2010/wordprocessingGroup" xmlns:w14="http://schemas.microsoft.com/office/word/2010/wordml" xmlns:w="http://schemas.openxmlformats.org/wordprocessingml/2006/main" xmlns:w10="urn:schemas-microsoft-com:office:word" xmlns:wp14="http://schemas.microsoft.com/office/word/2010/wordprocessingDrawing" xmlns:v="urn:schemas-microsoft-com:vml" xmlns:o="urn:schemas-microsoft-com:office:office" xmlns:mc="http://schemas.openxmlformats.org/markup-compatibility/2006" xmlns:wpc="http://schemas.microsoft.com/office/word/2010/wordprocessingCanvas" xmlns="" val="0"/>
+                          <a14:useLocalDpi xmlns="" xmlns:wpc="http://schemas.microsoft.com/office/word/2010/wordprocessingCanvas" xmlns:mc="http://schemas.openxmlformats.org/markup-compatibility/2006" xmlns:o="urn:schemas-microsoft-com:office:office" xmlns:v="urn:schemas-microsoft-com:vml" xmlns:wp14="http://schemas.microsoft.com/office/word/2010/wordprocessingDrawing" xmlns:w10="urn:schemas-microsoft-com:office:word" xmlns:w="http://schemas.openxmlformats.org/wordprocessingml/2006/main" xmlns:w14="http://schemas.microsoft.com/office/word/2010/wordml" xmlns:wpg="http://schemas.microsoft.com/office/word/2010/wordprocessingGroup" xmlns:wpi="http://schemas.microsoft.com/office/word/2010/wordprocessingInk" xmlns:wps="http://schemas.microsoft.com/office/word/2010/wordprocessingShape" xmlns:a14="http://schemas.microsoft.com/office/drawing/2010/main" val="0"/>
                         </a:ext>
                       </a:extLst>
                     </a:blip>
@@ -27703,7 +27670,7 @@
                     <a:blip r:embed="rId34" cstate="print">
                       <a:extLst>
                         <a:ext uri="{28A0092B-C50C-407E-A947-70E740481C1C}">
-                          <a14:useLocalDpi xmlns:a14="http://schemas.microsoft.com/office/drawing/2010/main" xmlns:wps="http://schemas.microsoft.com/office/word/2010/wordprocessingShape" xmlns:wpi="http://schemas.microsoft.com/office/word/2010/wordprocessingInk" xmlns:wpg="http://schemas.microsoft.com/office/word/2010/wordprocessingGroup" xmlns:w14="http://schemas.microsoft.com/office/word/2010/wordml" xmlns:w="http://schemas.openxmlformats.org/wordprocessingml/2006/main" xmlns:w10="urn:schemas-microsoft-com:office:word" xmlns:wp14="http://schemas.microsoft.com/office/word/2010/wordprocessingDrawing" xmlns:v="urn:schemas-microsoft-com:vml" xmlns:o="urn:schemas-microsoft-com:office:office" xmlns:mc="http://schemas.openxmlformats.org/markup-compatibility/2006" xmlns:wpc="http://schemas.microsoft.com/office/word/2010/wordprocessingCanvas" xmlns="" val="0"/>
+                          <a14:useLocalDpi xmlns="" xmlns:wpc="http://schemas.microsoft.com/office/word/2010/wordprocessingCanvas" xmlns:mc="http://schemas.openxmlformats.org/markup-compatibility/2006" xmlns:o="urn:schemas-microsoft-com:office:office" xmlns:v="urn:schemas-microsoft-com:vml" xmlns:wp14="http://schemas.microsoft.com/office/word/2010/wordprocessingDrawing" xmlns:w10="urn:schemas-microsoft-com:office:word" xmlns:w="http://schemas.openxmlformats.org/wordprocessingml/2006/main" xmlns:w14="http://schemas.microsoft.com/office/word/2010/wordml" xmlns:wpg="http://schemas.microsoft.com/office/word/2010/wordprocessingGroup" xmlns:wpi="http://schemas.microsoft.com/office/word/2010/wordprocessingInk" xmlns:wps="http://schemas.microsoft.com/office/word/2010/wordprocessingShape" xmlns:a14="http://schemas.microsoft.com/office/drawing/2010/main" val="0"/>
                         </a:ext>
                       </a:extLst>
                     </a:blip>
@@ -29107,18 +29074,18 @@
       </w:pPr>
       <w:bookmarkStart w:id="331" w:name="_Key_manipulating_and"/>
       <w:bookmarkStart w:id="332" w:name="_Parameters"/>
-      <w:bookmarkStart w:id="333" w:name="_Toc277840075"/>
-      <w:bookmarkStart w:id="334" w:name="_Toc277840428"/>
-      <w:bookmarkStart w:id="335" w:name="_Toc277840485"/>
-      <w:bookmarkStart w:id="336" w:name="_Toc277840631"/>
-      <w:bookmarkStart w:id="337" w:name="_Toc277840839"/>
-      <w:bookmarkStart w:id="338" w:name="_Toc289956254"/>
+      <w:bookmarkStart w:id="333" w:name="_Toc289956254"/>
+      <w:bookmarkStart w:id="334" w:name="_Toc277840075"/>
+      <w:bookmarkStart w:id="335" w:name="_Toc277840428"/>
+      <w:bookmarkStart w:id="336" w:name="_Toc277840485"/>
+      <w:bookmarkStart w:id="337" w:name="_Toc277840631"/>
+      <w:bookmarkStart w:id="338" w:name="_Toc277840839"/>
       <w:bookmarkEnd w:id="331"/>
       <w:bookmarkEnd w:id="332"/>
       <w:r>
         <w:t>Parameters</w:t>
       </w:r>
-      <w:bookmarkEnd w:id="338"/>
+      <w:bookmarkEnd w:id="333"/>
     </w:p>
     <w:p>
       <w:pPr>
@@ -29375,11 +29342,11 @@
       <w:r>
         <w:t>manipulati</w:t>
       </w:r>
-      <w:bookmarkEnd w:id="333"/>
       <w:bookmarkEnd w:id="334"/>
       <w:bookmarkEnd w:id="335"/>
       <w:bookmarkEnd w:id="336"/>
       <w:bookmarkEnd w:id="337"/>
+      <w:bookmarkEnd w:id="338"/>
       <w:r>
         <w:t>on</w:t>
       </w:r>
@@ -29819,7 +29786,7 @@
                     <a:blip r:embed="rId40" cstate="print">
                       <a:extLst>
                         <a:ext uri="{28A0092B-C50C-407E-A947-70E740481C1C}">
-                          <a14:useLocalDpi xmlns:a14="http://schemas.microsoft.com/office/drawing/2010/main" xmlns:wps="http://schemas.microsoft.com/office/word/2010/wordprocessingShape" xmlns:wpi="http://schemas.microsoft.com/office/word/2010/wordprocessingInk" xmlns:wpg="http://schemas.microsoft.com/office/word/2010/wordprocessingGroup" xmlns:w14="http://schemas.microsoft.com/office/word/2010/wordml" xmlns:w="http://schemas.openxmlformats.org/wordprocessingml/2006/main" xmlns:w10="urn:schemas-microsoft-com:office:word" xmlns:wp14="http://schemas.microsoft.com/office/word/2010/wordprocessingDrawing" xmlns:v="urn:schemas-microsoft-com:vml" xmlns:o="urn:schemas-microsoft-com:office:office" xmlns:mc="http://schemas.openxmlformats.org/markup-compatibility/2006" xmlns:wpc="http://schemas.microsoft.com/office/word/2010/wordprocessingCanvas" xmlns="" val="0"/>
+                          <a14:useLocalDpi xmlns="" xmlns:wpc="http://schemas.microsoft.com/office/word/2010/wordprocessingCanvas" xmlns:mc="http://schemas.openxmlformats.org/markup-compatibility/2006" xmlns:o="urn:schemas-microsoft-com:office:office" xmlns:v="urn:schemas-microsoft-com:vml" xmlns:wp14="http://schemas.microsoft.com/office/word/2010/wordprocessingDrawing" xmlns:w10="urn:schemas-microsoft-com:office:word" xmlns:w="http://schemas.openxmlformats.org/wordprocessingml/2006/main" xmlns:w14="http://schemas.microsoft.com/office/word/2010/wordml" xmlns:wpg="http://schemas.microsoft.com/office/word/2010/wordprocessingGroup" xmlns:wpi="http://schemas.microsoft.com/office/word/2010/wordprocessingInk" xmlns:wps="http://schemas.microsoft.com/office/word/2010/wordprocessingShape" xmlns:a14="http://schemas.microsoft.com/office/drawing/2010/main" val="0"/>
                         </a:ext>
                       </a:extLst>
                     </a:blip>
@@ -30390,7 +30357,7 @@
                     <a:blip r:embed="rId49" cstate="print">
                       <a:extLst>
                         <a:ext uri="{28A0092B-C50C-407E-A947-70E740481C1C}">
-                          <a14:useLocalDpi xmlns:a14="http://schemas.microsoft.com/office/drawing/2010/main" xmlns:wps="http://schemas.microsoft.com/office/word/2010/wordprocessingShape" xmlns:wpi="http://schemas.microsoft.com/office/word/2010/wordprocessingInk" xmlns:wpg="http://schemas.microsoft.com/office/word/2010/wordprocessingGroup" xmlns:w14="http://schemas.microsoft.com/office/word/2010/wordml" xmlns:w="http://schemas.openxmlformats.org/wordprocessingml/2006/main" xmlns:w10="urn:schemas-microsoft-com:office:word" xmlns:wp14="http://schemas.microsoft.com/office/word/2010/wordprocessingDrawing" xmlns:v="urn:schemas-microsoft-com:vml" xmlns:o="urn:schemas-microsoft-com:office:office" xmlns:mc="http://schemas.openxmlformats.org/markup-compatibility/2006" xmlns:wpc="http://schemas.microsoft.com/office/word/2010/wordprocessingCanvas" xmlns="" val="0"/>
+                          <a14:useLocalDpi xmlns="" xmlns:wpc="http://schemas.microsoft.com/office/word/2010/wordprocessingCanvas" xmlns:mc="http://schemas.openxmlformats.org/markup-compatibility/2006" xmlns:o="urn:schemas-microsoft-com:office:office" xmlns:v="urn:schemas-microsoft-com:vml" xmlns:wp14="http://schemas.microsoft.com/office/word/2010/wordprocessingDrawing" xmlns:w10="urn:schemas-microsoft-com:office:word" xmlns:w="http://schemas.openxmlformats.org/wordprocessingml/2006/main" xmlns:w14="http://schemas.microsoft.com/office/word/2010/wordml" xmlns:wpg="http://schemas.microsoft.com/office/word/2010/wordprocessingGroup" xmlns:wpi="http://schemas.microsoft.com/office/word/2010/wordprocessingInk" xmlns:wps="http://schemas.microsoft.com/office/word/2010/wordprocessingShape" xmlns:a14="http://schemas.microsoft.com/office/drawing/2010/main" val="0"/>
                         </a:ext>
                       </a:extLst>
                     </a:blip>
@@ -32236,7 +32203,15 @@
                 <w:sz w:val="22"/>
                 <w:szCs w:val="22"/>
               </w:rPr>
-              <w:t>Alleged RC4 ARC4</w:t>
+              <w:t xml:space="preserve">Alleged RC4 </w:t>
+            </w:r>
+            <w:r>
+              <w:rPr>
+                <w:sz w:val="22"/>
+                <w:szCs w:val="22"/>
+              </w:rPr>
+              <w:lastRenderedPageBreak/>
+              <w:t>ARC4</w:t>
             </w:r>
           </w:p>
         </w:tc>
@@ -33059,6 +33034,7 @@
       <w:bookmarkEnd w:id="379"/>
       <w:bookmarkEnd w:id="380"/>
       <w:r>
+        <w:lastRenderedPageBreak/>
         <w:t>Wrapper f</w:t>
       </w:r>
       <w:r>
@@ -33090,9 +33066,9 @@
         </w:rPr>
         <w:drawing>
           <wp:inline distT="0" distB="0" distL="0" distR="0">
-            <wp:extent cx="5759450" cy="5590702"/>
+            <wp:extent cx="6210935" cy="6026368"/>
             <wp:effectExtent l="19050" t="0" r="0" b="0"/>
-            <wp:docPr id="55" name="Picture 55"/>
+            <wp:docPr id="4" name="Picture 4"/>
             <wp:cNvGraphicFramePr>
               <a:graphicFrameLocks xmlns:a="http://schemas.openxmlformats.org/drawingml/2006/main" noChangeAspect="1"/>
             </wp:cNvGraphicFramePr>
@@ -33100,13 +33076,13 @@
               <a:graphicData uri="http://schemas.openxmlformats.org/drawingml/2006/picture">
                 <pic:pic xmlns:pic="http://schemas.openxmlformats.org/drawingml/2006/picture">
                   <pic:nvPicPr>
-                    <pic:cNvPr id="0" name="Picture 55"/>
+                    <pic:cNvPr id="0" name="Picture 4"/>
                     <pic:cNvPicPr>
                       <a:picLocks noChangeAspect="1" noChangeArrowheads="1"/>
                     </pic:cNvPicPr>
                   </pic:nvPicPr>
                   <pic:blipFill>
-                    <a:blip r:embed="rId51" cstate="print"/>
+                    <a:blip r:embed="rId51"/>
                     <a:srcRect/>
                     <a:stretch>
                       <a:fillRect/>
@@ -33115,7 +33091,7 @@
                   <pic:spPr bwMode="auto">
                     <a:xfrm>
                       <a:off x="0" y="0"/>
-                      <a:ext cx="5759450" cy="5590702"/>
+                      <a:ext cx="6210935" cy="6026368"/>
                     </a:xfrm>
                     <a:prstGeom prst="rect">
                       <a:avLst/>
@@ -33139,25 +33115,93 @@
     <w:p/>
     <w:p>
       <w:pPr>
-        <w:autoSpaceDE/>
-        <w:autoSpaceDN/>
-        <w:adjustRightInd/>
-        <w:rPr>
-          <w:b/>
-          <w:bCs/>
-          <w:sz w:val="26"/>
-          <w:szCs w:val="18"/>
-        </w:rPr>
+        <w:pStyle w:val="Heading3"/>
+        <w:numPr>
+          <w:ilvl w:val="2"/>
+          <w:numId w:val="11"/>
+        </w:numPr>
       </w:pPr>
       <w:bookmarkStart w:id="387" w:name="_Toc277840084"/>
       <w:bookmarkStart w:id="388" w:name="_Toc277840437"/>
       <w:bookmarkStart w:id="389" w:name="_Toc277840494"/>
       <w:bookmarkStart w:id="390" w:name="_Toc277840640"/>
       <w:bookmarkStart w:id="391" w:name="_Toc277840848"/>
+      <w:bookmarkStart w:id="392" w:name="_Toc289956263"/>
+      <w:bookmarkStart w:id="393" w:name="_Wrapper_for_Hash"/>
+      <w:bookmarkEnd w:id="393"/>
       <w:r>
         <w:lastRenderedPageBreak/>
-        <w:br w:type="page"/>
-      </w:r>
+        <w:t>Wrapper for Hash functions in Crypto++</w:t>
+      </w:r>
+    </w:p>
+    <w:p>
+      <w:pPr>
+        <w:pStyle w:val="Heading3"/>
+        <w:numPr>
+          <w:ilvl w:val="0"/>
+          <w:numId w:val="0"/>
+        </w:numPr>
+      </w:pPr>
+      <w:r>
+        <w:rPr>
+          <w:noProof/>
+        </w:rPr>
+        <w:drawing>
+          <wp:inline distT="0" distB="0" distL="0" distR="0">
+            <wp:extent cx="6210935" cy="3942913"/>
+            <wp:effectExtent l="19050" t="0" r="0" b="0"/>
+            <wp:docPr id="18" name="Picture 17"/>
+            <wp:cNvGraphicFramePr>
+              <a:graphicFrameLocks xmlns:a="http://schemas.openxmlformats.org/drawingml/2006/main" noChangeAspect="1"/>
+            </wp:cNvGraphicFramePr>
+            <a:graphic xmlns:a="http://schemas.openxmlformats.org/drawingml/2006/main">
+              <a:graphicData uri="http://schemas.openxmlformats.org/drawingml/2006/picture">
+                <pic:pic xmlns:pic="http://schemas.openxmlformats.org/drawingml/2006/picture">
+                  <pic:nvPicPr>
+                    <pic:cNvPr id="0" name="Picture 17"/>
+                    <pic:cNvPicPr>
+                      <a:picLocks noChangeAspect="1" noChangeArrowheads="1"/>
+                    </pic:cNvPicPr>
+                  </pic:nvPicPr>
+                  <pic:blipFill>
+                    <a:blip r:embed="rId52"/>
+                    <a:srcRect/>
+                    <a:stretch>
+                      <a:fillRect/>
+                    </a:stretch>
+                  </pic:blipFill>
+                  <pic:spPr bwMode="auto">
+                    <a:xfrm>
+                      <a:off x="0" y="0"/>
+                      <a:ext cx="6210935" cy="3942913"/>
+                    </a:xfrm>
+                    <a:prstGeom prst="rect">
+                      <a:avLst/>
+                    </a:prstGeom>
+                    <a:noFill/>
+                    <a:ln w="9525">
+                      <a:noFill/>
+                      <a:miter lim="800000"/>
+                      <a:headEnd/>
+                      <a:tailEnd/>
+                    </a:ln>
+                  </pic:spPr>
+                </pic:pic>
+              </a:graphicData>
+            </a:graphic>
+          </wp:inline>
+        </w:drawing>
+      </w:r>
+    </w:p>
+    <w:p>
+      <w:pPr>
+        <w:pStyle w:val="Heading3"/>
+        <w:numPr>
+          <w:ilvl w:val="0"/>
+          <w:numId w:val="0"/>
+        </w:numPr>
+        <w:ind w:left="1713"/>
+      </w:pPr>
     </w:p>
     <w:p>
       <w:pPr>
@@ -33167,9 +33211,7 @@
           <w:numId w:val="11"/>
         </w:numPr>
       </w:pPr>
-      <w:bookmarkStart w:id="392" w:name="_Toc289956263"/>
-      <w:r>
-        <w:lastRenderedPageBreak/>
+      <w:r>
         <w:t>Wrapper f</w:t>
       </w:r>
       <w:r>
@@ -33285,6 +33327,7 @@
         <w:rPr>
           <w:noProof/>
         </w:rPr>
+        <w:lastRenderedPageBreak/>
         <w:drawing>
           <wp:inline distT="0" distB="0" distL="0" distR="0">
             <wp:extent cx="5759450" cy="3718576"/>
@@ -33303,7 +33346,7 @@
                     </pic:cNvPicPr>
                   </pic:nvPicPr>
                   <pic:blipFill>
-                    <a:blip r:embed="rId52" cstate="print"/>
+                    <a:blip r:embed="rId53" cstate="print"/>
                     <a:srcRect/>
                     <a:stretch>
                       <a:fillRect/>
@@ -33342,12 +33385,12 @@
           <w:numId w:val="11"/>
         </w:numPr>
       </w:pPr>
-      <w:bookmarkStart w:id="393" w:name="_Toc277840086"/>
-      <w:bookmarkStart w:id="394" w:name="_Toc277840439"/>
-      <w:bookmarkStart w:id="395" w:name="_Toc277840496"/>
-      <w:bookmarkStart w:id="396" w:name="_Toc277840642"/>
-      <w:bookmarkStart w:id="397" w:name="_Toc277840850"/>
-      <w:bookmarkStart w:id="398" w:name="_Toc289956264"/>
+      <w:bookmarkStart w:id="394" w:name="_Toc289956264"/>
+      <w:bookmarkStart w:id="395" w:name="_Toc277840086"/>
+      <w:bookmarkStart w:id="396" w:name="_Toc277840439"/>
+      <w:bookmarkStart w:id="397" w:name="_Toc277840496"/>
+      <w:bookmarkStart w:id="398" w:name="_Toc277840642"/>
+      <w:bookmarkStart w:id="399" w:name="_Toc277840850"/>
       <w:r>
         <w:t>Wrapper f</w:t>
       </w:r>
@@ -33357,7 +33400,7 @@
       <w:r>
         <w:t xml:space="preserve"> HMAC in BC</w:t>
       </w:r>
-      <w:bookmarkEnd w:id="398"/>
+      <w:bookmarkEnd w:id="394"/>
     </w:p>
     <w:p>
       <w:r>
@@ -33372,7 +33415,7 @@
           <w:numId w:val="11"/>
         </w:numPr>
       </w:pPr>
-      <w:bookmarkStart w:id="399" w:name="_Toc289956265"/>
+      <w:bookmarkStart w:id="400" w:name="_Toc289956265"/>
       <w:r>
         <w:lastRenderedPageBreak/>
         <w:t>Wrapper f</w:t>
@@ -33386,17 +33429,17 @@
       <w:r>
         <w:t>BC</w:t>
       </w:r>
-      <w:bookmarkStart w:id="400" w:name="_Toc277840087"/>
-      <w:bookmarkStart w:id="401" w:name="_Toc277840440"/>
-      <w:bookmarkStart w:id="402" w:name="_Toc277840497"/>
-      <w:bookmarkStart w:id="403" w:name="_Toc277840643"/>
-      <w:bookmarkStart w:id="404" w:name="_Toc277840851"/>
-      <w:bookmarkEnd w:id="393"/>
-      <w:bookmarkEnd w:id="394"/>
+      <w:bookmarkStart w:id="401" w:name="_Toc277840087"/>
+      <w:bookmarkStart w:id="402" w:name="_Toc277840440"/>
+      <w:bookmarkStart w:id="403" w:name="_Toc277840497"/>
+      <w:bookmarkStart w:id="404" w:name="_Toc277840643"/>
+      <w:bookmarkStart w:id="405" w:name="_Toc277840851"/>
       <w:bookmarkEnd w:id="395"/>
       <w:bookmarkEnd w:id="396"/>
       <w:bookmarkEnd w:id="397"/>
+      <w:bookmarkEnd w:id="398"/>
       <w:bookmarkEnd w:id="399"/>
+      <w:bookmarkEnd w:id="400"/>
     </w:p>
     <w:p>
       <w:r>
@@ -33405,9 +33448,9 @@
         </w:rPr>
         <w:drawing>
           <wp:inline distT="0" distB="0" distL="0" distR="0">
-            <wp:extent cx="5759450" cy="3954249"/>
+            <wp:extent cx="6210935" cy="3782571"/>
             <wp:effectExtent l="19050" t="0" r="0" b="0"/>
-            <wp:docPr id="47" name="Picture 47"/>
+            <wp:docPr id="20" name="Picture 18"/>
             <wp:cNvGraphicFramePr>
               <a:graphicFrameLocks xmlns:a="http://schemas.openxmlformats.org/drawingml/2006/main" noChangeAspect="1"/>
             </wp:cNvGraphicFramePr>
@@ -33415,13 +33458,13 @@
               <a:graphicData uri="http://schemas.openxmlformats.org/drawingml/2006/picture">
                 <pic:pic xmlns:pic="http://schemas.openxmlformats.org/drawingml/2006/picture">
                   <pic:nvPicPr>
-                    <pic:cNvPr id="0" name="Picture 47"/>
+                    <pic:cNvPr id="0" name="Picture 18"/>
                     <pic:cNvPicPr>
                       <a:picLocks noChangeAspect="1" noChangeArrowheads="1"/>
                     </pic:cNvPicPr>
                   </pic:nvPicPr>
                   <pic:blipFill>
-                    <a:blip r:embed="rId53" cstate="print"/>
+                    <a:blip r:embed="rId27"/>
                     <a:srcRect/>
                     <a:stretch>
                       <a:fillRect/>
@@ -33430,7 +33473,7 @@
                   <pic:spPr bwMode="auto">
                     <a:xfrm>
                       <a:off x="0" y="0"/>
-                      <a:ext cx="5759450" cy="3954249"/>
+                      <a:ext cx="6210935" cy="3782571"/>
                     </a:xfrm>
                     <a:prstGeom prst="rect">
                       <a:avLst/>
@@ -33459,7 +33502,7 @@
           <w:numId w:val="11"/>
         </w:numPr>
       </w:pPr>
-      <w:bookmarkStart w:id="405" w:name="_Toc289956266"/>
+      <w:bookmarkStart w:id="406" w:name="_Toc289956266"/>
       <w:r>
         <w:lastRenderedPageBreak/>
         <w:t xml:space="preserve">Wrapper for </w:t>
@@ -33479,12 +33522,12 @@
       <w:r>
         <w:t xml:space="preserve"> BC</w:t>
       </w:r>
-      <w:bookmarkEnd w:id="400"/>
       <w:bookmarkEnd w:id="401"/>
       <w:bookmarkEnd w:id="402"/>
       <w:bookmarkEnd w:id="403"/>
       <w:bookmarkEnd w:id="404"/>
       <w:bookmarkEnd w:id="405"/>
+      <w:bookmarkEnd w:id="406"/>
     </w:p>
     <w:p>
       <w:r>
@@ -33557,11 +33600,11 @@
           <w:szCs w:val="18"/>
         </w:rPr>
       </w:pPr>
-      <w:bookmarkStart w:id="406" w:name="_Toc277840088"/>
-      <w:bookmarkStart w:id="407" w:name="_Toc277840441"/>
-      <w:bookmarkStart w:id="408" w:name="_Toc277840498"/>
-      <w:bookmarkStart w:id="409" w:name="_Toc277840644"/>
-      <w:bookmarkStart w:id="410" w:name="_Toc277840852"/>
+      <w:bookmarkStart w:id="407" w:name="_Toc277840088"/>
+      <w:bookmarkStart w:id="408" w:name="_Toc277840441"/>
+      <w:bookmarkStart w:id="409" w:name="_Toc277840498"/>
+      <w:bookmarkStart w:id="410" w:name="_Toc277840644"/>
+      <w:bookmarkStart w:id="411" w:name="_Toc277840852"/>
       <w:r>
         <w:br w:type="page"/>
       </w:r>
@@ -33574,7 +33617,7 @@
           <w:numId w:val="11"/>
         </w:numPr>
       </w:pPr>
-      <w:bookmarkStart w:id="411" w:name="_Toc289956267"/>
+      <w:bookmarkStart w:id="412" w:name="_Toc289956267"/>
       <w:r>
         <w:lastRenderedPageBreak/>
         <w:t xml:space="preserve">Wrapper for </w:t>
@@ -33594,12 +33637,12 @@
       <w:r>
         <w:t xml:space="preserve"> Crypto++</w:t>
       </w:r>
-      <w:bookmarkEnd w:id="406"/>
       <w:bookmarkEnd w:id="407"/>
       <w:bookmarkEnd w:id="408"/>
       <w:bookmarkEnd w:id="409"/>
       <w:bookmarkEnd w:id="410"/>
       <w:bookmarkEnd w:id="411"/>
+      <w:bookmarkEnd w:id="412"/>
     </w:p>
     <w:p>
       <w:r>
@@ -33708,19 +33751,19 @@
           <w:tab w:val="left" w:pos="720"/>
         </w:tabs>
       </w:pPr>
-      <w:bookmarkStart w:id="412" w:name="_Dlog_Elliptic_curve"/>
-      <w:bookmarkStart w:id="413" w:name="_Toc277840089"/>
-      <w:bookmarkStart w:id="414" w:name="_Toc277840442"/>
-      <w:bookmarkStart w:id="415" w:name="_Toc277840499"/>
-      <w:bookmarkStart w:id="416" w:name="_Toc277840645"/>
-      <w:bookmarkStart w:id="417" w:name="_Toc277840853"/>
-      <w:bookmarkStart w:id="418" w:name="_Toc289956268"/>
-      <w:bookmarkEnd w:id="412"/>
+      <w:bookmarkStart w:id="413" w:name="_Dlog_Elliptic_curve"/>
+      <w:bookmarkStart w:id="414" w:name="_Toc289956268"/>
+      <w:bookmarkStart w:id="415" w:name="_Toc277840089"/>
+      <w:bookmarkStart w:id="416" w:name="_Toc277840442"/>
+      <w:bookmarkStart w:id="417" w:name="_Toc277840499"/>
+      <w:bookmarkStart w:id="418" w:name="_Toc277840645"/>
+      <w:bookmarkStart w:id="419" w:name="_Toc277840853"/>
+      <w:bookmarkEnd w:id="413"/>
       <w:r>
         <w:lastRenderedPageBreak/>
         <w:t>Dlog Elliptic curve – BC</w:t>
       </w:r>
-      <w:bookmarkEnd w:id="418"/>
+      <w:bookmarkEnd w:id="414"/>
     </w:p>
     <w:p>
       <w:r>
@@ -34038,7 +34081,7 @@
             <v:imagedata r:id="rId56" o:title=""/>
             <w10:wrap type="topAndBottom"/>
           </v:shape>
-          <o:OLEObject Type="Embed" ProgID="PBrush" ShapeID="_x0000_s1112" DrawAspect="Content" ObjectID="_1363698082" r:id="rId57"/>
+          <o:OLEObject Type="Embed" ProgID="PBrush" ShapeID="_x0000_s1112" DrawAspect="Content" ObjectID="_1364282236" r:id="rId57"/>
         </w:pict>
       </w:r>
     </w:p>
@@ -34103,19 +34146,19 @@
         </w:rPr>
         <w:t xml:space="preserve">Both functions are actually </w:t>
       </w:r>
-      <w:commentRangeStart w:id="419"/>
+      <w:commentRangeStart w:id="420"/>
       <w:r>
         <w:rPr>
           <w:lang w:eastAsia="en-GB"/>
         </w:rPr>
         <w:t xml:space="preserve">implemented </w:t>
       </w:r>
-      <w:commentRangeEnd w:id="419"/>
+      <w:commentRangeEnd w:id="420"/>
       <w:r>
         <w:rPr>
           <w:rStyle w:val="CommentReference"/>
         </w:rPr>
-        <w:commentReference w:id="419"/>
+        <w:commentReference w:id="420"/>
       </w:r>
       <w:r>
         <w:rPr>
@@ -34196,7 +34239,7 @@
                     <a:blip r:embed="rId59" cstate="print">
                       <a:extLst>
                         <a:ext uri="{28A0092B-C50C-407E-A947-70E740481C1C}">
-                          <a14:useLocalDpi xmlns:a14="http://schemas.microsoft.com/office/drawing/2010/main" xmlns:wps="http://schemas.microsoft.com/office/word/2010/wordprocessingShape" xmlns:wpi="http://schemas.microsoft.com/office/word/2010/wordprocessingInk" xmlns:wpg="http://schemas.microsoft.com/office/word/2010/wordprocessingGroup" xmlns:w14="http://schemas.microsoft.com/office/word/2010/wordml" xmlns:w="http://schemas.openxmlformats.org/wordprocessingml/2006/main" xmlns:w10="urn:schemas-microsoft-com:office:word" xmlns:wp14="http://schemas.microsoft.com/office/word/2010/wordprocessingDrawing" xmlns:v="urn:schemas-microsoft-com:vml" xmlns:o="urn:schemas-microsoft-com:office:office" xmlns:mc="http://schemas.openxmlformats.org/markup-compatibility/2006" xmlns:wpc="http://schemas.microsoft.com/office/word/2010/wordprocessingCanvas" xmlns="" val="0"/>
+                          <a14:useLocalDpi xmlns="" xmlns:wpc="http://schemas.microsoft.com/office/word/2010/wordprocessingCanvas" xmlns:mc="http://schemas.openxmlformats.org/markup-compatibility/2006" xmlns:o="urn:schemas-microsoft-com:office:office" xmlns:v="urn:schemas-microsoft-com:vml" xmlns:wp14="http://schemas.microsoft.com/office/word/2010/wordprocessingDrawing" xmlns:w10="urn:schemas-microsoft-com:office:word" xmlns:w="http://schemas.openxmlformats.org/wordprocessingml/2006/main" xmlns:w14="http://schemas.microsoft.com/office/word/2010/wordml" xmlns:wpg="http://schemas.microsoft.com/office/word/2010/wordprocessingGroup" xmlns:wpi="http://schemas.microsoft.com/office/word/2010/wordprocessingInk" xmlns:wps="http://schemas.microsoft.com/office/word/2010/wordprocessingShape" xmlns:a14="http://schemas.microsoft.com/office/drawing/2010/main" val="0"/>
                         </a:ext>
                       </a:extLst>
                     </a:blip>
@@ -34283,19 +34326,19 @@
         </w:rPr>
         <w:t xml:space="preserve">Not all the methods that we defined for our DlogGroup class are implemented in ECCurve of Bouncy Castle. In some cases, even if they are implemented we may prefer to add our own implement. For example, getRandomElement will be locally </w:t>
       </w:r>
-      <w:commentRangeStart w:id="420"/>
+      <w:commentRangeStart w:id="421"/>
       <w:r>
         <w:rPr>
           <w:lang w:eastAsia="en-GB"/>
         </w:rPr>
         <w:t>implemented</w:t>
       </w:r>
-      <w:commentRangeEnd w:id="420"/>
+      <w:commentRangeEnd w:id="421"/>
       <w:r>
         <w:rPr>
           <w:rStyle w:val="CommentReference"/>
         </w:rPr>
-        <w:commentReference w:id="420"/>
+        <w:commentReference w:id="421"/>
       </w:r>
       <w:r>
         <w:rPr>
@@ -34321,11 +34364,11 @@
           <w:tab w:val="left" w:pos="720"/>
         </w:tabs>
       </w:pPr>
-      <w:bookmarkStart w:id="421" w:name="_Toc289956269"/>
+      <w:bookmarkStart w:id="422" w:name="_Toc289956269"/>
       <w:r>
         <w:t>Dlog Elliptic curve – SCAPI</w:t>
       </w:r>
-      <w:bookmarkEnd w:id="421"/>
+      <w:bookmarkEnd w:id="422"/>
     </w:p>
     <w:p>
       <w:r>
@@ -34379,8 +34422,8 @@
           <w:lang w:eastAsia="en-GB"/>
         </w:rPr>
       </w:pPr>
-      <w:bookmarkStart w:id="422" w:name="_Translation_to_concrete"/>
-      <w:bookmarkEnd w:id="422"/>
+      <w:bookmarkStart w:id="423" w:name="_Translation_to_concrete"/>
+      <w:bookmarkEnd w:id="423"/>
       <w:r>
         <w:br w:type="page"/>
       </w:r>
@@ -34410,8 +34453,8 @@
           <w:lang w:eastAsia="en-GB" w:bidi="he-IL"/>
         </w:rPr>
       </w:pPr>
-      <w:bookmarkStart w:id="423" w:name="_Toc289956270"/>
-      <w:bookmarkEnd w:id="423"/>
+      <w:bookmarkStart w:id="424" w:name="_Toc289956270"/>
+      <w:bookmarkEnd w:id="424"/>
     </w:p>
     <w:p>
       <w:pPr>
@@ -34421,23 +34464,23 @@
           <w:numId w:val="27"/>
         </w:numPr>
       </w:pPr>
-      <w:bookmarkStart w:id="424" w:name="_Toc289956271"/>
+      <w:bookmarkStart w:id="425" w:name="_Toc289956271"/>
       <w:r>
         <w:t>Creation of SCAPI objects</w:t>
       </w:r>
-      <w:bookmarkStart w:id="425" w:name="_SCAPI_Factory"/>
-      <w:bookmarkStart w:id="426" w:name="_Toc277840090"/>
-      <w:bookmarkStart w:id="427" w:name="_Toc277840443"/>
-      <w:bookmarkStart w:id="428" w:name="_Toc277840500"/>
-      <w:bookmarkStart w:id="429" w:name="_Toc277840646"/>
-      <w:bookmarkStart w:id="430" w:name="_Toc277840854"/>
-      <w:bookmarkEnd w:id="413"/>
-      <w:bookmarkEnd w:id="414"/>
+      <w:bookmarkStart w:id="426" w:name="_SCAPI_Factory"/>
+      <w:bookmarkStart w:id="427" w:name="_Toc277840090"/>
+      <w:bookmarkStart w:id="428" w:name="_Toc277840443"/>
+      <w:bookmarkStart w:id="429" w:name="_Toc277840500"/>
+      <w:bookmarkStart w:id="430" w:name="_Toc277840646"/>
+      <w:bookmarkStart w:id="431" w:name="_Toc277840854"/>
       <w:bookmarkEnd w:id="415"/>
       <w:bookmarkEnd w:id="416"/>
       <w:bookmarkEnd w:id="417"/>
-      <w:bookmarkEnd w:id="424"/>
+      <w:bookmarkEnd w:id="418"/>
+      <w:bookmarkEnd w:id="419"/>
       <w:bookmarkEnd w:id="425"/>
+      <w:bookmarkEnd w:id="426"/>
     </w:p>
     <w:p>
       <w:pPr>
@@ -34464,8 +34507,8 @@
           <w:lang w:eastAsia="en-GB" w:bidi="he-IL"/>
         </w:rPr>
       </w:pPr>
-      <w:bookmarkStart w:id="431" w:name="_Toc289956272"/>
-      <w:bookmarkEnd w:id="431"/>
+      <w:bookmarkStart w:id="432" w:name="_Toc289956272"/>
+      <w:bookmarkEnd w:id="432"/>
     </w:p>
     <w:p>
       <w:pPr>
@@ -34492,8 +34535,8 @@
           <w:lang w:eastAsia="en-GB" w:bidi="he-IL"/>
         </w:rPr>
       </w:pPr>
-      <w:bookmarkStart w:id="432" w:name="_Toc289956273"/>
-      <w:bookmarkEnd w:id="432"/>
+      <w:bookmarkStart w:id="433" w:name="_Toc289956273"/>
+      <w:bookmarkEnd w:id="433"/>
     </w:p>
     <w:p>
       <w:pPr>
@@ -34520,8 +34563,8 @@
           <w:lang w:eastAsia="en-GB" w:bidi="he-IL"/>
         </w:rPr>
       </w:pPr>
-      <w:bookmarkStart w:id="433" w:name="_Toc289956274"/>
-      <w:bookmarkEnd w:id="433"/>
+      <w:bookmarkStart w:id="434" w:name="_Toc289956274"/>
+      <w:bookmarkEnd w:id="434"/>
     </w:p>
     <w:p>
       <w:pPr>
@@ -34548,21 +34591,21 @@
           <w:lang w:eastAsia="en-GB" w:bidi="he-IL"/>
         </w:rPr>
       </w:pPr>
-      <w:bookmarkStart w:id="434" w:name="_Toc289956275"/>
-      <w:bookmarkEnd w:id="434"/>
+      <w:bookmarkStart w:id="435" w:name="_Toc289956275"/>
+      <w:bookmarkEnd w:id="435"/>
     </w:p>
     <w:p>
       <w:pPr>
         <w:pStyle w:val="Heading3"/>
       </w:pPr>
-      <w:bookmarkStart w:id="435" w:name="_Toc289956276"/>
+      <w:bookmarkStart w:id="436" w:name="_Toc289956276"/>
       <w:r>
         <w:t>G</w:t>
       </w:r>
       <w:r>
         <w:t>oals</w:t>
       </w:r>
-      <w:bookmarkEnd w:id="435"/>
+      <w:bookmarkEnd w:id="436"/>
     </w:p>
     <w:p>
       <w:pPr>
@@ -34646,11 +34689,11 @@
       <w:pPr>
         <w:pStyle w:val="Heading3"/>
       </w:pPr>
-      <w:bookmarkStart w:id="436" w:name="_Toc289956277"/>
+      <w:bookmarkStart w:id="437" w:name="_Toc289956277"/>
       <w:r>
         <w:t>Solution</w:t>
       </w:r>
-      <w:bookmarkEnd w:id="436"/>
+      <w:bookmarkEnd w:id="437"/>
     </w:p>
     <w:p>
       <w:pPr>
@@ -35240,11 +35283,11 @@
         <w:lastRenderedPageBreak/>
         <w:t xml:space="preserve"> </w:t>
       </w:r>
-      <w:bookmarkStart w:id="437" w:name="_Toc289956278"/>
+      <w:bookmarkStart w:id="438" w:name="_Toc289956278"/>
       <w:r>
         <w:t>Static view</w:t>
       </w:r>
-      <w:bookmarkEnd w:id="437"/>
+      <w:bookmarkEnd w:id="438"/>
     </w:p>
     <w:p>
       <w:pPr>
@@ -35288,18 +35331,18 @@
           <w:lang w:eastAsia="en-GB"/>
         </w:rPr>
       </w:pPr>
-      <w:bookmarkStart w:id="438" w:name="_Toc283907105"/>
-      <w:bookmarkStart w:id="439" w:name="_Toc283908958"/>
-      <w:bookmarkStart w:id="440" w:name="_Toc287350694"/>
-      <w:bookmarkStart w:id="441" w:name="_Toc289002233"/>
-      <w:bookmarkStart w:id="442" w:name="_Toc289002362"/>
-      <w:bookmarkStart w:id="443" w:name="_Toc289956279"/>
-      <w:bookmarkEnd w:id="438"/>
+      <w:bookmarkStart w:id="439" w:name="_Toc283907105"/>
+      <w:bookmarkStart w:id="440" w:name="_Toc283908958"/>
+      <w:bookmarkStart w:id="441" w:name="_Toc287350694"/>
+      <w:bookmarkStart w:id="442" w:name="_Toc289002233"/>
+      <w:bookmarkStart w:id="443" w:name="_Toc289002362"/>
+      <w:bookmarkStart w:id="444" w:name="_Toc289956279"/>
       <w:bookmarkEnd w:id="439"/>
       <w:bookmarkEnd w:id="440"/>
       <w:bookmarkEnd w:id="441"/>
       <w:bookmarkEnd w:id="442"/>
       <w:bookmarkEnd w:id="443"/>
+      <w:bookmarkEnd w:id="444"/>
     </w:p>
     <w:p>
       <w:pPr>
@@ -35320,18 +35363,18 @@
           <w:lang w:eastAsia="en-GB"/>
         </w:rPr>
       </w:pPr>
-      <w:bookmarkStart w:id="444" w:name="_Toc283907106"/>
-      <w:bookmarkStart w:id="445" w:name="_Toc283908959"/>
-      <w:bookmarkStart w:id="446" w:name="_Toc287350695"/>
-      <w:bookmarkStart w:id="447" w:name="_Toc289002234"/>
-      <w:bookmarkStart w:id="448" w:name="_Toc289002363"/>
-      <w:bookmarkStart w:id="449" w:name="_Toc289956280"/>
-      <w:bookmarkEnd w:id="444"/>
+      <w:bookmarkStart w:id="445" w:name="_Toc283907106"/>
+      <w:bookmarkStart w:id="446" w:name="_Toc283908959"/>
+      <w:bookmarkStart w:id="447" w:name="_Toc287350695"/>
+      <w:bookmarkStart w:id="448" w:name="_Toc289002234"/>
+      <w:bookmarkStart w:id="449" w:name="_Toc289002363"/>
+      <w:bookmarkStart w:id="450" w:name="_Toc289956280"/>
       <w:bookmarkEnd w:id="445"/>
       <w:bookmarkEnd w:id="446"/>
       <w:bookmarkEnd w:id="447"/>
       <w:bookmarkEnd w:id="448"/>
       <w:bookmarkEnd w:id="449"/>
+      <w:bookmarkEnd w:id="450"/>
     </w:p>
     <w:p>
       <w:pPr>
@@ -35352,18 +35395,18 @@
           <w:szCs w:val="18"/>
         </w:rPr>
       </w:pPr>
-      <w:bookmarkStart w:id="450" w:name="_Toc283907107"/>
-      <w:bookmarkStart w:id="451" w:name="_Toc283908960"/>
-      <w:bookmarkStart w:id="452" w:name="_Toc287350696"/>
-      <w:bookmarkStart w:id="453" w:name="_Toc289002235"/>
-      <w:bookmarkStart w:id="454" w:name="_Toc289002364"/>
-      <w:bookmarkStart w:id="455" w:name="_Toc289956281"/>
-      <w:bookmarkEnd w:id="450"/>
+      <w:bookmarkStart w:id="451" w:name="_Toc283907107"/>
+      <w:bookmarkStart w:id="452" w:name="_Toc283908960"/>
+      <w:bookmarkStart w:id="453" w:name="_Toc287350696"/>
+      <w:bookmarkStart w:id="454" w:name="_Toc289002235"/>
+      <w:bookmarkStart w:id="455" w:name="_Toc289002364"/>
+      <w:bookmarkStart w:id="456" w:name="_Toc289956281"/>
       <w:bookmarkEnd w:id="451"/>
       <w:bookmarkEnd w:id="452"/>
       <w:bookmarkEnd w:id="453"/>
       <w:bookmarkEnd w:id="454"/>
       <w:bookmarkEnd w:id="455"/>
+      <w:bookmarkEnd w:id="456"/>
     </w:p>
     <w:p>
       <w:pPr>
@@ -35384,18 +35427,18 @@
           <w:szCs w:val="18"/>
         </w:rPr>
       </w:pPr>
-      <w:bookmarkStart w:id="456" w:name="_Toc283907108"/>
-      <w:bookmarkStart w:id="457" w:name="_Toc283908961"/>
-      <w:bookmarkStart w:id="458" w:name="_Toc287350697"/>
-      <w:bookmarkStart w:id="459" w:name="_Toc289002236"/>
-      <w:bookmarkStart w:id="460" w:name="_Toc289002365"/>
-      <w:bookmarkStart w:id="461" w:name="_Toc289956282"/>
-      <w:bookmarkEnd w:id="456"/>
+      <w:bookmarkStart w:id="457" w:name="_Toc283907108"/>
+      <w:bookmarkStart w:id="458" w:name="_Toc283908961"/>
+      <w:bookmarkStart w:id="459" w:name="_Toc287350697"/>
+      <w:bookmarkStart w:id="460" w:name="_Toc289002236"/>
+      <w:bookmarkStart w:id="461" w:name="_Toc289002365"/>
+      <w:bookmarkStart w:id="462" w:name="_Toc289956282"/>
       <w:bookmarkEnd w:id="457"/>
       <w:bookmarkEnd w:id="458"/>
       <w:bookmarkEnd w:id="459"/>
       <w:bookmarkEnd w:id="460"/>
       <w:bookmarkEnd w:id="461"/>
+      <w:bookmarkEnd w:id="462"/>
     </w:p>
     <w:p>
       <w:pPr>
@@ -35416,18 +35459,18 @@
           <w:szCs w:val="18"/>
         </w:rPr>
       </w:pPr>
-      <w:bookmarkStart w:id="462" w:name="_Toc283907109"/>
-      <w:bookmarkStart w:id="463" w:name="_Toc283908962"/>
-      <w:bookmarkStart w:id="464" w:name="_Toc287350698"/>
-      <w:bookmarkStart w:id="465" w:name="_Toc289002237"/>
-      <w:bookmarkStart w:id="466" w:name="_Toc289002366"/>
-      <w:bookmarkStart w:id="467" w:name="_Toc289956283"/>
-      <w:bookmarkEnd w:id="462"/>
+      <w:bookmarkStart w:id="463" w:name="_Toc283907109"/>
+      <w:bookmarkStart w:id="464" w:name="_Toc283908962"/>
+      <w:bookmarkStart w:id="465" w:name="_Toc287350698"/>
+      <w:bookmarkStart w:id="466" w:name="_Toc289002237"/>
+      <w:bookmarkStart w:id="467" w:name="_Toc289002366"/>
+      <w:bookmarkStart w:id="468" w:name="_Toc289956283"/>
       <w:bookmarkEnd w:id="463"/>
       <w:bookmarkEnd w:id="464"/>
       <w:bookmarkEnd w:id="465"/>
       <w:bookmarkEnd w:id="466"/>
       <w:bookmarkEnd w:id="467"/>
+      <w:bookmarkEnd w:id="468"/>
     </w:p>
     <w:p>
       <w:pPr>
@@ -35448,18 +35491,18 @@
           <w:szCs w:val="18"/>
         </w:rPr>
       </w:pPr>
-      <w:bookmarkStart w:id="468" w:name="_Toc283907110"/>
-      <w:bookmarkStart w:id="469" w:name="_Toc283908963"/>
-      <w:bookmarkStart w:id="470" w:name="_Toc287350699"/>
-      <w:bookmarkStart w:id="471" w:name="_Toc289002238"/>
-      <w:bookmarkStart w:id="472" w:name="_Toc289002367"/>
-      <w:bookmarkStart w:id="473" w:name="_Toc289956284"/>
-      <w:bookmarkEnd w:id="468"/>
+      <w:bookmarkStart w:id="469" w:name="_Toc283907110"/>
+      <w:bookmarkStart w:id="470" w:name="_Toc283908963"/>
+      <w:bookmarkStart w:id="471" w:name="_Toc287350699"/>
+      <w:bookmarkStart w:id="472" w:name="_Toc289002238"/>
+      <w:bookmarkStart w:id="473" w:name="_Toc289002367"/>
+      <w:bookmarkStart w:id="474" w:name="_Toc289956284"/>
       <w:bookmarkEnd w:id="469"/>
       <w:bookmarkEnd w:id="470"/>
       <w:bookmarkEnd w:id="471"/>
       <w:bookmarkEnd w:id="472"/>
       <w:bookmarkEnd w:id="473"/>
+      <w:bookmarkEnd w:id="474"/>
     </w:p>
     <w:p>
       <w:pPr>
@@ -35480,18 +35523,18 @@
           <w:szCs w:val="18"/>
         </w:rPr>
       </w:pPr>
-      <w:bookmarkStart w:id="474" w:name="_Toc283907111"/>
-      <w:bookmarkStart w:id="475" w:name="_Toc283908964"/>
-      <w:bookmarkStart w:id="476" w:name="_Toc287350700"/>
-      <w:bookmarkStart w:id="477" w:name="_Toc289002239"/>
-      <w:bookmarkStart w:id="478" w:name="_Toc289002368"/>
-      <w:bookmarkStart w:id="479" w:name="_Toc289956285"/>
-      <w:bookmarkEnd w:id="474"/>
+      <w:bookmarkStart w:id="475" w:name="_Toc283907111"/>
+      <w:bookmarkStart w:id="476" w:name="_Toc283908964"/>
+      <w:bookmarkStart w:id="477" w:name="_Toc287350700"/>
+      <w:bookmarkStart w:id="478" w:name="_Toc289002239"/>
+      <w:bookmarkStart w:id="479" w:name="_Toc289002368"/>
+      <w:bookmarkStart w:id="480" w:name="_Toc289956285"/>
       <w:bookmarkEnd w:id="475"/>
       <w:bookmarkEnd w:id="476"/>
       <w:bookmarkEnd w:id="477"/>
       <w:bookmarkEnd w:id="478"/>
       <w:bookmarkEnd w:id="479"/>
+      <w:bookmarkEnd w:id="480"/>
     </w:p>
     <w:p>
       <w:pPr>
@@ -35512,18 +35555,18 @@
           <w:szCs w:val="18"/>
         </w:rPr>
       </w:pPr>
-      <w:bookmarkStart w:id="480" w:name="_Toc283907112"/>
-      <w:bookmarkStart w:id="481" w:name="_Toc283908965"/>
-      <w:bookmarkStart w:id="482" w:name="_Toc287350701"/>
-      <w:bookmarkStart w:id="483" w:name="_Toc289002240"/>
-      <w:bookmarkStart w:id="484" w:name="_Toc289002369"/>
-      <w:bookmarkStart w:id="485" w:name="_Toc289956286"/>
-      <w:bookmarkEnd w:id="480"/>
+      <w:bookmarkStart w:id="481" w:name="_Toc283907112"/>
+      <w:bookmarkStart w:id="482" w:name="_Toc283908965"/>
+      <w:bookmarkStart w:id="483" w:name="_Toc287350701"/>
+      <w:bookmarkStart w:id="484" w:name="_Toc289002240"/>
+      <w:bookmarkStart w:id="485" w:name="_Toc289002369"/>
+      <w:bookmarkStart w:id="486" w:name="_Toc289956286"/>
       <w:bookmarkEnd w:id="481"/>
       <w:bookmarkEnd w:id="482"/>
       <w:bookmarkEnd w:id="483"/>
       <w:bookmarkEnd w:id="484"/>
       <w:bookmarkEnd w:id="485"/>
+      <w:bookmarkEnd w:id="486"/>
     </w:p>
     <w:p>
       <w:pPr>
@@ -35544,18 +35587,18 @@
           <w:szCs w:val="18"/>
         </w:rPr>
       </w:pPr>
-      <w:bookmarkStart w:id="486" w:name="_Toc283907113"/>
-      <w:bookmarkStart w:id="487" w:name="_Toc283908966"/>
-      <w:bookmarkStart w:id="488" w:name="_Toc287350702"/>
-      <w:bookmarkStart w:id="489" w:name="_Toc289002241"/>
-      <w:bookmarkStart w:id="490" w:name="_Toc289002370"/>
-      <w:bookmarkStart w:id="491" w:name="_Toc289956287"/>
-      <w:bookmarkEnd w:id="486"/>
+      <w:bookmarkStart w:id="487" w:name="_Toc283907113"/>
+      <w:bookmarkStart w:id="488" w:name="_Toc283908966"/>
+      <w:bookmarkStart w:id="489" w:name="_Toc287350702"/>
+      <w:bookmarkStart w:id="490" w:name="_Toc289002241"/>
+      <w:bookmarkStart w:id="491" w:name="_Toc289002370"/>
+      <w:bookmarkStart w:id="492" w:name="_Toc289956287"/>
       <w:bookmarkEnd w:id="487"/>
       <w:bookmarkEnd w:id="488"/>
       <w:bookmarkEnd w:id="489"/>
       <w:bookmarkEnd w:id="490"/>
       <w:bookmarkEnd w:id="491"/>
+      <w:bookmarkEnd w:id="492"/>
     </w:p>
     <w:p>
       <w:pPr>
@@ -35576,18 +35619,18 @@
           <w:szCs w:val="18"/>
         </w:rPr>
       </w:pPr>
-      <w:bookmarkStart w:id="492" w:name="_Toc283907114"/>
-      <w:bookmarkStart w:id="493" w:name="_Toc283908967"/>
-      <w:bookmarkStart w:id="494" w:name="_Toc287350703"/>
-      <w:bookmarkStart w:id="495" w:name="_Toc289002242"/>
-      <w:bookmarkStart w:id="496" w:name="_Toc289002371"/>
-      <w:bookmarkStart w:id="497" w:name="_Toc289956288"/>
-      <w:bookmarkEnd w:id="492"/>
+      <w:bookmarkStart w:id="493" w:name="_Toc283907114"/>
+      <w:bookmarkStart w:id="494" w:name="_Toc283908967"/>
+      <w:bookmarkStart w:id="495" w:name="_Toc287350703"/>
+      <w:bookmarkStart w:id="496" w:name="_Toc289002242"/>
+      <w:bookmarkStart w:id="497" w:name="_Toc289002371"/>
+      <w:bookmarkStart w:id="498" w:name="_Toc289956288"/>
       <w:bookmarkEnd w:id="493"/>
       <w:bookmarkEnd w:id="494"/>
       <w:bookmarkEnd w:id="495"/>
       <w:bookmarkEnd w:id="496"/>
       <w:bookmarkEnd w:id="497"/>
+      <w:bookmarkEnd w:id="498"/>
     </w:p>
     <w:p>
       <w:pPr>
@@ -36497,14 +36540,14 @@
         <w:lastRenderedPageBreak/>
         <w:t xml:space="preserve"> </w:t>
       </w:r>
-      <w:bookmarkStart w:id="498" w:name="_Toc289956289"/>
+      <w:bookmarkStart w:id="499" w:name="_Toc289956289"/>
       <w:r>
         <w:t>Dynamic</w:t>
       </w:r>
       <w:r>
         <w:t xml:space="preserve"> view</w:t>
       </w:r>
-      <w:bookmarkEnd w:id="498"/>
+      <w:bookmarkEnd w:id="499"/>
     </w:p>
     <w:p>
       <w:pPr>
@@ -38140,11 +38183,11 @@
       <w:pPr>
         <w:pStyle w:val="Heading3"/>
       </w:pPr>
-      <w:bookmarkStart w:id="499" w:name="_Toc289956290"/>
+      <w:bookmarkStart w:id="500" w:name="_Toc289956290"/>
       <w:r>
         <w:t>Usage</w:t>
       </w:r>
-      <w:bookmarkEnd w:id="499"/>
+      <w:bookmarkEnd w:id="500"/>
     </w:p>
     <w:p>
       <w:pPr>
@@ -39018,7 +39061,7 @@
           <w:numId w:val="40"/>
         </w:numPr>
       </w:pPr>
-      <w:bookmarkStart w:id="500" w:name="_Toc289956291"/>
+      <w:bookmarkStart w:id="501" w:name="_Toc289956291"/>
       <w:r>
         <w:t>S</w:t>
       </w:r>
@@ -39034,12 +39077,12 @@
       <w:r>
         <w:t>Provider</w:t>
       </w:r>
-      <w:bookmarkEnd w:id="426"/>
       <w:bookmarkEnd w:id="427"/>
       <w:bookmarkEnd w:id="428"/>
       <w:bookmarkEnd w:id="429"/>
       <w:bookmarkEnd w:id="430"/>
-      <w:bookmarkEnd w:id="500"/>
+      <w:bookmarkEnd w:id="431"/>
+      <w:bookmarkEnd w:id="501"/>
     </w:p>
     <w:p>
       <w:pPr>
@@ -39216,22 +39259,22 @@
           <w:numId w:val="40"/>
         </w:numPr>
       </w:pPr>
-      <w:bookmarkStart w:id="501" w:name="_Toc277840091"/>
-      <w:bookmarkStart w:id="502" w:name="_Toc277840444"/>
-      <w:bookmarkStart w:id="503" w:name="_Toc277840501"/>
-      <w:bookmarkStart w:id="504" w:name="_Toc277840647"/>
-      <w:bookmarkStart w:id="505" w:name="_Toc277840855"/>
-      <w:bookmarkStart w:id="506" w:name="_Toc289956292"/>
+      <w:bookmarkStart w:id="502" w:name="_Toc277840091"/>
+      <w:bookmarkStart w:id="503" w:name="_Toc277840444"/>
+      <w:bookmarkStart w:id="504" w:name="_Toc277840501"/>
+      <w:bookmarkStart w:id="505" w:name="_Toc277840647"/>
+      <w:bookmarkStart w:id="506" w:name="_Toc277840855"/>
+      <w:bookmarkStart w:id="507" w:name="_Toc289956292"/>
       <w:r>
         <w:lastRenderedPageBreak/>
         <w:t>JNI technology</w:t>
       </w:r>
-      <w:bookmarkEnd w:id="501"/>
       <w:bookmarkEnd w:id="502"/>
       <w:bookmarkEnd w:id="503"/>
       <w:bookmarkEnd w:id="504"/>
       <w:bookmarkEnd w:id="505"/>
       <w:bookmarkEnd w:id="506"/>
+      <w:bookmarkEnd w:id="507"/>
       <w:r>
         <w:t xml:space="preserve"> </w:t>
       </w:r>
@@ -40260,9 +40303,6 @@
       <w:pPr>
         <w:ind w:left="708"/>
       </w:pPr>
-      <w:r>
-        <w:br w:type="page"/>
-      </w:r>
     </w:p>
     <w:p>
       <w:pPr>
@@ -40272,6 +40312,654 @@
         </w:numPr>
       </w:pPr>
       <w:r>
+        <w:t>C++ dll</w:t>
+      </w:r>
+    </w:p>
+    <w:p>
+      <w:pPr>
+        <w:ind w:left="708"/>
+      </w:pPr>
+      <w:r>
+        <w:rPr>
+          <w:rFonts w:ascii="Courier New" w:hAnsi="Courier New" w:cs="Courier New"/>
+          <w:color w:val="000000"/>
+          <w:sz w:val="20"/>
+          <w:szCs w:val="20"/>
+        </w:rPr>
+        <w:t>JavaInterface.</w:t>
+      </w:r>
+      <w:r>
+        <w:rPr>
+          <w:rFonts w:ascii="Courier New" w:hAnsi="Courier New" w:cs="Courier New"/>
+          <w:color w:val="000000"/>
+          <w:sz w:val="20"/>
+          <w:szCs w:val="20"/>
+        </w:rPr>
+        <w:t>h</w:t>
+      </w:r>
+    </w:p>
+    <w:p>
+      <w:pPr>
+        <w:ind w:left="708"/>
+      </w:pPr>
+    </w:p>
+    <w:p>
+      <w:pPr>
+        <w:ind w:left="708"/>
+      </w:pPr>
+      <w:r>
+        <w:rPr>
+          <w:rFonts w:ascii="Consolas" w:hAnsi="Consolas" w:cs="Consolas"/>
+          <w:color w:val="0000FF"/>
+          <w:sz w:val="19"/>
+          <w:szCs w:val="19"/>
+        </w:rPr>
+        <w:lastRenderedPageBreak/>
+        <w:pict>
+          <v:rect id="_x0000_s1140" style="position:absolute;left:0;text-align:left;margin-left:18.65pt;margin-top:7.3pt;width:385.15pt;height:275.55pt;z-index:-251596800;visibility:visible" o:gfxdata="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"/>
+        </w:pict>
+      </w:r>
+    </w:p>
+    <w:p>
+      <w:pPr>
+        <w:ind w:left="708"/>
+        <w:rPr>
+          <w:rFonts w:ascii="Consolas" w:hAnsi="Consolas" w:cs="Consolas"/>
+          <w:color w:val="0000FF"/>
+          <w:sz w:val="19"/>
+          <w:szCs w:val="19"/>
+        </w:rPr>
+      </w:pPr>
+      <w:r>
+        <w:rPr>
+          <w:rFonts w:ascii="Consolas" w:hAnsi="Consolas" w:cs="Consolas"/>
+          <w:color w:val="0000FF"/>
+          <w:sz w:val="19"/>
+          <w:szCs w:val="19"/>
+        </w:rPr>
+        <w:t>/* DO NOT EDIT THIS FILE - it is machine generated */</w:t>
+      </w:r>
+    </w:p>
+    <w:p>
+      <w:pPr>
+        <w:ind w:left="708"/>
+        <w:rPr>
+          <w:rFonts w:ascii="Consolas" w:hAnsi="Consolas" w:cs="Consolas"/>
+          <w:color w:val="A31515"/>
+          <w:sz w:val="19"/>
+          <w:szCs w:val="19"/>
+        </w:rPr>
+      </w:pPr>
+      <w:r>
+        <w:rPr>
+          <w:rFonts w:ascii="Consolas" w:hAnsi="Consolas" w:cs="Consolas"/>
+          <w:color w:val="0000FF"/>
+          <w:sz w:val="19"/>
+          <w:szCs w:val="19"/>
+        </w:rPr>
+        <w:t xml:space="preserve">#include </w:t>
+      </w:r>
+      <w:r>
+        <w:rPr>
+          <w:rFonts w:ascii="Consolas" w:hAnsi="Consolas" w:cs="Consolas"/>
+          <w:color w:val="A31515"/>
+          <w:sz w:val="19"/>
+          <w:szCs w:val="19"/>
+        </w:rPr>
+        <w:t>&lt;jni.h&gt;</w:t>
+      </w:r>
+    </w:p>
+    <w:p>
+      <w:pPr>
+        <w:ind w:left="708"/>
+        <w:rPr>
+          <w:rFonts w:ascii="Consolas" w:hAnsi="Consolas" w:cs="Consolas"/>
+          <w:color w:val="0000FF"/>
+          <w:sz w:val="19"/>
+          <w:szCs w:val="19"/>
+        </w:rPr>
+      </w:pPr>
+      <w:r>
+        <w:rPr>
+          <w:rFonts w:ascii="Consolas" w:hAnsi="Consolas" w:cs="Consolas"/>
+          <w:color w:val="0000FF"/>
+          <w:sz w:val="19"/>
+          <w:szCs w:val="19"/>
+        </w:rPr>
+        <w:t>/* Header for class JavaCryptopp */</w:t>
+      </w:r>
+    </w:p>
+    <w:p>
+      <w:pPr>
+        <w:ind w:left="708"/>
+        <w:rPr>
+          <w:rFonts w:ascii="Consolas" w:hAnsi="Consolas" w:cs="Consolas"/>
+          <w:color w:val="0000FF"/>
+          <w:sz w:val="19"/>
+          <w:szCs w:val="19"/>
+        </w:rPr>
+      </w:pPr>
+    </w:p>
+    <w:p>
+      <w:pPr>
+        <w:ind w:left="708"/>
+        <w:rPr>
+          <w:rFonts w:ascii="Consolas" w:hAnsi="Consolas" w:cs="Consolas"/>
+          <w:color w:val="0000FF"/>
+          <w:sz w:val="19"/>
+          <w:szCs w:val="19"/>
+        </w:rPr>
+      </w:pPr>
+      <w:r>
+        <w:rPr>
+          <w:rFonts w:ascii="Consolas" w:hAnsi="Consolas" w:cs="Consolas"/>
+          <w:color w:val="0000FF"/>
+          <w:sz w:val="19"/>
+          <w:szCs w:val="19"/>
+        </w:rPr>
+        <w:t>#ifndef _Included_ JavaCryptopp</w:t>
+      </w:r>
+    </w:p>
+    <w:p>
+      <w:pPr>
+        <w:ind w:left="708"/>
+        <w:rPr>
+          <w:rFonts w:ascii="Consolas" w:hAnsi="Consolas" w:cs="Consolas"/>
+          <w:color w:val="0000FF"/>
+          <w:sz w:val="19"/>
+          <w:szCs w:val="19"/>
+        </w:rPr>
+      </w:pPr>
+      <w:r>
+        <w:rPr>
+          <w:rFonts w:ascii="Consolas" w:hAnsi="Consolas" w:cs="Consolas"/>
+          <w:color w:val="0000FF"/>
+          <w:sz w:val="19"/>
+          <w:szCs w:val="19"/>
+        </w:rPr>
+        <w:t>#define _Included_ JavaCryptopp</w:t>
+      </w:r>
+    </w:p>
+    <w:p>
+      <w:pPr>
+        <w:ind w:left="708"/>
+        <w:rPr>
+          <w:rFonts w:ascii="Consolas" w:hAnsi="Consolas" w:cs="Consolas"/>
+          <w:color w:val="0000FF"/>
+          <w:sz w:val="19"/>
+          <w:szCs w:val="19"/>
+        </w:rPr>
+      </w:pPr>
+      <w:r>
+        <w:rPr>
+          <w:rFonts w:ascii="Consolas" w:hAnsi="Consolas" w:cs="Consolas"/>
+          <w:color w:val="0000FF"/>
+          <w:sz w:val="19"/>
+          <w:szCs w:val="19"/>
+        </w:rPr>
+        <w:t>#ifdef __cplusplus</w:t>
+      </w:r>
+    </w:p>
+    <w:p>
+      <w:pPr>
+        <w:ind w:left="708"/>
+        <w:rPr>
+          <w:rFonts w:ascii="Consolas" w:hAnsi="Consolas" w:cs="Consolas"/>
+          <w:color w:val="0000FF"/>
+          <w:sz w:val="19"/>
+          <w:szCs w:val="19"/>
+        </w:rPr>
+      </w:pPr>
+      <w:r>
+        <w:rPr>
+          <w:rFonts w:ascii="Consolas" w:hAnsi="Consolas" w:cs="Consolas"/>
+          <w:color w:val="0000FF"/>
+          <w:sz w:val="19"/>
+          <w:szCs w:val="19"/>
+        </w:rPr>
+        <w:t>extern "C" {</w:t>
+      </w:r>
+    </w:p>
+    <w:p>
+      <w:pPr>
+        <w:ind w:left="708"/>
+        <w:rPr>
+          <w:rFonts w:ascii="Consolas" w:hAnsi="Consolas" w:cs="Consolas"/>
+          <w:color w:val="0000FF"/>
+          <w:sz w:val="19"/>
+          <w:szCs w:val="19"/>
+        </w:rPr>
+      </w:pPr>
+      <w:r>
+        <w:rPr>
+          <w:rFonts w:ascii="Consolas" w:hAnsi="Consolas" w:cs="Consolas"/>
+          <w:color w:val="0000FF"/>
+          <w:sz w:val="19"/>
+          <w:szCs w:val="19"/>
+        </w:rPr>
+        <w:t>#endif</w:t>
+      </w:r>
+    </w:p>
+    <w:p>
+      <w:pPr>
+        <w:ind w:left="708"/>
+        <w:rPr>
+          <w:rFonts w:ascii="Consolas" w:hAnsi="Consolas" w:cs="Consolas"/>
+          <w:color w:val="0000FF"/>
+          <w:sz w:val="19"/>
+          <w:szCs w:val="19"/>
+        </w:rPr>
+      </w:pPr>
+    </w:p>
+    <w:p>
+      <w:pPr>
+        <w:ind w:left="708"/>
+        <w:rPr>
+          <w:rFonts w:ascii="Consolas" w:hAnsi="Consolas" w:cs="Consolas"/>
+          <w:color w:val="0000FF"/>
+          <w:sz w:val="19"/>
+          <w:szCs w:val="19"/>
+        </w:rPr>
+      </w:pPr>
+    </w:p>
+    <w:p>
+      <w:pPr>
+        <w:ind w:left="708"/>
+        <w:rPr>
+          <w:rFonts w:ascii="Consolas" w:hAnsi="Consolas" w:cs="Consolas"/>
+          <w:color w:val="0000FF"/>
+          <w:sz w:val="19"/>
+          <w:szCs w:val="19"/>
+        </w:rPr>
+      </w:pPr>
+      <w:r>
+        <w:rPr>
+          <w:rFonts w:ascii="Consolas" w:hAnsi="Consolas" w:cs="Consolas"/>
+          <w:color w:val="0000FF"/>
+          <w:sz w:val="19"/>
+          <w:szCs w:val="19"/>
+        </w:rPr>
+        <w:t>/*</w:t>
+      </w:r>
+    </w:p>
+    <w:p>
+      <w:pPr>
+        <w:ind w:left="708"/>
+        <w:rPr>
+          <w:rFonts w:ascii="Consolas" w:hAnsi="Consolas" w:cs="Consolas"/>
+          <w:color w:val="0000FF"/>
+          <w:sz w:val="19"/>
+          <w:szCs w:val="19"/>
+        </w:rPr>
+      </w:pPr>
+      <w:r>
+        <w:rPr>
+          <w:rFonts w:ascii="Consolas" w:hAnsi="Consolas" w:cs="Consolas"/>
+          <w:color w:val="0000FF"/>
+          <w:sz w:val="19"/>
+          <w:szCs w:val="19"/>
+        </w:rPr>
+        <w:t xml:space="preserve"> * Class:     JavaCryptopp</w:t>
+      </w:r>
+    </w:p>
+    <w:p>
+      <w:pPr>
+        <w:ind w:left="708"/>
+        <w:rPr>
+          <w:rFonts w:ascii="Consolas" w:hAnsi="Consolas" w:cs="Consolas"/>
+          <w:color w:val="0000FF"/>
+          <w:sz w:val="19"/>
+          <w:szCs w:val="19"/>
+        </w:rPr>
+      </w:pPr>
+      <w:r>
+        <w:rPr>
+          <w:rFonts w:ascii="Consolas" w:hAnsi="Consolas" w:cs="Consolas"/>
+          <w:color w:val="0000FF"/>
+          <w:sz w:val="19"/>
+          <w:szCs w:val="19"/>
+        </w:rPr>
+        <w:t xml:space="preserve"> * Method:    loadRabinName</w:t>
+      </w:r>
+    </w:p>
+    <w:p>
+      <w:pPr>
+        <w:ind w:left="708"/>
+        <w:rPr>
+          <w:rFonts w:ascii="Consolas" w:hAnsi="Consolas" w:cs="Consolas"/>
+          <w:color w:val="0000FF"/>
+          <w:sz w:val="19"/>
+          <w:szCs w:val="19"/>
+        </w:rPr>
+      </w:pPr>
+      <w:r>
+        <w:rPr>
+          <w:rFonts w:ascii="Consolas" w:hAnsi="Consolas" w:cs="Consolas"/>
+          <w:color w:val="0000FF"/>
+          <w:sz w:val="19"/>
+          <w:szCs w:val="19"/>
+        </w:rPr>
+        <w:t xml:space="preserve"> * Signature: ()Ljava/lang/String;</w:t>
+      </w:r>
+    </w:p>
+    <w:p>
+      <w:pPr>
+        <w:ind w:left="708"/>
+        <w:rPr>
+          <w:rFonts w:ascii="Consolas" w:hAnsi="Consolas" w:cs="Consolas"/>
+          <w:color w:val="0000FF"/>
+          <w:sz w:val="19"/>
+          <w:szCs w:val="19"/>
+        </w:rPr>
+      </w:pPr>
+      <w:r>
+        <w:rPr>
+          <w:rFonts w:ascii="Consolas" w:hAnsi="Consolas" w:cs="Consolas"/>
+          <w:color w:val="0000FF"/>
+          <w:sz w:val="19"/>
+          <w:szCs w:val="19"/>
+        </w:rPr>
+        <w:t xml:space="preserve"> */</w:t>
+      </w:r>
+    </w:p>
+    <w:p>
+      <w:pPr>
+        <w:ind w:left="708"/>
+        <w:rPr>
+          <w:rFonts w:ascii="Consolas" w:hAnsi="Consolas" w:cs="Consolas"/>
+          <w:color w:val="0000FF"/>
+          <w:sz w:val="19"/>
+          <w:szCs w:val="19"/>
+        </w:rPr>
+      </w:pPr>
+      <w:r>
+        <w:rPr>
+          <w:rFonts w:ascii="Consolas" w:hAnsi="Consolas" w:cs="Consolas"/>
+          <w:color w:val="0000FF"/>
+          <w:sz w:val="19"/>
+          <w:szCs w:val="19"/>
+        </w:rPr>
+        <w:t>JNIEXPORT jstring JNICALL Java_JavaCryptopp_loadRabinName</w:t>
+      </w:r>
+    </w:p>
+    <w:p>
+      <w:pPr>
+        <w:ind w:left="708"/>
+        <w:rPr>
+          <w:rFonts w:ascii="Consolas" w:hAnsi="Consolas" w:cs="Consolas"/>
+          <w:color w:val="0000FF"/>
+          <w:sz w:val="19"/>
+          <w:szCs w:val="19"/>
+        </w:rPr>
+      </w:pPr>
+      <w:r>
+        <w:rPr>
+          <w:rFonts w:ascii="Consolas" w:hAnsi="Consolas" w:cs="Consolas"/>
+          <w:color w:val="0000FF"/>
+          <w:sz w:val="19"/>
+          <w:szCs w:val="19"/>
+        </w:rPr>
+        <w:t xml:space="preserve">  (JNIEnv *, jobject);</w:t>
+      </w:r>
+    </w:p>
+    <w:p>
+      <w:pPr>
+        <w:ind w:left="708"/>
+        <w:rPr>
+          <w:rFonts w:ascii="Consolas" w:hAnsi="Consolas" w:cs="Consolas"/>
+          <w:color w:val="0000FF"/>
+          <w:sz w:val="19"/>
+          <w:szCs w:val="19"/>
+        </w:rPr>
+      </w:pPr>
+    </w:p>
+    <w:p>
+      <w:pPr>
+        <w:ind w:left="708"/>
+        <w:rPr>
+          <w:rFonts w:ascii="Consolas" w:hAnsi="Consolas" w:cs="Consolas"/>
+          <w:color w:val="0000FF"/>
+          <w:sz w:val="19"/>
+          <w:szCs w:val="19"/>
+        </w:rPr>
+      </w:pPr>
+    </w:p>
+    <w:p>
+      <w:pPr>
+        <w:ind w:left="708"/>
+        <w:rPr>
+          <w:rFonts w:ascii="Consolas" w:hAnsi="Consolas" w:cs="Consolas"/>
+          <w:color w:val="0000FF"/>
+          <w:sz w:val="19"/>
+          <w:szCs w:val="19"/>
+        </w:rPr>
+      </w:pPr>
+      <w:r>
+        <w:rPr>
+          <w:rFonts w:ascii="Consolas" w:hAnsi="Consolas" w:cs="Consolas"/>
+          <w:color w:val="0000FF"/>
+          <w:sz w:val="19"/>
+          <w:szCs w:val="19"/>
+        </w:rPr>
+        <w:t>#ifdef __cplusplus</w:t>
+      </w:r>
+    </w:p>
+    <w:p>
+      <w:pPr>
+        <w:ind w:left="708"/>
+        <w:rPr>
+          <w:rFonts w:ascii="Consolas" w:hAnsi="Consolas" w:cs="Consolas"/>
+          <w:color w:val="0000FF"/>
+          <w:sz w:val="19"/>
+          <w:szCs w:val="19"/>
+        </w:rPr>
+      </w:pPr>
+      <w:r>
+        <w:rPr>
+          <w:rFonts w:ascii="Consolas" w:hAnsi="Consolas" w:cs="Consolas"/>
+          <w:color w:val="0000FF"/>
+          <w:sz w:val="19"/>
+          <w:szCs w:val="19"/>
+        </w:rPr>
+        <w:t>}</w:t>
+      </w:r>
+    </w:p>
+    <w:p>
+      <w:pPr>
+        <w:ind w:left="708"/>
+        <w:rPr>
+          <w:rFonts w:ascii="Consolas" w:hAnsi="Consolas" w:cs="Consolas"/>
+          <w:color w:val="0000FF"/>
+          <w:sz w:val="19"/>
+          <w:szCs w:val="19"/>
+        </w:rPr>
+      </w:pPr>
+      <w:r>
+        <w:rPr>
+          <w:rFonts w:ascii="Consolas" w:hAnsi="Consolas" w:cs="Consolas"/>
+          <w:color w:val="0000FF"/>
+          <w:sz w:val="19"/>
+          <w:szCs w:val="19"/>
+        </w:rPr>
+        <w:t>#endif</w:t>
+      </w:r>
+    </w:p>
+    <w:p>
+      <w:pPr>
+        <w:ind w:left="708"/>
+        <w:rPr>
+          <w:rFonts w:ascii="Consolas" w:hAnsi="Consolas" w:cs="Consolas"/>
+          <w:color w:val="0000FF"/>
+          <w:sz w:val="19"/>
+          <w:szCs w:val="19"/>
+        </w:rPr>
+      </w:pPr>
+      <w:r>
+        <w:rPr>
+          <w:rFonts w:ascii="Consolas" w:hAnsi="Consolas" w:cs="Consolas"/>
+          <w:color w:val="0000FF"/>
+          <w:sz w:val="19"/>
+          <w:szCs w:val="19"/>
+        </w:rPr>
+        <w:t>#endif</w:t>
+      </w:r>
+    </w:p>
+    <w:p>
+      <w:pPr>
+        <w:ind w:left="708"/>
+      </w:pPr>
+    </w:p>
+    <w:p>
+      <w:pPr>
+        <w:ind w:left="708"/>
+      </w:pPr>
+      <w:r>
+        <w:t>This file is generated using the javah tool. For an easy use a simple external tool should be defined in eclipse as follows.</w:t>
+      </w:r>
+    </w:p>
+    <w:p>
+      <w:r>
+        <w:rPr>
+          <w:noProof/>
+        </w:rPr>
+        <w:drawing>
+          <wp:inline distT="0" distB="0" distL="0" distR="0">
+            <wp:extent cx="6210935" cy="3493220"/>
+            <wp:effectExtent l="19050" t="0" r="0" b="0"/>
+            <wp:docPr id="10" name="Picture 6"/>
+            <wp:cNvGraphicFramePr>
+              <a:graphicFrameLocks xmlns:a="http://schemas.openxmlformats.org/drawingml/2006/main" noChangeAspect="1"/>
+            </wp:cNvGraphicFramePr>
+            <a:graphic xmlns:a="http://schemas.openxmlformats.org/drawingml/2006/main">
+              <a:graphicData uri="http://schemas.openxmlformats.org/drawingml/2006/picture">
+                <pic:pic xmlns:pic="http://schemas.openxmlformats.org/drawingml/2006/picture">
+                  <pic:nvPicPr>
+                    <pic:cNvPr id="0" name="Picture 6"/>
+                    <pic:cNvPicPr>
+                      <a:picLocks noChangeAspect="1" noChangeArrowheads="1"/>
+                    </pic:cNvPicPr>
+                  </pic:nvPicPr>
+                  <pic:blipFill>
+                    <a:blip r:embed="rId64"/>
+                    <a:srcRect/>
+                    <a:stretch>
+                      <a:fillRect/>
+                    </a:stretch>
+                  </pic:blipFill>
+                  <pic:spPr bwMode="auto">
+                    <a:xfrm>
+                      <a:off x="0" y="0"/>
+                      <a:ext cx="6210935" cy="3493220"/>
+                    </a:xfrm>
+                    <a:prstGeom prst="rect">
+                      <a:avLst/>
+                    </a:prstGeom>
+                    <a:noFill/>
+                    <a:ln w="9525">
+                      <a:noFill/>
+                      <a:miter lim="800000"/>
+                      <a:headEnd/>
+                      <a:tailEnd/>
+                    </a:ln>
+                  </pic:spPr>
+                </pic:pic>
+              </a:graphicData>
+            </a:graphic>
+          </wp:inline>
+        </w:drawing>
+      </w:r>
+    </w:p>
+    <w:p>
+      <w:pPr>
+        <w:ind w:left="708"/>
+      </w:pPr>
+    </w:p>
+    <w:p>
+      <w:pPr>
+        <w:ind w:left="708"/>
+      </w:pPr>
+      <w:r>
+        <w:t>To generate the header file</w:t>
+      </w:r>
+      <w:r>
+        <w:t>, select the related java file and</w:t>
+      </w:r>
+      <w:r>
+        <w:t xml:space="preserve"> run the javah</w:t>
+      </w:r>
+      <w:r>
+        <w:t xml:space="preserve"> external tool you have created as follows.</w:t>
+      </w:r>
+    </w:p>
+    <w:p>
+      <w:pPr>
+        <w:ind w:left="708"/>
+      </w:pPr>
+    </w:p>
+    <w:p>
+      <w:r>
+        <w:rPr>
+          <w:noProof/>
+        </w:rPr>
+        <w:lastRenderedPageBreak/>
+        <w:drawing>
+          <wp:inline distT="0" distB="0" distL="0" distR="0">
+            <wp:extent cx="6210935" cy="3493220"/>
+            <wp:effectExtent l="19050" t="0" r="0" b="0"/>
+            <wp:docPr id="11" name="Picture 9"/>
+            <wp:cNvGraphicFramePr>
+              <a:graphicFrameLocks xmlns:a="http://schemas.openxmlformats.org/drawingml/2006/main" noChangeAspect="1"/>
+            </wp:cNvGraphicFramePr>
+            <a:graphic xmlns:a="http://schemas.openxmlformats.org/drawingml/2006/main">
+              <a:graphicData uri="http://schemas.openxmlformats.org/drawingml/2006/picture">
+                <pic:pic xmlns:pic="http://schemas.openxmlformats.org/drawingml/2006/picture">
+                  <pic:nvPicPr>
+                    <pic:cNvPr id="0" name="Picture 9"/>
+                    <pic:cNvPicPr>
+                      <a:picLocks noChangeAspect="1" noChangeArrowheads="1"/>
+                    </pic:cNvPicPr>
+                  </pic:nvPicPr>
+                  <pic:blipFill>
+                    <a:blip r:embed="rId65"/>
+                    <a:srcRect/>
+                    <a:stretch>
+                      <a:fillRect/>
+                    </a:stretch>
+                  </pic:blipFill>
+                  <pic:spPr bwMode="auto">
+                    <a:xfrm>
+                      <a:off x="0" y="0"/>
+                      <a:ext cx="6210935" cy="3493220"/>
+                    </a:xfrm>
+                    <a:prstGeom prst="rect">
+                      <a:avLst/>
+                    </a:prstGeom>
+                    <a:noFill/>
+                    <a:ln w="9525">
+                      <a:noFill/>
+                      <a:miter lim="800000"/>
+                      <a:headEnd/>
+                      <a:tailEnd/>
+                    </a:ln>
+                  </pic:spPr>
+                </pic:pic>
+              </a:graphicData>
+            </a:graphic>
+          </wp:inline>
+        </w:drawing>
+      </w:r>
+      <w:r>
+        <w:br w:type="page"/>
+      </w:r>
+    </w:p>
+    <w:p>
+      <w:pPr>
+        <w:numPr>
+          <w:ilvl w:val="0"/>
+          <w:numId w:val="5"/>
+        </w:numPr>
+      </w:pPr>
+      <w:r>
         <w:lastRenderedPageBreak/>
         <w:t>C++ dll</w:t>
       </w:r>
@@ -40300,7 +40988,7 @@
           <w:lang w:val="en-GB" w:eastAsia="en-GB"/>
         </w:rPr>
         <w:pict>
-          <v:rect id="Rectangle 50" o:spid="_x0000_s1117" style="position:absolute;left:0;text-align:left;margin-left:34.5pt;margin-top:12.75pt;width:427.9pt;height:373.25pt;z-index:-251648000;visibility:visible" o:gfxdata="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"/>
+          <v:rect id="Rectangle 50" o:spid="_x0000_s1117" style="position:absolute;left:0;text-align:left;margin-left:34.5pt;margin-top:12.75pt;width:427.9pt;height:337.8pt;z-index:-251648000;visibility:visible" o:gfxdata="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"/>
         </w:pict>
       </w:r>
     </w:p>
@@ -41318,20 +42006,136 @@
     <w:p/>
     <w:p>
       <w:pPr>
+        <w:pStyle w:val="Heading2"/>
+      </w:pPr>
+      <w:bookmarkStart w:id="508" w:name="_Toc277840092"/>
+      <w:bookmarkStart w:id="509" w:name="_Toc277840445"/>
+      <w:bookmarkStart w:id="510" w:name="_Toc277840502"/>
+      <w:bookmarkStart w:id="511" w:name="_Toc277840648"/>
+      <w:bookmarkStart w:id="512" w:name="_Toc277840694"/>
+      <w:bookmarkStart w:id="513" w:name="_Toc277840856"/>
+      <w:bookmarkEnd w:id="131"/>
+      <w:bookmarkEnd w:id="132"/>
+      <w:bookmarkEnd w:id="133"/>
+      <w:bookmarkEnd w:id="134"/>
+      <w:r>
+        <w:lastRenderedPageBreak/>
+        <w:t>C++ JNI dll high level design</w:t>
+      </w:r>
+    </w:p>
+    <w:p>
+      <w:pPr>
+        <w:rPr>
+          <w:lang w:eastAsia="en-GB"/>
+        </w:rPr>
+      </w:pPr>
+      <w:r>
+        <w:rPr>
+          <w:lang w:eastAsia="en-GB"/>
+        </w:rPr>
+        <w:t>We will have a single dll component divided</w:t>
+      </w:r>
+      <w:r>
+        <w:rPr>
+          <w:lang w:eastAsia="en-GB"/>
+        </w:rPr>
+        <w:t xml:space="preserve"> into files. Each cpp and h file will be devoted to one related </w:t>
+      </w:r>
+      <w:r>
+        <w:rPr>
+          <w:lang w:eastAsia="en-GB"/>
+        </w:rPr>
+        <w:t xml:space="preserve">java </w:t>
+      </w:r>
+      <w:r>
+        <w:rPr>
+          <w:lang w:eastAsia="en-GB"/>
+        </w:rPr>
+        <w:t>family/general interface</w:t>
+      </w:r>
+      <w:r>
+        <w:rPr>
+          <w:lang w:eastAsia="en-GB"/>
+        </w:rPr>
+        <w:t>, such as CollissionResistantHash and TrapdoorPermutation</w:t>
+      </w:r>
+      <w:r>
+        <w:rPr>
+          <w:lang w:eastAsia="en-GB"/>
+        </w:rPr>
+        <w:t xml:space="preserve">. Only functions that are related to a specific family will be in these files. We will also have a general file containing functions that can be used from </w:t>
+      </w:r>
+      <w:r>
+        <w:rPr>
+          <w:lang w:eastAsia="en-GB"/>
+        </w:rPr>
+        <w:t xml:space="preserve">all the </w:t>
+      </w:r>
+      <w:r>
+        <w:rPr>
+          <w:lang w:eastAsia="en-GB"/>
+        </w:rPr>
+        <w:t>family file</w:t>
+      </w:r>
+      <w:r>
+        <w:rPr>
+          <w:lang w:eastAsia="en-GB"/>
+        </w:rPr>
+        <w:t>s</w:t>
+      </w:r>
+      <w:r>
+        <w:rPr>
+          <w:lang w:eastAsia="en-GB"/>
+        </w:rPr>
+        <w:t>.</w:t>
+      </w:r>
+    </w:p>
+    <w:p>
+      <w:pPr>
+        <w:rPr>
+          <w:lang w:eastAsia="en-GB"/>
+        </w:rPr>
+      </w:pPr>
+      <w:r>
+        <w:rPr>
+          <w:lang w:eastAsia="en-GB"/>
+        </w:rPr>
+        <w:t xml:space="preserve">When possible we will have one wrapper abstract class in our java project for each family. This abstract file will be the base class for the concrete implementations of the family algorithms. </w:t>
+      </w:r>
+      <w:r>
+        <w:rPr>
+          <w:lang w:eastAsia="en-GB"/>
+        </w:rPr>
+        <w:t>Hopefully</w:t>
+      </w:r>
+      <w:r>
+        <w:rPr>
+          <w:lang w:eastAsia="en-GB"/>
+        </w:rPr>
+        <w:t xml:space="preserve"> the only file defining the native functions will be the family abstract class. This depends strongly on the implementation of the underlying native library. If the native library is well object oriented designed, where all the concrete algorithms have the same base class implementing the same functions this will be possible. For such am example see </w:t>
+      </w:r>
+      <w:hyperlink w:anchor="_Wrapper_for_Hash" w:history="1">
+        <w:r>
+          <w:rPr>
+            <w:rStyle w:val="Hyperlink"/>
+            <w:lang w:eastAsia="en-GB"/>
+          </w:rPr>
+          <w:t>#Wrapper for Hash functions in Crypto++</w:t>
+        </w:r>
+      </w:hyperlink>
+      <w:r>
+        <w:rPr>
+          <w:lang w:eastAsia="en-GB"/>
+        </w:rPr>
+        <w:t>.</w:t>
+      </w:r>
+    </w:p>
+    <w:p>
+      <w:pPr>
         <w:autoSpaceDE/>
         <w:autoSpaceDN/>
         <w:adjustRightInd/>
       </w:pPr>
-      <w:bookmarkStart w:id="507" w:name="_Toc277840092"/>
-      <w:bookmarkStart w:id="508" w:name="_Toc277840445"/>
-      <w:bookmarkStart w:id="509" w:name="_Toc277840502"/>
-      <w:bookmarkStart w:id="510" w:name="_Toc277840648"/>
-      <w:bookmarkStart w:id="511" w:name="_Toc277840694"/>
-      <w:bookmarkStart w:id="512" w:name="_Toc277840856"/>
-      <w:bookmarkEnd w:id="130"/>
-      <w:bookmarkEnd w:id="131"/>
-      <w:bookmarkEnd w:id="132"/>
-      <w:bookmarkEnd w:id="133"/>
       <w:r>
         <w:rPr>
           <w:b/>
@@ -41352,24 +42156,24 @@
         </w:tabs>
         <w:ind w:left="284" w:firstLine="283"/>
       </w:pPr>
-      <w:bookmarkStart w:id="513" w:name="_Toc277840093"/>
-      <w:bookmarkStart w:id="514" w:name="_Toc277840446"/>
-      <w:bookmarkStart w:id="515" w:name="_Toc277840503"/>
-      <w:bookmarkStart w:id="516" w:name="_Toc277840649"/>
-      <w:bookmarkStart w:id="517" w:name="_Toc277840695"/>
-      <w:bookmarkStart w:id="518" w:name="_Toc277840857"/>
-      <w:bookmarkStart w:id="519" w:name="_Toc289956293"/>
-      <w:bookmarkEnd w:id="507"/>
+      <w:bookmarkStart w:id="514" w:name="_Toc289956293"/>
+      <w:bookmarkStart w:id="515" w:name="_Toc277840093"/>
+      <w:bookmarkStart w:id="516" w:name="_Toc277840446"/>
+      <w:bookmarkStart w:id="517" w:name="_Toc277840503"/>
+      <w:bookmarkStart w:id="518" w:name="_Toc277840649"/>
+      <w:bookmarkStart w:id="519" w:name="_Toc277840695"/>
+      <w:bookmarkStart w:id="520" w:name="_Toc277840857"/>
       <w:bookmarkEnd w:id="508"/>
       <w:bookmarkEnd w:id="509"/>
       <w:bookmarkEnd w:id="510"/>
       <w:bookmarkEnd w:id="511"/>
       <w:bookmarkEnd w:id="512"/>
+      <w:bookmarkEnd w:id="513"/>
       <w:r>
         <w:lastRenderedPageBreak/>
         <w:t>Performance</w:t>
       </w:r>
-      <w:bookmarkEnd w:id="519"/>
+      <w:bookmarkEnd w:id="514"/>
     </w:p>
     <w:p>
       <w:pPr>
@@ -41403,17 +42207,17 @@
         </w:tabs>
         <w:ind w:left="284" w:firstLine="283"/>
       </w:pPr>
-      <w:bookmarkStart w:id="520" w:name="_Toc289956294"/>
+      <w:bookmarkStart w:id="521" w:name="_Toc289956294"/>
       <w:r>
         <w:t>Multi-Platform Issues</w:t>
       </w:r>
-      <w:bookmarkEnd w:id="513"/>
-      <w:bookmarkEnd w:id="514"/>
       <w:bookmarkEnd w:id="515"/>
       <w:bookmarkEnd w:id="516"/>
       <w:bookmarkEnd w:id="517"/>
       <w:bookmarkEnd w:id="518"/>
+      <w:bookmarkEnd w:id="519"/>
       <w:bookmarkEnd w:id="520"/>
+      <w:bookmarkEnd w:id="521"/>
     </w:p>
     <w:p>
       <w:pPr>
@@ -41496,23 +42300,23 @@
         </w:tabs>
         <w:ind w:left="284" w:firstLine="283"/>
       </w:pPr>
-      <w:bookmarkStart w:id="521" w:name="_Toc277840094"/>
-      <w:bookmarkStart w:id="522" w:name="_Toc277840447"/>
-      <w:bookmarkStart w:id="523" w:name="_Toc277840504"/>
-      <w:bookmarkStart w:id="524" w:name="_Toc277840650"/>
-      <w:bookmarkStart w:id="525" w:name="_Toc277840696"/>
-      <w:bookmarkStart w:id="526" w:name="_Toc277840858"/>
-      <w:bookmarkStart w:id="527" w:name="_Toc289956295"/>
+      <w:bookmarkStart w:id="522" w:name="_Toc277840094"/>
+      <w:bookmarkStart w:id="523" w:name="_Toc277840447"/>
+      <w:bookmarkStart w:id="524" w:name="_Toc277840504"/>
+      <w:bookmarkStart w:id="525" w:name="_Toc277840650"/>
+      <w:bookmarkStart w:id="526" w:name="_Toc277840696"/>
+      <w:bookmarkStart w:id="527" w:name="_Toc277840858"/>
+      <w:bookmarkStart w:id="528" w:name="_Toc289956295"/>
       <w:r>
         <w:t>Backward-Compatibility</w:t>
       </w:r>
-      <w:bookmarkEnd w:id="521"/>
       <w:bookmarkEnd w:id="522"/>
       <w:bookmarkEnd w:id="523"/>
       <w:bookmarkEnd w:id="524"/>
       <w:bookmarkEnd w:id="525"/>
       <w:bookmarkEnd w:id="526"/>
       <w:bookmarkEnd w:id="527"/>
+      <w:bookmarkEnd w:id="528"/>
     </w:p>
     <w:p>
       <w:pPr>
@@ -41526,23 +42330,23 @@
         </w:tabs>
         <w:ind w:left="284" w:firstLine="283"/>
       </w:pPr>
-      <w:bookmarkStart w:id="528" w:name="_Toc277840095"/>
-      <w:bookmarkStart w:id="529" w:name="_Toc277840448"/>
-      <w:bookmarkStart w:id="530" w:name="_Toc277840505"/>
-      <w:bookmarkStart w:id="531" w:name="_Toc277840651"/>
-      <w:bookmarkStart w:id="532" w:name="_Toc277840697"/>
-      <w:bookmarkStart w:id="533" w:name="_Toc277840859"/>
-      <w:bookmarkStart w:id="534" w:name="_Toc289956296"/>
+      <w:bookmarkStart w:id="529" w:name="_Toc277840095"/>
+      <w:bookmarkStart w:id="530" w:name="_Toc277840448"/>
+      <w:bookmarkStart w:id="531" w:name="_Toc277840505"/>
+      <w:bookmarkStart w:id="532" w:name="_Toc277840651"/>
+      <w:bookmarkStart w:id="533" w:name="_Toc277840697"/>
+      <w:bookmarkStart w:id="534" w:name="_Toc277840859"/>
+      <w:bookmarkStart w:id="535" w:name="_Toc289956296"/>
       <w:r>
         <w:t>Benchmarking</w:t>
       </w:r>
-      <w:bookmarkEnd w:id="528"/>
       <w:bookmarkEnd w:id="529"/>
       <w:bookmarkEnd w:id="530"/>
       <w:bookmarkEnd w:id="531"/>
       <w:bookmarkEnd w:id="532"/>
       <w:bookmarkEnd w:id="533"/>
       <w:bookmarkEnd w:id="534"/>
+      <w:bookmarkEnd w:id="535"/>
     </w:p>
     <w:p>
       <w:pPr>
@@ -45439,25 +46243,25 @@
         </w:tabs>
         <w:ind w:left="284" w:firstLine="283"/>
       </w:pPr>
-      <w:bookmarkStart w:id="535" w:name="_Open_Issues"/>
-      <w:bookmarkStart w:id="536" w:name="_Toc277840096"/>
-      <w:bookmarkStart w:id="537" w:name="_Toc277840449"/>
-      <w:bookmarkStart w:id="538" w:name="_Toc277840506"/>
-      <w:bookmarkStart w:id="539" w:name="_Toc277840652"/>
-      <w:bookmarkStart w:id="540" w:name="_Toc277840698"/>
-      <w:bookmarkStart w:id="541" w:name="_Toc277840860"/>
-      <w:bookmarkStart w:id="542" w:name="_Toc289956297"/>
-      <w:bookmarkEnd w:id="535"/>
+      <w:bookmarkStart w:id="536" w:name="_Open_Issues"/>
+      <w:bookmarkStart w:id="537" w:name="_Toc277840096"/>
+      <w:bookmarkStart w:id="538" w:name="_Toc277840449"/>
+      <w:bookmarkStart w:id="539" w:name="_Toc277840506"/>
+      <w:bookmarkStart w:id="540" w:name="_Toc277840652"/>
+      <w:bookmarkStart w:id="541" w:name="_Toc277840698"/>
+      <w:bookmarkStart w:id="542" w:name="_Toc277840860"/>
+      <w:bookmarkStart w:id="543" w:name="_Toc289956297"/>
+      <w:bookmarkEnd w:id="536"/>
       <w:r>
         <w:t>Open Issues</w:t>
       </w:r>
-      <w:bookmarkEnd w:id="536"/>
       <w:bookmarkEnd w:id="537"/>
       <w:bookmarkEnd w:id="538"/>
       <w:bookmarkEnd w:id="539"/>
       <w:bookmarkEnd w:id="540"/>
       <w:bookmarkEnd w:id="541"/>
       <w:bookmarkEnd w:id="542"/>
+      <w:bookmarkEnd w:id="543"/>
     </w:p>
     <w:p>
       <w:pPr>
@@ -45505,7 +46309,7 @@
                     </pic:cNvPicPr>
                   </pic:nvPicPr>
                   <pic:blipFill>
-                    <a:blip r:embed="rId64" cstate="print"/>
+                    <a:blip r:embed="rId66" cstate="print"/>
                     <a:srcRect/>
                     <a:stretch>
                       <a:fillRect/>
@@ -45572,10 +46376,10 @@
         </w:rPr>
         <w:pict>
           <v:shape id="_x0000_s1137" type="#_x0000_t75" style="position:absolute;left:0;text-align:left;margin-left:-60.25pt;margin-top:35.35pt;width:581pt;height:671.6pt;z-index:-251597824" wrapcoords="0 0 21600 0 21600 21600 0 21600 0 0">
-            <v:imagedata r:id="rId65" o:title=""/>
+            <v:imagedata r:id="rId67" o:title=""/>
             <w10:wrap type="through"/>
           </v:shape>
-          <o:OLEObject Type="Embed" ProgID="PBrush" ShapeID="_x0000_s1137" DrawAspect="Content" ObjectID="_1363698083" r:id="rId66"/>
+          <o:OLEObject Type="Embed" ProgID="PBrush" ShapeID="_x0000_s1137" DrawAspect="Content" ObjectID="_1364282237" r:id="rId68"/>
         </w:pict>
       </w:r>
     </w:p>
@@ -45591,34 +46395,34 @@
         </w:tabs>
         <w:ind w:left="284" w:firstLine="283"/>
       </w:pPr>
-      <w:bookmarkStart w:id="543" w:name="_Toc30214783"/>
-      <w:bookmarkStart w:id="544" w:name="_Toc33153578"/>
-      <w:bookmarkStart w:id="545" w:name="_Toc277840450"/>
-      <w:bookmarkStart w:id="546" w:name="_Toc277840507"/>
-      <w:bookmarkStart w:id="547" w:name="_Toc277840653"/>
-      <w:bookmarkStart w:id="548" w:name="_Toc277840699"/>
-      <w:bookmarkStart w:id="549" w:name="_Toc277840861"/>
-      <w:bookmarkStart w:id="550" w:name="_Toc289956298"/>
+      <w:bookmarkStart w:id="544" w:name="_Toc30214783"/>
+      <w:bookmarkStart w:id="545" w:name="_Toc33153578"/>
+      <w:bookmarkStart w:id="546" w:name="_Toc289956298"/>
+      <w:bookmarkStart w:id="547" w:name="_Toc277840450"/>
+      <w:bookmarkStart w:id="548" w:name="_Toc277840507"/>
+      <w:bookmarkStart w:id="549" w:name="_Toc277840653"/>
+      <w:bookmarkStart w:id="550" w:name="_Toc277840699"/>
+      <w:bookmarkStart w:id="551" w:name="_Toc277840861"/>
       <w:r>
         <w:lastRenderedPageBreak/>
         <w:t>Appendix</w:t>
       </w:r>
-      <w:bookmarkEnd w:id="543"/>
       <w:bookmarkEnd w:id="544"/>
-      <w:bookmarkEnd w:id="550"/>
-      <w:r>
-        <w:t xml:space="preserve"> </w:t>
-      </w:r>
-      <w:bookmarkStart w:id="551" w:name="_Toc277840097"/>
-      <w:bookmarkStart w:id="552" w:name="_Toc277840451"/>
-      <w:bookmarkStart w:id="553" w:name="_Toc277840508"/>
-      <w:bookmarkStart w:id="554" w:name="_Toc277840654"/>
-      <w:bookmarkStart w:id="555" w:name="_Toc277840862"/>
       <w:bookmarkEnd w:id="545"/>
       <w:bookmarkEnd w:id="546"/>
+      <w:r>
+        <w:t xml:space="preserve"> </w:t>
+      </w:r>
+      <w:bookmarkStart w:id="552" w:name="_Toc277840097"/>
+      <w:bookmarkStart w:id="553" w:name="_Toc277840451"/>
+      <w:bookmarkStart w:id="554" w:name="_Toc277840508"/>
+      <w:bookmarkStart w:id="555" w:name="_Toc277840654"/>
+      <w:bookmarkStart w:id="556" w:name="_Toc277840862"/>
       <w:bookmarkEnd w:id="547"/>
       <w:bookmarkEnd w:id="548"/>
       <w:bookmarkEnd w:id="549"/>
+      <w:bookmarkEnd w:id="550"/>
+      <w:bookmarkEnd w:id="551"/>
     </w:p>
     <w:p>
       <w:pPr>
@@ -45628,20 +46432,20 @@
           <w:numId w:val="12"/>
         </w:numPr>
       </w:pPr>
-      <w:bookmarkStart w:id="556" w:name="_The_provider_architecture:"/>
-      <w:bookmarkStart w:id="557" w:name="_Low-level_primitives_table:"/>
-      <w:bookmarkStart w:id="558" w:name="_Toc277840041"/>
-      <w:bookmarkStart w:id="559" w:name="_Toc277840411"/>
-      <w:bookmarkStart w:id="560" w:name="_Toc277840468"/>
-      <w:bookmarkStart w:id="561" w:name="_Toc277840614"/>
-      <w:bookmarkStart w:id="562" w:name="_Toc277840822"/>
-      <w:bookmarkStart w:id="563" w:name="_Toc289956299"/>
-      <w:bookmarkEnd w:id="556"/>
+      <w:bookmarkStart w:id="557" w:name="_The_provider_architecture:"/>
+      <w:bookmarkStart w:id="558" w:name="_Low-level_primitives_table:"/>
+      <w:bookmarkStart w:id="559" w:name="_Toc289956299"/>
+      <w:bookmarkStart w:id="560" w:name="_Toc277840041"/>
+      <w:bookmarkStart w:id="561" w:name="_Toc277840411"/>
+      <w:bookmarkStart w:id="562" w:name="_Toc277840468"/>
+      <w:bookmarkStart w:id="563" w:name="_Toc277840614"/>
+      <w:bookmarkStart w:id="564" w:name="_Toc277840822"/>
       <w:bookmarkEnd w:id="557"/>
+      <w:bookmarkEnd w:id="558"/>
       <w:r>
         <w:t>Low-level primitives table:</w:t>
       </w:r>
-      <w:bookmarkEnd w:id="563"/>
+      <w:bookmarkEnd w:id="559"/>
     </w:p>
     <w:p>
       <w:pPr>
@@ -45957,7 +46761,7 @@
                 <w:u w:val="single"/>
               </w:rPr>
             </w:pPr>
-            <w:hyperlink r:id="rId67" w:history="1">
+            <w:hyperlink r:id="rId69" w:history="1">
               <w:r>
                 <w:rPr>
                   <w:rFonts w:ascii="Calibri" w:hAnsi="Calibri" w:cstheme="minorHAnsi"/>
@@ -47143,7 +47947,7 @@
                 <w:u w:val="single"/>
               </w:rPr>
             </w:pPr>
-            <w:hyperlink r:id="rId68" w:history="1">
+            <w:hyperlink r:id="rId70" w:history="1">
               <w:r>
                 <w:rPr>
                   <w:rFonts w:ascii="Calibri" w:hAnsi="Calibri" w:cstheme="minorHAnsi"/>
@@ -47294,7 +48098,7 @@
                 <w:u w:val="single"/>
               </w:rPr>
             </w:pPr>
-            <w:hyperlink r:id="rId69" w:history="1">
+            <w:hyperlink r:id="rId71" w:history="1">
               <w:r>
                 <w:rPr>
                   <w:rFonts w:ascii="Calibri" w:hAnsi="Calibri" w:cstheme="minorHAnsi"/>
@@ -47351,7 +48155,7 @@
                 <w:u w:val="single"/>
               </w:rPr>
             </w:pPr>
-            <w:hyperlink r:id="rId70" w:history="1">
+            <w:hyperlink r:id="rId72" w:history="1">
               <w:r>
                 <w:rPr>
                   <w:rFonts w:ascii="Calibri" w:hAnsi="Calibri" w:cstheme="minorHAnsi"/>
@@ -48692,12 +49496,12 @@
           <w:numId w:val="12"/>
         </w:numPr>
       </w:pPr>
-      <w:bookmarkStart w:id="564" w:name="_Toc289956300"/>
+      <w:bookmarkStart w:id="565" w:name="_Toc289956300"/>
       <w:r>
         <w:lastRenderedPageBreak/>
         <w:t>Preliminary work</w:t>
       </w:r>
-      <w:bookmarkEnd w:id="564"/>
+      <w:bookmarkEnd w:id="565"/>
     </w:p>
     <w:p>
       <w:r>
@@ -48724,10 +49528,10 @@
       </w:pPr>
       <w:r>
         <w:object w:dxaOrig="9426" w:dyaOrig="19673">
-          <v:shape id="_x0000_i1025" type="#_x0000_t75" style="width:335.25pt;height:699.25pt" o:ole="">
-            <v:imagedata r:id="rId71" o:title=""/>
+          <v:shape id="_x0000_i1025" type="#_x0000_t75" style="width:335.05pt;height:699.2pt" o:ole="">
+            <v:imagedata r:id="rId73" o:title=""/>
           </v:shape>
-          <o:OLEObject Type="Embed" ProgID="Excel.Sheet.8" ShapeID="_x0000_i1025" DrawAspect="Content" ObjectID="_1363698081" r:id="rId72"/>
+          <o:OLEObject Type="Embed" ProgID="Excel.Sheet.8" ShapeID="_x0000_i1025" DrawAspect="Content" ObjectID="_1364282235" r:id="rId74"/>
         </w:object>
       </w:r>
     </w:p>
@@ -48739,7 +49543,7 @@
           <w:numId w:val="12"/>
         </w:numPr>
       </w:pPr>
-      <w:bookmarkStart w:id="565" w:name="_Toc289956301"/>
+      <w:bookmarkStart w:id="566" w:name="_Toc289956301"/>
       <w:r>
         <w:lastRenderedPageBreak/>
         <w:t>The provider architecture</w:t>
@@ -48747,12 +49551,12 @@
       <w:r>
         <w:t>:</w:t>
       </w:r>
-      <w:bookmarkEnd w:id="558"/>
-      <w:bookmarkEnd w:id="559"/>
       <w:bookmarkEnd w:id="560"/>
       <w:bookmarkEnd w:id="561"/>
       <w:bookmarkEnd w:id="562"/>
-      <w:bookmarkEnd w:id="565"/>
+      <w:bookmarkEnd w:id="563"/>
+      <w:bookmarkEnd w:id="564"/>
+      <w:bookmarkEnd w:id="566"/>
     </w:p>
     <w:p>
       <w:r>
@@ -48767,7 +49571,7 @@
       <w:r>
         <w:t xml:space="preserve">. For further information, follow this link: </w:t>
       </w:r>
-      <w:hyperlink r:id="rId73" w:history="1">
+      <w:hyperlink r:id="rId75" w:history="1">
         <w:r>
           <w:rPr>
             <w:rStyle w:val="Hyperlink"/>
@@ -48794,8 +49598,8 @@
       <w:r>
         <w:t xml:space="preserve">As a simple example, the Java security package knows about </w:t>
       </w:r>
-      <w:bookmarkStart w:id="566" w:name="INDEX-1002"/>
-      <w:bookmarkEnd w:id="566"/>
+      <w:bookmarkStart w:id="567" w:name="INDEX-1002"/>
+      <w:bookmarkEnd w:id="567"/>
       <w:r>
         <w:t xml:space="preserve">message digests. A message digest is an engine: it is an operation a programmer can perform. The idea behind a message digest is independent of how any particular message digest may be calculated. All message digests share certain features, and the class that abstracts these common features into a single interface is termed an engine. Engines are generally abstract, and are always independent of any particular algorithm. </w:t>
       </w:r>
@@ -48857,14 +49661,14 @@
           <w:numId w:val="12"/>
         </w:numPr>
       </w:pPr>
-      <w:bookmarkStart w:id="567" w:name="_JNI_(Java_Native"/>
-      <w:bookmarkStart w:id="568" w:name="_Toc277840042"/>
-      <w:bookmarkStart w:id="569" w:name="_Toc277840412"/>
-      <w:bookmarkStart w:id="570" w:name="_Toc277840469"/>
-      <w:bookmarkStart w:id="571" w:name="_Toc277840615"/>
-      <w:bookmarkStart w:id="572" w:name="_Toc277840823"/>
-      <w:bookmarkStart w:id="573" w:name="_Toc289956302"/>
-      <w:bookmarkEnd w:id="567"/>
+      <w:bookmarkStart w:id="568" w:name="_JNI_(Java_Native"/>
+      <w:bookmarkStart w:id="569" w:name="_Toc289956302"/>
+      <w:bookmarkStart w:id="570" w:name="_Toc277840042"/>
+      <w:bookmarkStart w:id="571" w:name="_Toc277840412"/>
+      <w:bookmarkStart w:id="572" w:name="_Toc277840469"/>
+      <w:bookmarkStart w:id="573" w:name="_Toc277840615"/>
+      <w:bookmarkStart w:id="574" w:name="_Toc277840823"/>
+      <w:bookmarkEnd w:id="568"/>
       <w:r>
         <w:lastRenderedPageBreak/>
         <w:t xml:space="preserve">JNI </w:t>
@@ -48884,7 +49688,7 @@
       <w:r>
         <w:t>technology</w:t>
       </w:r>
-      <w:bookmarkEnd w:id="573"/>
+      <w:bookmarkEnd w:id="569"/>
       <w:r>
         <w:t xml:space="preserve"> </w:t>
       </w:r>
@@ -48902,7 +49706,7 @@
       <w:r>
         <w:t xml:space="preserve">Sun Developer Network. For further information, follow the following links: </w:t>
       </w:r>
-      <w:hyperlink r:id="rId74" w:history="1">
+      <w:hyperlink r:id="rId76" w:history="1">
         <w:r>
           <w:rPr>
             <w:rStyle w:val="Hyperlink"/>
@@ -48914,7 +49718,7 @@
       </w:hyperlink>
     </w:p>
     <w:p>
-      <w:hyperlink r:id="rId75" w:history="1">
+      <w:hyperlink r:id="rId77" w:history="1">
         <w:r>
           <w:rPr>
             <w:rStyle w:val="Hyperlink"/>
@@ -48947,7 +49751,7 @@
       <w:r>
         <w:t>The JNI defines a standard naming and calling convention so the Java</w:t>
       </w:r>
-      <w:hyperlink r:id="rId76" w:anchor="TJVM" w:history="1">
+      <w:hyperlink r:id="rId78" w:anchor="TJVM" w:history="1">
         <w:r>
           <w:rPr>
             <w:rStyle w:val="Hyperlink"/>
@@ -49007,23 +49811,23 @@
           <w:numId w:val="12"/>
         </w:numPr>
       </w:pPr>
-      <w:bookmarkStart w:id="574" w:name="_Toc289956303"/>
+      <w:bookmarkStart w:id="575" w:name="_Toc289956303"/>
       <w:r>
         <w:lastRenderedPageBreak/>
         <w:t>Code for FactoriesUtility::getObject:</w:t>
       </w:r>
-      <w:bookmarkEnd w:id="568"/>
-      <w:bookmarkEnd w:id="569"/>
       <w:bookmarkEnd w:id="570"/>
       <w:bookmarkEnd w:id="571"/>
       <w:bookmarkEnd w:id="572"/>
+      <w:bookmarkEnd w:id="573"/>
       <w:bookmarkEnd w:id="574"/>
-    </w:p>
-    <w:bookmarkEnd w:id="551"/>
+      <w:bookmarkEnd w:id="575"/>
+    </w:p>
     <w:bookmarkEnd w:id="552"/>
     <w:bookmarkEnd w:id="553"/>
     <w:bookmarkEnd w:id="554"/>
     <w:bookmarkEnd w:id="555"/>
+    <w:bookmarkEnd w:id="556"/>
     <w:p>
       <w:pPr>
         <w:pStyle w:val="Heading4"/>
@@ -50452,8 +51256,8 @@
       </w:r>
     </w:p>
     <w:sectPr>
-      <w:headerReference w:type="default" r:id="rId77"/>
-      <w:footerReference w:type="default" r:id="rId78"/>
+      <w:headerReference w:type="default" r:id="rId79"/>
+      <w:footerReference w:type="default" r:id="rId80"/>
       <w:pgSz w:w="11906" w:h="16838" w:code="9"/>
       <w:pgMar w:top="1418" w:right="707" w:bottom="1418" w:left="1418" w:header="720" w:footer="720" w:gutter="0"/>
       <w:cols w:space="720"/>
@@ -50465,7 +51269,7 @@
 
 <file path=word/comments.xml><?xml version="1.0" encoding="utf-8"?>
 <w:comments xmlns:ve="http://schemas.openxmlformats.org/markup-compatibility/2006" xmlns:o="urn:schemas-microsoft-com:office:office" xmlns:r="http://schemas.openxmlformats.org/officeDocument/2006/relationships" xmlns:m="http://schemas.openxmlformats.org/officeDocument/2006/math" xmlns:v="urn:schemas-microsoft-com:vml" xmlns:wp="http://schemas.openxmlformats.org/drawingml/2006/wordprocessingDrawing" xmlns:w10="urn:schemas-microsoft-com:office:word" xmlns:w="http://schemas.openxmlformats.org/wordprocessingml/2006/main" xmlns:wne="http://schemas.microsoft.com/office/word/2006/wordml">
-  <w:comment w:id="419" w:author="lindell" w:date="2011-03-13T13:27:00Z" w:initials="l">
+  <w:comment w:id="420" w:author="lindell" w:date="2011-03-13T13:27:00Z" w:initials="l">
     <w:p>
       <w:pPr>
         <w:pStyle w:val="CommentText"/>
@@ -50517,7 +51321,7 @@
       </w:r>
     </w:p>
   </w:comment>
-  <w:comment w:id="420" w:author="lindell" w:date="2011-03-13T13:29:00Z" w:initials="l">
+  <w:comment w:id="421" w:author="lindell" w:date="2011-03-13T13:29:00Z" w:initials="l">
     <w:p>
       <w:pPr>
         <w:pStyle w:val="CommentText"/>
@@ -50606,7 +51410,7 @@
         <w:noProof/>
         <w:lang w:eastAsia="en-GB"/>
       </w:rPr>
-      <w:t>4</w:t>
+      <w:t>83</w:t>
     </w:r>
     <w:r>
       <w:fldChar w:fldCharType="end"/>
@@ -50634,7 +51438,7 @@
         <w:noProof/>
         <w:lang w:eastAsia="en-GB"/>
       </w:rPr>
-      <w:t>82</w:t>
+      <w:t>83</w:t>
     </w:r>
     <w:r>
       <w:fldChar w:fldCharType="end"/>
@@ -54354,6 +55158,119 @@
     </w:lvl>
   </w:abstractNum>
   <w:abstractNum w:abstractNumId="33">
+    <w:nsid w:val="5294450C"/>
+    <w:multiLevelType w:val="multilevel"/>
+    <w:tmpl w:val="9FF644D6"/>
+    <w:lvl w:ilvl="0">
+      <w:start w:val="5"/>
+      <w:numFmt w:val="decimal"/>
+      <w:lvlText w:val="%1"/>
+      <w:lvlJc w:val="left"/>
+      <w:pPr>
+        <w:ind w:left="525" w:hanging="525"/>
+      </w:pPr>
+      <w:rPr>
+        <w:rFonts w:hint="default"/>
+      </w:rPr>
+    </w:lvl>
+    <w:lvl w:ilvl="1">
+      <w:start w:val="5"/>
+      <w:numFmt w:val="decimal"/>
+      <w:lvlText w:val="%1.%2"/>
+      <w:lvlJc w:val="left"/>
+      <w:pPr>
+        <w:ind w:left="808" w:hanging="525"/>
+      </w:pPr>
+      <w:rPr>
+        <w:rFonts w:hint="default"/>
+      </w:rPr>
+    </w:lvl>
+    <w:lvl w:ilvl="2">
+      <w:start w:val="1"/>
+      <w:numFmt w:val="decimal"/>
+      <w:lvlText w:val="%1.%2.%3"/>
+      <w:lvlJc w:val="left"/>
+      <w:pPr>
+        <w:ind w:left="1713" w:hanging="720"/>
+      </w:pPr>
+      <w:rPr>
+        <w:rFonts w:hint="default"/>
+      </w:rPr>
+    </w:lvl>
+    <w:lvl w:ilvl="3">
+      <w:start w:val="1"/>
+      <w:numFmt w:val="decimal"/>
+      <w:lvlText w:val="%1.%2.%3.%4"/>
+      <w:lvlJc w:val="left"/>
+      <w:pPr>
+        <w:ind w:left="1569" w:hanging="720"/>
+      </w:pPr>
+      <w:rPr>
+        <w:rFonts w:hint="default"/>
+      </w:rPr>
+    </w:lvl>
+    <w:lvl w:ilvl="4">
+      <w:start w:val="1"/>
+      <w:numFmt w:val="decimal"/>
+      <w:lvlText w:val="%1.%2.%3.%4.%5"/>
+      <w:lvlJc w:val="left"/>
+      <w:pPr>
+        <w:ind w:left="2212" w:hanging="1080"/>
+      </w:pPr>
+      <w:rPr>
+        <w:rFonts w:hint="default"/>
+      </w:rPr>
+    </w:lvl>
+    <w:lvl w:ilvl="5">
+      <w:start w:val="1"/>
+      <w:numFmt w:val="decimal"/>
+      <w:lvlText w:val="%1.%2.%3.%4.%5.%6"/>
+      <w:lvlJc w:val="left"/>
+      <w:pPr>
+        <w:ind w:left="2855" w:hanging="1440"/>
+      </w:pPr>
+      <w:rPr>
+        <w:rFonts w:hint="default"/>
+      </w:rPr>
+    </w:lvl>
+    <w:lvl w:ilvl="6">
+      <w:start w:val="1"/>
+      <w:numFmt w:val="decimal"/>
+      <w:lvlText w:val="%1.%2.%3.%4.%5.%6.%7"/>
+      <w:lvlJc w:val="left"/>
+      <w:pPr>
+        <w:ind w:left="3138" w:hanging="1440"/>
+      </w:pPr>
+      <w:rPr>
+        <w:rFonts w:hint="default"/>
+      </w:rPr>
+    </w:lvl>
+    <w:lvl w:ilvl="7">
+      <w:start w:val="1"/>
+      <w:numFmt w:val="decimal"/>
+      <w:lvlText w:val="%1.%2.%3.%4.%5.%6.%7.%8"/>
+      <w:lvlJc w:val="left"/>
+      <w:pPr>
+        <w:ind w:left="3781" w:hanging="1800"/>
+      </w:pPr>
+      <w:rPr>
+        <w:rFonts w:hint="default"/>
+      </w:rPr>
+    </w:lvl>
+    <w:lvl w:ilvl="8">
+      <w:start w:val="1"/>
+      <w:numFmt w:val="decimal"/>
+      <w:lvlText w:val="%1.%2.%3.%4.%5.%6.%7.%8.%9"/>
+      <w:lvlJc w:val="left"/>
+      <w:pPr>
+        <w:ind w:left="4064" w:hanging="1800"/>
+      </w:pPr>
+      <w:rPr>
+        <w:rFonts w:hint="default"/>
+      </w:rPr>
+    </w:lvl>
+  </w:abstractNum>
+  <w:abstractNum w:abstractNumId="34">
     <w:nsid w:val="52E84DFB"/>
     <w:multiLevelType w:val="hybridMultilevel"/>
     <w:tmpl w:val="3DB0F21C"/>
@@ -54466,7 +55383,7 @@
       </w:rPr>
     </w:lvl>
   </w:abstractNum>
-  <w:abstractNum w:abstractNumId="34">
+  <w:abstractNum w:abstractNumId="35">
     <w:nsid w:val="53EC4D2E"/>
     <w:multiLevelType w:val="multilevel"/>
     <w:tmpl w:val="5094B1D8"/>
@@ -54579,7 +55496,7 @@
       </w:rPr>
     </w:lvl>
   </w:abstractNum>
-  <w:abstractNum w:abstractNumId="35">
+  <w:abstractNum w:abstractNumId="36">
     <w:nsid w:val="566938B2"/>
     <w:multiLevelType w:val="hybridMultilevel"/>
     <w:tmpl w:val="8DAEBC64"/>
@@ -54669,7 +55586,7 @@
       </w:pPr>
     </w:lvl>
   </w:abstractNum>
-  <w:abstractNum w:abstractNumId="36">
+  <w:abstractNum w:abstractNumId="37">
     <w:nsid w:val="59D806FD"/>
     <w:multiLevelType w:val="multilevel"/>
     <w:tmpl w:val="8C6218B8"/>
@@ -54782,7 +55699,7 @@
       </w:rPr>
     </w:lvl>
   </w:abstractNum>
-  <w:abstractNum w:abstractNumId="37">
+  <w:abstractNum w:abstractNumId="38">
     <w:nsid w:val="59E275EB"/>
     <w:multiLevelType w:val="multilevel"/>
     <w:tmpl w:val="3190B0CA"/>
@@ -54895,7 +55812,7 @@
       </w:rPr>
     </w:lvl>
   </w:abstractNum>
-  <w:abstractNum w:abstractNumId="38">
+  <w:abstractNum w:abstractNumId="39">
     <w:nsid w:val="5B47748E"/>
     <w:multiLevelType w:val="multilevel"/>
     <w:tmpl w:val="9FF644D6"/>
@@ -55008,7 +55925,7 @@
       </w:rPr>
     </w:lvl>
   </w:abstractNum>
-  <w:abstractNum w:abstractNumId="39">
+  <w:abstractNum w:abstractNumId="40">
     <w:nsid w:val="6A977CF0"/>
     <w:multiLevelType w:val="hybridMultilevel"/>
     <w:tmpl w:val="5A8E6B4E"/>
@@ -55121,7 +56038,7 @@
       </w:rPr>
     </w:lvl>
   </w:abstractNum>
-  <w:abstractNum w:abstractNumId="40">
+  <w:abstractNum w:abstractNumId="41">
     <w:nsid w:val="76961971"/>
     <w:multiLevelType w:val="hybridMultilevel"/>
     <w:tmpl w:val="858CAA62"/>
@@ -55234,7 +56151,7 @@
       </w:rPr>
     </w:lvl>
   </w:abstractNum>
-  <w:abstractNum w:abstractNumId="41">
+  <w:abstractNum w:abstractNumId="42">
     <w:nsid w:val="7EDA5326"/>
     <w:multiLevelType w:val="hybridMultilevel"/>
     <w:tmpl w:val="44AAA2D6"/>
@@ -55375,7 +56292,7 @@
     <w:abstractNumId w:val="31"/>
   </w:num>
   <w:num w:numId="10">
-    <w:abstractNumId w:val="36"/>
+    <w:abstractNumId w:val="37"/>
   </w:num>
   <w:num w:numId="11">
     <w:abstractNumId w:val="2"/>
@@ -55384,13 +56301,13 @@
     <w:abstractNumId w:val="20"/>
   </w:num>
   <w:num w:numId="13">
-    <w:abstractNumId w:val="34"/>
+    <w:abstractNumId w:val="35"/>
   </w:num>
   <w:num w:numId="14">
     <w:abstractNumId w:val="11"/>
   </w:num>
   <w:num w:numId="15">
-    <w:abstractNumId w:val="40"/>
+    <w:abstractNumId w:val="41"/>
   </w:num>
   <w:num w:numId="16">
     <w:abstractNumId w:val="8"/>
@@ -55399,7 +56316,7 @@
     <w:abstractNumId w:val="32"/>
   </w:num>
   <w:num w:numId="18">
-    <w:abstractNumId w:val="35"/>
+    <w:abstractNumId w:val="36"/>
   </w:num>
   <w:num w:numId="19">
     <w:abstractNumId w:val="9"/>
@@ -55420,16 +56337,16 @@
     <w:abstractNumId w:val="15"/>
   </w:num>
   <w:num w:numId="25">
-    <w:abstractNumId w:val="39"/>
+    <w:abstractNumId w:val="40"/>
   </w:num>
   <w:num w:numId="26">
     <w:abstractNumId w:val="23"/>
   </w:num>
   <w:num w:numId="27">
-    <w:abstractNumId w:val="38"/>
+    <w:abstractNumId w:val="39"/>
   </w:num>
   <w:num w:numId="28">
-    <w:abstractNumId w:val="33"/>
+    <w:abstractNumId w:val="34"/>
   </w:num>
   <w:num w:numId="29">
     <w:abstractNumId w:val="31"/>
@@ -55499,7 +56416,7 @@
     <w:abstractNumId w:val="10"/>
   </w:num>
   <w:num w:numId="34">
-    <w:abstractNumId w:val="38"/>
+    <w:abstractNumId w:val="39"/>
     <w:lvlOverride w:ilvl="0">
       <w:startOverride w:val="5"/>
     </w:lvlOverride>
@@ -55544,10 +56461,10 @@
     <w:abstractNumId w:val="25"/>
   </w:num>
   <w:num w:numId="40">
-    <w:abstractNumId w:val="37"/>
+    <w:abstractNumId w:val="38"/>
   </w:num>
   <w:num w:numId="41">
-    <w:abstractNumId w:val="41"/>
+    <w:abstractNumId w:val="42"/>
   </w:num>
   <w:num w:numId="42">
     <w:abstractNumId w:val="3"/>
@@ -55560,6 +56477,9 @@
   </w:num>
   <w:num w:numId="45">
     <w:abstractNumId w:val="21"/>
+  </w:num>
+  <w:num w:numId="46">
+    <w:abstractNumId w:val="33"/>
   </w:num>
   <w:numIdMacAtCleanup w:val="42"/>
 </w:numbering>
@@ -58219,7 +59139,7 @@
 </file>
 
 <file path=customXml/itemProps1.xml><?xml version="1.0" encoding="utf-8"?>
-<ds:datastoreItem xmlns:ds="http://schemas.openxmlformats.org/officeDocument/2006/customXml" ds:itemID="{17F93721-B43E-478C-ACD9-342052D24280}">
+<ds:datastoreItem xmlns:ds="http://schemas.openxmlformats.org/officeDocument/2006/customXml" ds:itemID="{2E82AA10-C0EF-4BE3-AAA5-A5338A570A48}">
   <ds:schemaRefs>
     <ds:schemaRef ds:uri="http://schemas.openxmlformats.org/officeDocument/2006/bibliography"/>
   </ds:schemaRefs>

</xml_diff>

<commit_message>
Added motivation for the init function of all of our interfaces.
git-svn-id: https://svn.cs.biu.ac.il/svn/development/SDK@203 ba1fec17-5bc3-4c1d-a110-6a66ae20c876
</commit_message>
<xml_diff>
--- a/Docs/SDD_docs/FirstLevelSDK_SDD.docx
+++ b/Docs/SDD_docs/FirstLevelSDK_SDD.docx
@@ -174,13 +174,13 @@
         </w:rPr>
         <w:fldChar w:fldCharType="separate"/>
       </w:r>
-      <w:bookmarkStart w:id="14" w:name="_Toc289956166"/>
-      <w:bookmarkStart w:id="15" w:name="_Toc277840809"/>
-      <w:bookmarkStart w:id="16" w:name="_Toc277840753"/>
+      <w:bookmarkStart w:id="14" w:name="_Toc277840397"/>
+      <w:bookmarkStart w:id="15" w:name="_Toc277840454"/>
+      <w:bookmarkStart w:id="16" w:name="_Toc277840601"/>
       <w:bookmarkStart w:id="17" w:name="_Toc277840681"/>
-      <w:bookmarkStart w:id="18" w:name="_Toc277840601"/>
-      <w:bookmarkStart w:id="19" w:name="_Toc277840454"/>
-      <w:bookmarkStart w:id="20" w:name="_Toc277840397"/>
+      <w:bookmarkStart w:id="18" w:name="_Toc277840753"/>
+      <w:bookmarkStart w:id="19" w:name="_Toc277840809"/>
+      <w:bookmarkStart w:id="20" w:name="_Toc289956166"/>
       <w:r>
         <w:rPr>
           <w:sz w:val="36"/>
@@ -27298,7 +27298,7 @@
                     <a:blip r:embed="rId31" cstate="print">
                       <a:extLst>
                         <a:ext uri="{28A0092B-C50C-407E-A947-70E740481C1C}">
-                          <a14:useLocalDpi xmlns="" xmlns:wpc="http://schemas.microsoft.com/office/word/2010/wordprocessingCanvas" xmlns:mc="http://schemas.openxmlformats.org/markup-compatibility/2006" xmlns:o="urn:schemas-microsoft-com:office:office" xmlns:v="urn:schemas-microsoft-com:vml" xmlns:wp14="http://schemas.microsoft.com/office/word/2010/wordprocessingDrawing" xmlns:w10="urn:schemas-microsoft-com:office:word" xmlns:w="http://schemas.openxmlformats.org/wordprocessingml/2006/main" xmlns:w14="http://schemas.microsoft.com/office/word/2010/wordml" xmlns:wpg="http://schemas.microsoft.com/office/word/2010/wordprocessingGroup" xmlns:wpi="http://schemas.microsoft.com/office/word/2010/wordprocessingInk" xmlns:wps="http://schemas.microsoft.com/office/word/2010/wordprocessingShape" xmlns:a14="http://schemas.microsoft.com/office/drawing/2010/main" val="0"/>
+                          <a14:useLocalDpi xmlns:a14="http://schemas.microsoft.com/office/drawing/2010/main" xmlns:wps="http://schemas.microsoft.com/office/word/2010/wordprocessingShape" xmlns:wpi="http://schemas.microsoft.com/office/word/2010/wordprocessingInk" xmlns:wpg="http://schemas.microsoft.com/office/word/2010/wordprocessingGroup" xmlns:w14="http://schemas.microsoft.com/office/word/2010/wordml" xmlns:w="http://schemas.openxmlformats.org/wordprocessingml/2006/main" xmlns:w10="urn:schemas-microsoft-com:office:word" xmlns:wp14="http://schemas.microsoft.com/office/word/2010/wordprocessingDrawing" xmlns:v="urn:schemas-microsoft-com:vml" xmlns:o="urn:schemas-microsoft-com:office:office" xmlns:mc="http://schemas.openxmlformats.org/markup-compatibility/2006" xmlns:wpc="http://schemas.microsoft.com/office/word/2010/wordprocessingCanvas" xmlns="" val="0"/>
                         </a:ext>
                       </a:extLst>
                     </a:blip>
@@ -27437,7 +27437,7 @@
                     <a:blip r:embed="rId32" cstate="print">
                       <a:extLst>
                         <a:ext uri="{28A0092B-C50C-407E-A947-70E740481C1C}">
-                          <a14:useLocalDpi xmlns="" xmlns:wpc="http://schemas.microsoft.com/office/word/2010/wordprocessingCanvas" xmlns:mc="http://schemas.openxmlformats.org/markup-compatibility/2006" xmlns:o="urn:schemas-microsoft-com:office:office" xmlns:v="urn:schemas-microsoft-com:vml" xmlns:wp14="http://schemas.microsoft.com/office/word/2010/wordprocessingDrawing" xmlns:w10="urn:schemas-microsoft-com:office:word" xmlns:w="http://schemas.openxmlformats.org/wordprocessingml/2006/main" xmlns:w14="http://schemas.microsoft.com/office/word/2010/wordml" xmlns:wpg="http://schemas.microsoft.com/office/word/2010/wordprocessingGroup" xmlns:wpi="http://schemas.microsoft.com/office/word/2010/wordprocessingInk" xmlns:wps="http://schemas.microsoft.com/office/word/2010/wordprocessingShape" xmlns:a14="http://schemas.microsoft.com/office/drawing/2010/main" val="0"/>
+                          <a14:useLocalDpi xmlns:a14="http://schemas.microsoft.com/office/drawing/2010/main" xmlns:wps="http://schemas.microsoft.com/office/word/2010/wordprocessingShape" xmlns:wpi="http://schemas.microsoft.com/office/word/2010/wordprocessingInk" xmlns:wpg="http://schemas.microsoft.com/office/word/2010/wordprocessingGroup" xmlns:w14="http://schemas.microsoft.com/office/word/2010/wordml" xmlns:w="http://schemas.openxmlformats.org/wordprocessingml/2006/main" xmlns:w10="urn:schemas-microsoft-com:office:word" xmlns:wp14="http://schemas.microsoft.com/office/word/2010/wordprocessingDrawing" xmlns:v="urn:schemas-microsoft-com:vml" xmlns:o="urn:schemas-microsoft-com:office:office" xmlns:mc="http://schemas.openxmlformats.org/markup-compatibility/2006" xmlns:wpc="http://schemas.microsoft.com/office/word/2010/wordprocessingCanvas" xmlns="" val="0"/>
                         </a:ext>
                       </a:extLst>
                     </a:blip>
@@ -27679,7 +27679,7 @@
                     <a:blip r:embed="rId34" cstate="print">
                       <a:extLst>
                         <a:ext uri="{28A0092B-C50C-407E-A947-70E740481C1C}">
-                          <a14:useLocalDpi xmlns="" xmlns:wpc="http://schemas.microsoft.com/office/word/2010/wordprocessingCanvas" xmlns:mc="http://schemas.openxmlformats.org/markup-compatibility/2006" xmlns:o="urn:schemas-microsoft-com:office:office" xmlns:v="urn:schemas-microsoft-com:vml" xmlns:wp14="http://schemas.microsoft.com/office/word/2010/wordprocessingDrawing" xmlns:w10="urn:schemas-microsoft-com:office:word" xmlns:w="http://schemas.openxmlformats.org/wordprocessingml/2006/main" xmlns:w14="http://schemas.microsoft.com/office/word/2010/wordml" xmlns:wpg="http://schemas.microsoft.com/office/word/2010/wordprocessingGroup" xmlns:wpi="http://schemas.microsoft.com/office/word/2010/wordprocessingInk" xmlns:wps="http://schemas.microsoft.com/office/word/2010/wordprocessingShape" xmlns:a14="http://schemas.microsoft.com/office/drawing/2010/main" val="0"/>
+                          <a14:useLocalDpi xmlns:a14="http://schemas.microsoft.com/office/drawing/2010/main" xmlns:wps="http://schemas.microsoft.com/office/word/2010/wordprocessingShape" xmlns:wpi="http://schemas.microsoft.com/office/word/2010/wordprocessingInk" xmlns:wpg="http://schemas.microsoft.com/office/word/2010/wordprocessingGroup" xmlns:w14="http://schemas.microsoft.com/office/word/2010/wordml" xmlns:w="http://schemas.openxmlformats.org/wordprocessingml/2006/main" xmlns:w10="urn:schemas-microsoft-com:office:word" xmlns:wp14="http://schemas.microsoft.com/office/word/2010/wordprocessingDrawing" xmlns:v="urn:schemas-microsoft-com:vml" xmlns:o="urn:schemas-microsoft-com:office:office" xmlns:mc="http://schemas.openxmlformats.org/markup-compatibility/2006" xmlns:wpc="http://schemas.microsoft.com/office/word/2010/wordprocessingCanvas" xmlns="" val="0"/>
                         </a:ext>
                       </a:extLst>
                     </a:blip>
@@ -29112,6 +29112,468 @@
         <w:rPr>
           <w:lang w:eastAsia="en-GB"/>
         </w:rPr>
+        <w:t>Our implementation requires parameters. We choose to receive the parameters in a special function called init and not in the constructor similar to the provider architecture. The init for every family interface has the same signature</w:t>
+      </w:r>
+      <w:r>
+        <w:rPr>
+          <w:lang w:eastAsia="en-GB"/>
+        </w:rPr>
+        <w:t xml:space="preserve"> and as such declared in the family interface</w:t>
+      </w:r>
+      <w:r>
+        <w:rPr>
+          <w:lang w:eastAsia="en-GB"/>
+        </w:rPr>
+        <w:t>. It can receive both AlgorithmParamterSpec and a Key. It is the derived classes' responsibility to check that the received parameters are legal.</w:t>
+      </w:r>
+      <w:r>
+        <w:rPr>
+          <w:lang w:eastAsia="en-GB"/>
+        </w:rPr>
+        <w:t xml:space="preserve"> The approach of separating the initialization into a separate function and not initializing all fields in construction </w:t>
+      </w:r>
+      <w:r>
+        <w:rPr>
+          <w:lang w:eastAsia="en-GB"/>
+        </w:rPr>
+        <w:t xml:space="preserve">time </w:t>
+      </w:r>
+      <w:r>
+        <w:rPr>
+          <w:lang w:eastAsia="en-GB"/>
+        </w:rPr>
+        <w:t>has the advantage of generalization</w:t>
+      </w:r>
+      <w:r>
+        <w:rPr>
+          <w:lang w:eastAsia="en-GB"/>
+        </w:rPr>
+        <w:t xml:space="preserve"> which is of great </w:t>
+      </w:r>
+      <w:r>
+        <w:rPr>
+          <w:lang w:eastAsia="en-GB"/>
+        </w:rPr>
+        <w:lastRenderedPageBreak/>
+        <w:t>importance to keep the project flexible and general</w:t>
+      </w:r>
+      <w:r>
+        <w:rPr>
+          <w:lang w:eastAsia="en-GB"/>
+        </w:rPr>
+        <w:t xml:space="preserve">, however it also has disadvantages. </w:t>
+      </w:r>
+      <w:r>
+        <w:rPr>
+          <w:lang w:eastAsia="en-GB"/>
+        </w:rPr>
+        <w:t>We list the adv</w:t>
+      </w:r>
+      <w:r>
+        <w:rPr>
+          <w:lang w:eastAsia="en-GB"/>
+        </w:rPr>
+        <w:t>a</w:t>
+      </w:r>
+      <w:r>
+        <w:rPr>
+          <w:lang w:eastAsia="en-GB"/>
+        </w:rPr>
+        <w:t>ntages as well as the disadvantages of this approach.</w:t>
+      </w:r>
+    </w:p>
+    <w:p>
+      <w:pPr>
+        <w:pStyle w:val="ListParagraph"/>
+        <w:numPr>
+          <w:ilvl w:val="0"/>
+          <w:numId w:val="30"/>
+        </w:numPr>
+        <w:rPr>
+          <w:rFonts w:ascii="Times New Roman" w:hAnsi="Times New Roman" w:cs="Times New Roman"/>
+          <w:sz w:val="24"/>
+          <w:szCs w:val="24"/>
+          <w:lang w:eastAsia="en-GB" w:bidi="he-IL"/>
+        </w:rPr>
+      </w:pPr>
+      <w:r>
+        <w:rPr>
+          <w:rFonts w:ascii="Times New Roman" w:hAnsi="Times New Roman" w:cs="Times New Roman"/>
+          <w:sz w:val="24"/>
+          <w:szCs w:val="24"/>
+          <w:lang w:eastAsia="en-GB" w:bidi="he-IL"/>
+        </w:rPr>
+        <w:t xml:space="preserve">Advantages: </w:t>
+      </w:r>
+    </w:p>
+    <w:p>
+      <w:pPr>
+        <w:pStyle w:val="ListParagraph"/>
+        <w:numPr>
+          <w:ilvl w:val="1"/>
+          <w:numId w:val="30"/>
+        </w:numPr>
+        <w:rPr>
+          <w:rFonts w:ascii="Times New Roman" w:hAnsi="Times New Roman" w:cs="Times New Roman"/>
+          <w:sz w:val="24"/>
+          <w:szCs w:val="24"/>
+          <w:lang w:eastAsia="en-GB" w:bidi="he-IL"/>
+        </w:rPr>
+      </w:pPr>
+      <w:r>
+        <w:rPr>
+          <w:rFonts w:ascii="Times New Roman" w:hAnsi="Times New Roman" w:cs="Times New Roman"/>
+          <w:sz w:val="24"/>
+          <w:szCs w:val="24"/>
+          <w:lang w:eastAsia="en-GB" w:bidi="he-IL"/>
+        </w:rPr>
+        <w:t xml:space="preserve">Generalization of object </w:t>
+      </w:r>
+      <w:r>
+        <w:rPr>
+          <w:rFonts w:ascii="Times New Roman" w:hAnsi="Times New Roman" w:cs="Times New Roman"/>
+          <w:sz w:val="24"/>
+          <w:szCs w:val="24"/>
+          <w:lang w:eastAsia="en-GB" w:bidi="he-IL"/>
+        </w:rPr>
+        <w:t>creation</w:t>
+      </w:r>
+      <w:r>
+        <w:rPr>
+          <w:rFonts w:ascii="Times New Roman" w:hAnsi="Times New Roman" w:cs="Times New Roman"/>
+          <w:sz w:val="24"/>
+          <w:szCs w:val="24"/>
+          <w:lang w:eastAsia="en-GB" w:bidi="he-IL"/>
+        </w:rPr>
+        <w:t>:</w:t>
+      </w:r>
+      <w:r>
+        <w:rPr>
+          <w:rFonts w:ascii="Times New Roman" w:hAnsi="Times New Roman" w:cs="Times New Roman"/>
+          <w:sz w:val="24"/>
+          <w:szCs w:val="24"/>
+          <w:lang w:eastAsia="en-GB" w:bidi="he-IL"/>
+        </w:rPr>
+        <w:t xml:space="preserve"> Since the parameters are given in a different </w:t>
+      </w:r>
+      <w:r>
+        <w:rPr>
+          <w:rFonts w:ascii="Times New Roman" w:hAnsi="Times New Roman" w:cs="Times New Roman"/>
+          <w:sz w:val="24"/>
+          <w:szCs w:val="24"/>
+          <w:lang w:eastAsia="en-GB" w:bidi="he-IL"/>
+        </w:rPr>
+        <w:t>f</w:t>
+      </w:r>
+      <w:r>
+        <w:rPr>
+          <w:rFonts w:ascii="Times New Roman" w:hAnsi="Times New Roman" w:cs="Times New Roman"/>
+          <w:sz w:val="24"/>
+          <w:szCs w:val="24"/>
+          <w:lang w:eastAsia="en-GB" w:bidi="he-IL"/>
+        </w:rPr>
+        <w:t xml:space="preserve">unction the creation of the object can be done in a general way and thus the use </w:t>
+      </w:r>
+      <w:r>
+        <w:rPr>
+          <w:rFonts w:ascii="Times New Roman" w:hAnsi="Times New Roman" w:cs="Times New Roman"/>
+          <w:sz w:val="24"/>
+          <w:szCs w:val="24"/>
+          <w:lang w:eastAsia="en-GB" w:bidi="he-IL"/>
+        </w:rPr>
+        <w:t>of the factories is possible</w:t>
+      </w:r>
+      <w:r>
+        <w:rPr>
+          <w:rFonts w:ascii="Times New Roman" w:hAnsi="Times New Roman" w:cs="Times New Roman"/>
+          <w:sz w:val="24"/>
+          <w:szCs w:val="24"/>
+          <w:lang w:eastAsia="en-GB" w:bidi="he-IL"/>
+        </w:rPr>
+        <w:t xml:space="preserve"> (see </w:t>
+      </w:r>
+      <w:hyperlink w:anchor="_Creation_of_SCAPI" w:history="1">
+        <w:r>
+          <w:rPr>
+            <w:rStyle w:val="Hyperlink"/>
+            <w:rFonts w:ascii="Times New Roman" w:hAnsi="Times New Roman" w:cs="Times New Roman"/>
+            <w:sz w:val="24"/>
+            <w:szCs w:val="24"/>
+            <w:lang w:eastAsia="en-GB" w:bidi="he-IL"/>
+          </w:rPr>
+          <w:t>Creation of SCAPI objects</w:t>
+        </w:r>
+      </w:hyperlink>
+      <w:r>
+        <w:rPr>
+          <w:rFonts w:ascii="Times New Roman" w:hAnsi="Times New Roman" w:cs="Times New Roman"/>
+          <w:sz w:val="24"/>
+          <w:szCs w:val="24"/>
+          <w:lang w:eastAsia="en-GB" w:bidi="he-IL"/>
+        </w:rPr>
+        <w:t xml:space="preserve"> for more details)</w:t>
+      </w:r>
+      <w:r>
+        <w:rPr>
+          <w:rFonts w:ascii="Times New Roman" w:hAnsi="Times New Roman" w:cs="Times New Roman"/>
+          <w:sz w:val="24"/>
+          <w:szCs w:val="24"/>
+          <w:lang w:eastAsia="en-GB" w:bidi="he-IL"/>
+        </w:rPr>
+        <w:t>.</w:t>
+      </w:r>
+    </w:p>
+    <w:p>
+      <w:pPr>
+        <w:pStyle w:val="ListParagraph"/>
+        <w:numPr>
+          <w:ilvl w:val="1"/>
+          <w:numId w:val="30"/>
+        </w:numPr>
+        <w:rPr>
+          <w:rFonts w:ascii="Times New Roman" w:hAnsi="Times New Roman" w:cs="Times New Roman"/>
+          <w:sz w:val="24"/>
+          <w:szCs w:val="24"/>
+          <w:lang w:eastAsia="en-GB" w:bidi="he-IL"/>
+        </w:rPr>
+      </w:pPr>
+      <w:r>
+        <w:rPr>
+          <w:rFonts w:ascii="Times New Roman" w:hAnsi="Times New Roman" w:cs="Times New Roman"/>
+          <w:sz w:val="24"/>
+          <w:szCs w:val="24"/>
+          <w:lang w:eastAsia="en-GB" w:bidi="he-IL"/>
+        </w:rPr>
+        <w:t xml:space="preserve">Fixed </w:t>
+      </w:r>
+      <w:r>
+        <w:rPr>
+          <w:rFonts w:ascii="Times New Roman" w:hAnsi="Times New Roman" w:cs="Times New Roman"/>
+          <w:sz w:val="24"/>
+          <w:szCs w:val="24"/>
+          <w:lang w:eastAsia="en-GB" w:bidi="he-IL"/>
+        </w:rPr>
+        <w:t>structure:</w:t>
+      </w:r>
+      <w:r>
+        <w:rPr>
+          <w:rFonts w:ascii="Times New Roman" w:hAnsi="Times New Roman" w:cs="Times New Roman"/>
+          <w:sz w:val="24"/>
+          <w:szCs w:val="24"/>
+          <w:lang w:eastAsia="en-GB" w:bidi="he-IL"/>
+        </w:rPr>
+        <w:t xml:space="preserve"> Every family has the same structure</w:t>
+      </w:r>
+      <w:r>
+        <w:rPr>
+          <w:rFonts w:ascii="Times New Roman" w:hAnsi="Times New Roman" w:cs="Times New Roman"/>
+          <w:sz w:val="24"/>
+          <w:szCs w:val="24"/>
+          <w:lang w:eastAsia="en-GB" w:bidi="he-IL"/>
+        </w:rPr>
+        <w:t>.</w:t>
+      </w:r>
+    </w:p>
+    <w:p>
+      <w:pPr>
+        <w:pStyle w:val="ListParagraph"/>
+        <w:numPr>
+          <w:ilvl w:val="1"/>
+          <w:numId w:val="30"/>
+        </w:numPr>
+        <w:rPr>
+          <w:rFonts w:ascii="Times New Roman" w:hAnsi="Times New Roman" w:cs="Times New Roman"/>
+          <w:sz w:val="24"/>
+          <w:szCs w:val="24"/>
+          <w:lang w:eastAsia="en-GB" w:bidi="he-IL"/>
+        </w:rPr>
+      </w:pPr>
+      <w:r>
+        <w:rPr>
+          <w:rFonts w:ascii="Times New Roman" w:hAnsi="Times New Roman" w:cs="Times New Roman"/>
+          <w:sz w:val="24"/>
+          <w:szCs w:val="24"/>
+          <w:lang w:eastAsia="en-GB" w:bidi="he-IL"/>
+        </w:rPr>
+        <w:t xml:space="preserve">Java </w:t>
+      </w:r>
+      <w:r>
+        <w:rPr>
+          <w:rFonts w:ascii="Times New Roman" w:hAnsi="Times New Roman" w:cs="Times New Roman"/>
+          <w:sz w:val="24"/>
+          <w:szCs w:val="24"/>
+          <w:lang w:eastAsia="en-GB" w:bidi="he-IL"/>
+        </w:rPr>
+        <w:t>provider:</w:t>
+      </w:r>
+      <w:r>
+        <w:rPr>
+          <w:rFonts w:ascii="Times New Roman" w:hAnsi="Times New Roman" w:cs="Times New Roman"/>
+          <w:sz w:val="24"/>
+          <w:szCs w:val="24"/>
+          <w:lang w:eastAsia="en-GB" w:bidi="he-IL"/>
+        </w:rPr>
+        <w:t xml:space="preserve"> The java provider is implemented this way and thus this approach is already known. Moreover, as a consequence, it will be easier to wrap the SCAPI provider engines this way.</w:t>
+      </w:r>
+    </w:p>
+    <w:p>
+      <w:pPr>
+        <w:pStyle w:val="ListParagraph"/>
+        <w:numPr>
+          <w:ilvl w:val="0"/>
+          <w:numId w:val="30"/>
+        </w:numPr>
+        <w:rPr>
+          <w:rFonts w:ascii="Times New Roman" w:hAnsi="Times New Roman" w:cs="Times New Roman"/>
+          <w:sz w:val="24"/>
+          <w:szCs w:val="24"/>
+          <w:lang w:eastAsia="en-GB" w:bidi="he-IL"/>
+        </w:rPr>
+      </w:pPr>
+      <w:r>
+        <w:rPr>
+          <w:rFonts w:ascii="Times New Roman" w:hAnsi="Times New Roman" w:cs="Times New Roman"/>
+          <w:sz w:val="24"/>
+          <w:szCs w:val="24"/>
+          <w:lang w:eastAsia="en-GB" w:bidi="he-IL"/>
+        </w:rPr>
+        <w:t>Disadvantages</w:t>
+      </w:r>
+      <w:r>
+        <w:rPr>
+          <w:rFonts w:ascii="Times New Roman" w:hAnsi="Times New Roman" w:cs="Times New Roman"/>
+          <w:sz w:val="24"/>
+          <w:szCs w:val="24"/>
+          <w:lang w:eastAsia="en-GB" w:bidi="he-IL"/>
+        </w:rPr>
+        <w:t xml:space="preserve">: </w:t>
+      </w:r>
+    </w:p>
+    <w:p>
+      <w:pPr>
+        <w:pStyle w:val="ListParagraph"/>
+        <w:numPr>
+          <w:ilvl w:val="1"/>
+          <w:numId w:val="30"/>
+        </w:numPr>
+        <w:rPr>
+          <w:rFonts w:ascii="Times New Roman" w:hAnsi="Times New Roman" w:cs="Times New Roman"/>
+          <w:sz w:val="24"/>
+          <w:szCs w:val="24"/>
+          <w:lang w:eastAsia="en-GB" w:bidi="he-IL"/>
+        </w:rPr>
+      </w:pPr>
+      <w:r>
+        <w:rPr>
+          <w:rFonts w:ascii="Times New Roman" w:hAnsi="Times New Roman" w:cs="Times New Roman"/>
+          <w:sz w:val="24"/>
+          <w:szCs w:val="24"/>
+          <w:lang w:eastAsia="en-GB" w:bidi="he-IL"/>
+        </w:rPr>
+        <w:t xml:space="preserve">Two functions: To initialize an object there is a need of calling </w:t>
+      </w:r>
+      <w:r>
+        <w:rPr>
+          <w:rFonts w:ascii="Times New Roman" w:hAnsi="Times New Roman" w:cs="Times New Roman"/>
+          <w:sz w:val="24"/>
+          <w:szCs w:val="24"/>
+          <w:lang w:eastAsia="en-GB" w:bidi="he-IL"/>
+        </w:rPr>
+        <w:t>two</w:t>
+      </w:r>
+      <w:r>
+        <w:rPr>
+          <w:rFonts w:ascii="Times New Roman" w:hAnsi="Times New Roman" w:cs="Times New Roman"/>
+          <w:sz w:val="24"/>
+          <w:szCs w:val="24"/>
+          <w:lang w:eastAsia="en-GB" w:bidi="he-IL"/>
+        </w:rPr>
+        <w:t xml:space="preserve"> functions in a row.</w:t>
+      </w:r>
+    </w:p>
+    <w:p>
+      <w:pPr>
+        <w:pStyle w:val="ListParagraph"/>
+        <w:numPr>
+          <w:ilvl w:val="1"/>
+          <w:numId w:val="30"/>
+        </w:numPr>
+        <w:rPr>
+          <w:rFonts w:ascii="Times New Roman" w:hAnsi="Times New Roman" w:cs="Times New Roman"/>
+          <w:sz w:val="24"/>
+          <w:szCs w:val="24"/>
+          <w:lang w:eastAsia="en-GB" w:bidi="he-IL"/>
+        </w:rPr>
+      </w:pPr>
+      <w:r>
+        <w:rPr>
+          <w:rFonts w:ascii="Times New Roman" w:hAnsi="Times New Roman" w:cs="Times New Roman"/>
+          <w:sz w:val="24"/>
+          <w:szCs w:val="24"/>
+          <w:lang w:eastAsia="en-GB" w:bidi="he-IL"/>
+        </w:rPr>
+        <w:t xml:space="preserve">Misuse: If a user by mistake uses an object that was not initialized errors may occur. </w:t>
+      </w:r>
+    </w:p>
+    <w:p>
+      <w:pPr>
+        <w:pStyle w:val="ListParagraph"/>
+        <w:numPr>
+          <w:ilvl w:val="1"/>
+          <w:numId w:val="30"/>
+        </w:numPr>
+        <w:rPr>
+          <w:rFonts w:ascii="Times New Roman" w:hAnsi="Times New Roman" w:cs="Times New Roman"/>
+          <w:sz w:val="24"/>
+          <w:szCs w:val="24"/>
+          <w:lang w:eastAsia="en-GB" w:bidi="he-IL"/>
+        </w:rPr>
+      </w:pPr>
+      <w:r>
+        <w:rPr>
+          <w:rFonts w:ascii="Times New Roman" w:hAnsi="Times New Roman" w:cs="Times New Roman"/>
+          <w:sz w:val="24"/>
+          <w:szCs w:val="24"/>
+          <w:lang w:eastAsia="en-GB" w:bidi="he-IL"/>
+        </w:rPr>
+        <w:t xml:space="preserve">Non </w:t>
+      </w:r>
+      <w:r>
+        <w:rPr>
+          <w:rFonts w:ascii="Times New Roman" w:hAnsi="Times New Roman" w:cs="Times New Roman"/>
+          <w:sz w:val="24"/>
+          <w:szCs w:val="24"/>
+          <w:lang w:eastAsia="en-GB" w:bidi="he-IL"/>
+        </w:rPr>
+        <w:t>standard:</w:t>
+      </w:r>
+      <w:r>
+        <w:rPr>
+          <w:rFonts w:ascii="Times New Roman" w:hAnsi="Times New Roman" w:cs="Times New Roman"/>
+          <w:sz w:val="24"/>
+          <w:szCs w:val="24"/>
+          <w:lang w:eastAsia="en-GB" w:bidi="he-IL"/>
+        </w:rPr>
+        <w:t xml:space="preserve"> This approach is not used in general and thus may be confusing.</w:t>
+      </w:r>
+    </w:p>
+    <w:p>
+      <w:pPr>
+        <w:rPr>
+          <w:lang w:eastAsia="en-GB"/>
+        </w:rPr>
+      </w:pPr>
+    </w:p>
+    <w:p>
+      <w:pPr>
+        <w:rPr>
+          <w:lang w:eastAsia="en-GB"/>
+        </w:rPr>
+      </w:pPr>
+      <w:r>
+        <w:rPr>
+          <w:lang w:eastAsia="en-GB"/>
+        </w:rPr>
         <w:t>Instead of creating our own interface for parameters to algorithms</w:t>
       </w:r>
       <w:r>
@@ -29312,7 +29774,6 @@
         <w:rPr>
           <w:lang w:eastAsia="en-GB"/>
         </w:rPr>
-        <w:lastRenderedPageBreak/>
         <w:t xml:space="preserve">We separate the notion of algorithm parameters from the notion of key (e.g. in Discrete Log, the group description would be part of the parameters and not the key).Those primitives that require a key as input receive an argument of type Key as well as an argument of type AlgorithmParameterSpec. See for example </w:t>
       </w:r>
       <w:hyperlink w:anchor="_Static_View" w:history="1">
@@ -29528,7 +29989,11 @@
         <w:t>opaque</w:t>
       </w:r>
       <w:r>
-        <w:t xml:space="preserve"> key representation is one in which you have no direct access to the key material that constitutes a key. In other words: "opaque" gives you limited access to the key--just the three methods defined by the </w:t>
+        <w:t xml:space="preserve"> key representation is one in which you have no direct access to the key material that constitutes a key. In other words: "opaque" gives you limited access to the key--just the </w:t>
+      </w:r>
+      <w:r>
+        <w:lastRenderedPageBreak/>
+        <w:t xml:space="preserve">three methods defined by the </w:t>
       </w:r>
       <w:r>
         <w:rPr>
@@ -29801,7 +30266,7 @@
                     <a:blip r:embed="rId40" cstate="print">
                       <a:extLst>
                         <a:ext uri="{28A0092B-C50C-407E-A947-70E740481C1C}">
-                          <a14:useLocalDpi xmlns="" xmlns:wpc="http://schemas.microsoft.com/office/word/2010/wordprocessingCanvas" xmlns:mc="http://schemas.openxmlformats.org/markup-compatibility/2006" xmlns:o="urn:schemas-microsoft-com:office:office" xmlns:v="urn:schemas-microsoft-com:vml" xmlns:wp14="http://schemas.microsoft.com/office/word/2010/wordprocessingDrawing" xmlns:w10="urn:schemas-microsoft-com:office:word" xmlns:w="http://schemas.openxmlformats.org/wordprocessingml/2006/main" xmlns:w14="http://schemas.microsoft.com/office/word/2010/wordml" xmlns:wpg="http://schemas.microsoft.com/office/word/2010/wordprocessingGroup" xmlns:wpi="http://schemas.microsoft.com/office/word/2010/wordprocessingInk" xmlns:wps="http://schemas.microsoft.com/office/word/2010/wordprocessingShape" xmlns:a14="http://schemas.microsoft.com/office/drawing/2010/main" val="0"/>
+                          <a14:useLocalDpi xmlns:a14="http://schemas.microsoft.com/office/drawing/2010/main" xmlns:wps="http://schemas.microsoft.com/office/word/2010/wordprocessingShape" xmlns:wpi="http://schemas.microsoft.com/office/word/2010/wordprocessingInk" xmlns:wpg="http://schemas.microsoft.com/office/word/2010/wordprocessingGroup" xmlns:w14="http://schemas.microsoft.com/office/word/2010/wordml" xmlns:w="http://schemas.openxmlformats.org/wordprocessingml/2006/main" xmlns:w10="urn:schemas-microsoft-com:office:word" xmlns:wp14="http://schemas.microsoft.com/office/word/2010/wordprocessingDrawing" xmlns:v="urn:schemas-microsoft-com:vml" xmlns:o="urn:schemas-microsoft-com:office:office" xmlns:mc="http://schemas.openxmlformats.org/markup-compatibility/2006" xmlns:wpc="http://schemas.microsoft.com/office/word/2010/wordprocessingCanvas" xmlns="" val="0"/>
                         </a:ext>
                       </a:extLst>
                     </a:blip>
@@ -29838,7 +30303,6 @@
         <w:pStyle w:val="NormalWeb"/>
       </w:pPr>
       <w:r>
-        <w:lastRenderedPageBreak/>
         <w:t>Key factories are bi-directional. They allow you to build an opaque key object from a given key specification (key material), or to retrieve the underlying key material of a key object in a suitable format.</w:t>
       </w:r>
     </w:p>
@@ -30023,6 +30487,7 @@
       <w:bookmarkStart w:id="358" w:name="_Toc277840843"/>
       <w:bookmarkStart w:id="359" w:name="_Toc289956258"/>
       <w:r>
+        <w:lastRenderedPageBreak/>
         <w:t>Key creation</w:t>
       </w:r>
       <w:bookmarkEnd w:id="354"/>
@@ -30309,7 +30774,6 @@
       <w:bookmarkStart w:id="376" w:name="_Toc277840638"/>
       <w:bookmarkStart w:id="377" w:name="_Toc277840846"/>
       <w:r>
-        <w:lastRenderedPageBreak/>
         <w:t>The KeyStore Class</w:t>
       </w:r>
       <w:r>
@@ -30372,7 +30836,7 @@
                     <a:blip r:embed="rId49" cstate="print">
                       <a:extLst>
                         <a:ext uri="{28A0092B-C50C-407E-A947-70E740481C1C}">
-                          <a14:useLocalDpi xmlns="" xmlns:wpc="http://schemas.microsoft.com/office/word/2010/wordprocessingCanvas" xmlns:mc="http://schemas.openxmlformats.org/markup-compatibility/2006" xmlns:o="urn:schemas-microsoft-com:office:office" xmlns:v="urn:schemas-microsoft-com:vml" xmlns:wp14="http://schemas.microsoft.com/office/word/2010/wordprocessingDrawing" xmlns:w10="urn:schemas-microsoft-com:office:word" xmlns:w="http://schemas.openxmlformats.org/wordprocessingml/2006/main" xmlns:w14="http://schemas.microsoft.com/office/word/2010/wordml" xmlns:wpg="http://schemas.microsoft.com/office/word/2010/wordprocessingGroup" xmlns:wpi="http://schemas.microsoft.com/office/word/2010/wordprocessingInk" xmlns:wps="http://schemas.microsoft.com/office/word/2010/wordprocessingShape" xmlns:a14="http://schemas.microsoft.com/office/drawing/2010/main" val="0"/>
+                          <a14:useLocalDpi xmlns:a14="http://schemas.microsoft.com/office/drawing/2010/main" xmlns:wps="http://schemas.microsoft.com/office/word/2010/wordprocessingShape" xmlns:wpi="http://schemas.microsoft.com/office/word/2010/wordprocessingInk" xmlns:wpg="http://schemas.microsoft.com/office/word/2010/wordprocessingGroup" xmlns:w14="http://schemas.microsoft.com/office/word/2010/wordml" xmlns:w="http://schemas.openxmlformats.org/wordprocessingml/2006/main" xmlns:w10="urn:schemas-microsoft-com:office:word" xmlns:wp14="http://schemas.microsoft.com/office/word/2010/wordprocessingDrawing" xmlns:v="urn:schemas-microsoft-com:vml" xmlns:o="urn:schemas-microsoft-com:office:office" xmlns:mc="http://schemas.openxmlformats.org/markup-compatibility/2006" xmlns:wpc="http://schemas.microsoft.com/office/word/2010/wordprocessingCanvas" xmlns="" val="0"/>
                         </a:ext>
                       </a:extLst>
                     </a:blip>
@@ -32218,15 +32682,7 @@
                 <w:sz w:val="22"/>
                 <w:szCs w:val="22"/>
               </w:rPr>
-              <w:t xml:space="preserve">Alleged RC4 </w:t>
-            </w:r>
-            <w:r>
-              <w:rPr>
-                <w:sz w:val="22"/>
-                <w:szCs w:val="22"/>
-              </w:rPr>
-              <w:lastRenderedPageBreak/>
-              <w:t>ARC4</w:t>
+              <w:t>Alleged RC4 ARC4</w:t>
             </w:r>
           </w:p>
         </w:tc>
@@ -34096,7 +34552,7 @@
             <v:imagedata r:id="rId56" o:title=""/>
             <w10:wrap type="topAndBottom"/>
           </v:shape>
-          <o:OLEObject Type="Embed" ProgID="PBrush" ShapeID="_x0000_s1112" DrawAspect="Content" ObjectID="_1365493586" r:id="rId57"/>
+          <o:OLEObject Type="Embed" ProgID="PBrush" ShapeID="_x0000_s1112" DrawAspect="Content" ObjectID="_1365767321" r:id="rId57"/>
         </w:pict>
       </w:r>
     </w:p>
@@ -34254,7 +34710,7 @@
                     <a:blip r:embed="rId59" cstate="print">
                       <a:extLst>
                         <a:ext uri="{28A0092B-C50C-407E-A947-70E740481C1C}">
-                          <a14:useLocalDpi xmlns="" xmlns:wpc="http://schemas.microsoft.com/office/word/2010/wordprocessingCanvas" xmlns:mc="http://schemas.openxmlformats.org/markup-compatibility/2006" xmlns:o="urn:schemas-microsoft-com:office:office" xmlns:v="urn:schemas-microsoft-com:vml" xmlns:wp14="http://schemas.microsoft.com/office/word/2010/wordprocessingDrawing" xmlns:w10="urn:schemas-microsoft-com:office:word" xmlns:w="http://schemas.openxmlformats.org/wordprocessingml/2006/main" xmlns:w14="http://schemas.microsoft.com/office/word/2010/wordml" xmlns:wpg="http://schemas.microsoft.com/office/word/2010/wordprocessingGroup" xmlns:wpi="http://schemas.microsoft.com/office/word/2010/wordprocessingInk" xmlns:wps="http://schemas.microsoft.com/office/word/2010/wordprocessingShape" xmlns:a14="http://schemas.microsoft.com/office/drawing/2010/main" val="0"/>
+                          <a14:useLocalDpi xmlns:a14="http://schemas.microsoft.com/office/drawing/2010/main" xmlns:wps="http://schemas.microsoft.com/office/word/2010/wordprocessingShape" xmlns:wpi="http://schemas.microsoft.com/office/word/2010/wordprocessingInk" xmlns:wpg="http://schemas.microsoft.com/office/word/2010/wordprocessingGroup" xmlns:w14="http://schemas.microsoft.com/office/word/2010/wordml" xmlns:w="http://schemas.openxmlformats.org/wordprocessingml/2006/main" xmlns:w10="urn:schemas-microsoft-com:office:word" xmlns:wp14="http://schemas.microsoft.com/office/word/2010/wordprocessingDrawing" xmlns:v="urn:schemas-microsoft-com:vml" xmlns:o="urn:schemas-microsoft-com:office:office" xmlns:mc="http://schemas.openxmlformats.org/markup-compatibility/2006" xmlns:wpc="http://schemas.microsoft.com/office/word/2010/wordprocessingCanvas" xmlns="" val="0"/>
                         </a:ext>
                       </a:extLst>
                     </a:blip>
@@ -34480,22 +34936,24 @@
         </w:numPr>
       </w:pPr>
       <w:bookmarkStart w:id="425" w:name="_Toc289956271"/>
+      <w:bookmarkStart w:id="426" w:name="_Creation_of_SCAPI"/>
+      <w:bookmarkEnd w:id="426"/>
       <w:r>
         <w:t>Creation of SCAPI objects</w:t>
       </w:r>
-      <w:bookmarkStart w:id="426" w:name="_SCAPI_Factory"/>
-      <w:bookmarkStart w:id="427" w:name="_Toc277840090"/>
-      <w:bookmarkStart w:id="428" w:name="_Toc277840443"/>
-      <w:bookmarkStart w:id="429" w:name="_Toc277840500"/>
-      <w:bookmarkStart w:id="430" w:name="_Toc277840646"/>
-      <w:bookmarkStart w:id="431" w:name="_Toc277840854"/>
+      <w:bookmarkStart w:id="427" w:name="_SCAPI_Factory"/>
+      <w:bookmarkStart w:id="428" w:name="_Toc277840090"/>
+      <w:bookmarkStart w:id="429" w:name="_Toc277840443"/>
+      <w:bookmarkStart w:id="430" w:name="_Toc277840500"/>
+      <w:bookmarkStart w:id="431" w:name="_Toc277840646"/>
+      <w:bookmarkStart w:id="432" w:name="_Toc277840854"/>
       <w:bookmarkEnd w:id="415"/>
       <w:bookmarkEnd w:id="416"/>
       <w:bookmarkEnd w:id="417"/>
       <w:bookmarkEnd w:id="418"/>
       <w:bookmarkEnd w:id="419"/>
       <w:bookmarkEnd w:id="425"/>
-      <w:bookmarkEnd w:id="426"/>
+      <w:bookmarkEnd w:id="427"/>
     </w:p>
     <w:p>
       <w:pPr>
@@ -34522,8 +34980,8 @@
           <w:lang w:eastAsia="en-GB" w:bidi="he-IL"/>
         </w:rPr>
       </w:pPr>
-      <w:bookmarkStart w:id="432" w:name="_Toc289956272"/>
-      <w:bookmarkEnd w:id="432"/>
+      <w:bookmarkStart w:id="433" w:name="_Toc289956272"/>
+      <w:bookmarkEnd w:id="433"/>
     </w:p>
     <w:p>
       <w:pPr>
@@ -34550,8 +35008,8 @@
           <w:lang w:eastAsia="en-GB" w:bidi="he-IL"/>
         </w:rPr>
       </w:pPr>
-      <w:bookmarkStart w:id="433" w:name="_Toc289956273"/>
-      <w:bookmarkEnd w:id="433"/>
+      <w:bookmarkStart w:id="434" w:name="_Toc289956273"/>
+      <w:bookmarkEnd w:id="434"/>
     </w:p>
     <w:p>
       <w:pPr>
@@ -34578,8 +35036,8 @@
           <w:lang w:eastAsia="en-GB" w:bidi="he-IL"/>
         </w:rPr>
       </w:pPr>
-      <w:bookmarkStart w:id="434" w:name="_Toc289956274"/>
-      <w:bookmarkEnd w:id="434"/>
+      <w:bookmarkStart w:id="435" w:name="_Toc289956274"/>
+      <w:bookmarkEnd w:id="435"/>
     </w:p>
     <w:p>
       <w:pPr>
@@ -34606,21 +35064,21 @@
           <w:lang w:eastAsia="en-GB" w:bidi="he-IL"/>
         </w:rPr>
       </w:pPr>
-      <w:bookmarkStart w:id="435" w:name="_Toc289956275"/>
-      <w:bookmarkEnd w:id="435"/>
+      <w:bookmarkStart w:id="436" w:name="_Toc289956275"/>
+      <w:bookmarkEnd w:id="436"/>
     </w:p>
     <w:p>
       <w:pPr>
         <w:pStyle w:val="Heading3"/>
       </w:pPr>
-      <w:bookmarkStart w:id="436" w:name="_Toc289956276"/>
+      <w:bookmarkStart w:id="437" w:name="_Toc289956276"/>
       <w:r>
         <w:t>G</w:t>
       </w:r>
       <w:r>
         <w:t>oals</w:t>
       </w:r>
-      <w:bookmarkEnd w:id="436"/>
+      <w:bookmarkEnd w:id="437"/>
     </w:p>
     <w:p>
       <w:pPr>
@@ -34704,11 +35162,11 @@
       <w:pPr>
         <w:pStyle w:val="Heading3"/>
       </w:pPr>
-      <w:bookmarkStart w:id="437" w:name="_Toc289956277"/>
+      <w:bookmarkStart w:id="438" w:name="_Toc289956277"/>
       <w:r>
         <w:t>Solution</w:t>
       </w:r>
-      <w:bookmarkEnd w:id="437"/>
+      <w:bookmarkEnd w:id="438"/>
     </w:p>
     <w:p>
       <w:pPr>
@@ -35298,11 +35756,11 @@
         <w:lastRenderedPageBreak/>
         <w:t xml:space="preserve"> </w:t>
       </w:r>
-      <w:bookmarkStart w:id="438" w:name="_Toc289956278"/>
+      <w:bookmarkStart w:id="439" w:name="_Toc289956278"/>
       <w:r>
         <w:t>Static view</w:t>
       </w:r>
-      <w:bookmarkEnd w:id="438"/>
+      <w:bookmarkEnd w:id="439"/>
     </w:p>
     <w:p>
       <w:pPr>
@@ -35346,18 +35804,18 @@
           <w:lang w:eastAsia="en-GB"/>
         </w:rPr>
       </w:pPr>
-      <w:bookmarkStart w:id="439" w:name="_Toc283907105"/>
-      <w:bookmarkStart w:id="440" w:name="_Toc283908958"/>
-      <w:bookmarkStart w:id="441" w:name="_Toc287350694"/>
-      <w:bookmarkStart w:id="442" w:name="_Toc289002233"/>
-      <w:bookmarkStart w:id="443" w:name="_Toc289002362"/>
-      <w:bookmarkStart w:id="444" w:name="_Toc289956279"/>
-      <w:bookmarkEnd w:id="439"/>
+      <w:bookmarkStart w:id="440" w:name="_Toc283907105"/>
+      <w:bookmarkStart w:id="441" w:name="_Toc283908958"/>
+      <w:bookmarkStart w:id="442" w:name="_Toc287350694"/>
+      <w:bookmarkStart w:id="443" w:name="_Toc289002233"/>
+      <w:bookmarkStart w:id="444" w:name="_Toc289002362"/>
+      <w:bookmarkStart w:id="445" w:name="_Toc289956279"/>
       <w:bookmarkEnd w:id="440"/>
       <w:bookmarkEnd w:id="441"/>
       <w:bookmarkEnd w:id="442"/>
       <w:bookmarkEnd w:id="443"/>
       <w:bookmarkEnd w:id="444"/>
+      <w:bookmarkEnd w:id="445"/>
     </w:p>
     <w:p>
       <w:pPr>
@@ -35378,18 +35836,18 @@
           <w:lang w:eastAsia="en-GB"/>
         </w:rPr>
       </w:pPr>
-      <w:bookmarkStart w:id="445" w:name="_Toc283907106"/>
-      <w:bookmarkStart w:id="446" w:name="_Toc283908959"/>
-      <w:bookmarkStart w:id="447" w:name="_Toc287350695"/>
-      <w:bookmarkStart w:id="448" w:name="_Toc289002234"/>
-      <w:bookmarkStart w:id="449" w:name="_Toc289002363"/>
-      <w:bookmarkStart w:id="450" w:name="_Toc289956280"/>
-      <w:bookmarkEnd w:id="445"/>
+      <w:bookmarkStart w:id="446" w:name="_Toc283907106"/>
+      <w:bookmarkStart w:id="447" w:name="_Toc283908959"/>
+      <w:bookmarkStart w:id="448" w:name="_Toc287350695"/>
+      <w:bookmarkStart w:id="449" w:name="_Toc289002234"/>
+      <w:bookmarkStart w:id="450" w:name="_Toc289002363"/>
+      <w:bookmarkStart w:id="451" w:name="_Toc289956280"/>
       <w:bookmarkEnd w:id="446"/>
       <w:bookmarkEnd w:id="447"/>
       <w:bookmarkEnd w:id="448"/>
       <w:bookmarkEnd w:id="449"/>
       <w:bookmarkEnd w:id="450"/>
+      <w:bookmarkEnd w:id="451"/>
     </w:p>
     <w:p>
       <w:pPr>
@@ -35410,18 +35868,18 @@
           <w:szCs w:val="18"/>
         </w:rPr>
       </w:pPr>
-      <w:bookmarkStart w:id="451" w:name="_Toc283907107"/>
-      <w:bookmarkStart w:id="452" w:name="_Toc283908960"/>
-      <w:bookmarkStart w:id="453" w:name="_Toc287350696"/>
-      <w:bookmarkStart w:id="454" w:name="_Toc289002235"/>
-      <w:bookmarkStart w:id="455" w:name="_Toc289002364"/>
-      <w:bookmarkStart w:id="456" w:name="_Toc289956281"/>
-      <w:bookmarkEnd w:id="451"/>
+      <w:bookmarkStart w:id="452" w:name="_Toc283907107"/>
+      <w:bookmarkStart w:id="453" w:name="_Toc283908960"/>
+      <w:bookmarkStart w:id="454" w:name="_Toc287350696"/>
+      <w:bookmarkStart w:id="455" w:name="_Toc289002235"/>
+      <w:bookmarkStart w:id="456" w:name="_Toc289002364"/>
+      <w:bookmarkStart w:id="457" w:name="_Toc289956281"/>
       <w:bookmarkEnd w:id="452"/>
       <w:bookmarkEnd w:id="453"/>
       <w:bookmarkEnd w:id="454"/>
       <w:bookmarkEnd w:id="455"/>
       <w:bookmarkEnd w:id="456"/>
+      <w:bookmarkEnd w:id="457"/>
     </w:p>
     <w:p>
       <w:pPr>
@@ -35442,18 +35900,18 @@
           <w:szCs w:val="18"/>
         </w:rPr>
       </w:pPr>
-      <w:bookmarkStart w:id="457" w:name="_Toc283907108"/>
-      <w:bookmarkStart w:id="458" w:name="_Toc283908961"/>
-      <w:bookmarkStart w:id="459" w:name="_Toc287350697"/>
-      <w:bookmarkStart w:id="460" w:name="_Toc289002236"/>
-      <w:bookmarkStart w:id="461" w:name="_Toc289002365"/>
-      <w:bookmarkStart w:id="462" w:name="_Toc289956282"/>
-      <w:bookmarkEnd w:id="457"/>
+      <w:bookmarkStart w:id="458" w:name="_Toc283907108"/>
+      <w:bookmarkStart w:id="459" w:name="_Toc283908961"/>
+      <w:bookmarkStart w:id="460" w:name="_Toc287350697"/>
+      <w:bookmarkStart w:id="461" w:name="_Toc289002236"/>
+      <w:bookmarkStart w:id="462" w:name="_Toc289002365"/>
+      <w:bookmarkStart w:id="463" w:name="_Toc289956282"/>
       <w:bookmarkEnd w:id="458"/>
       <w:bookmarkEnd w:id="459"/>
       <w:bookmarkEnd w:id="460"/>
       <w:bookmarkEnd w:id="461"/>
       <w:bookmarkEnd w:id="462"/>
+      <w:bookmarkEnd w:id="463"/>
     </w:p>
     <w:p>
       <w:pPr>
@@ -35474,18 +35932,18 @@
           <w:szCs w:val="18"/>
         </w:rPr>
       </w:pPr>
-      <w:bookmarkStart w:id="463" w:name="_Toc283907109"/>
-      <w:bookmarkStart w:id="464" w:name="_Toc283908962"/>
-      <w:bookmarkStart w:id="465" w:name="_Toc287350698"/>
-      <w:bookmarkStart w:id="466" w:name="_Toc289002237"/>
-      <w:bookmarkStart w:id="467" w:name="_Toc289002366"/>
-      <w:bookmarkStart w:id="468" w:name="_Toc289956283"/>
-      <w:bookmarkEnd w:id="463"/>
+      <w:bookmarkStart w:id="464" w:name="_Toc283907109"/>
+      <w:bookmarkStart w:id="465" w:name="_Toc283908962"/>
+      <w:bookmarkStart w:id="466" w:name="_Toc287350698"/>
+      <w:bookmarkStart w:id="467" w:name="_Toc289002237"/>
+      <w:bookmarkStart w:id="468" w:name="_Toc289002366"/>
+      <w:bookmarkStart w:id="469" w:name="_Toc289956283"/>
       <w:bookmarkEnd w:id="464"/>
       <w:bookmarkEnd w:id="465"/>
       <w:bookmarkEnd w:id="466"/>
       <w:bookmarkEnd w:id="467"/>
       <w:bookmarkEnd w:id="468"/>
+      <w:bookmarkEnd w:id="469"/>
     </w:p>
     <w:p>
       <w:pPr>
@@ -35506,18 +35964,18 @@
           <w:szCs w:val="18"/>
         </w:rPr>
       </w:pPr>
-      <w:bookmarkStart w:id="469" w:name="_Toc283907110"/>
-      <w:bookmarkStart w:id="470" w:name="_Toc283908963"/>
-      <w:bookmarkStart w:id="471" w:name="_Toc287350699"/>
-      <w:bookmarkStart w:id="472" w:name="_Toc289002238"/>
-      <w:bookmarkStart w:id="473" w:name="_Toc289002367"/>
-      <w:bookmarkStart w:id="474" w:name="_Toc289956284"/>
-      <w:bookmarkEnd w:id="469"/>
+      <w:bookmarkStart w:id="470" w:name="_Toc283907110"/>
+      <w:bookmarkStart w:id="471" w:name="_Toc283908963"/>
+      <w:bookmarkStart w:id="472" w:name="_Toc287350699"/>
+      <w:bookmarkStart w:id="473" w:name="_Toc289002238"/>
+      <w:bookmarkStart w:id="474" w:name="_Toc289002367"/>
+      <w:bookmarkStart w:id="475" w:name="_Toc289956284"/>
       <w:bookmarkEnd w:id="470"/>
       <w:bookmarkEnd w:id="471"/>
       <w:bookmarkEnd w:id="472"/>
       <w:bookmarkEnd w:id="473"/>
       <w:bookmarkEnd w:id="474"/>
+      <w:bookmarkEnd w:id="475"/>
     </w:p>
     <w:p>
       <w:pPr>
@@ -35538,18 +35996,18 @@
           <w:szCs w:val="18"/>
         </w:rPr>
       </w:pPr>
-      <w:bookmarkStart w:id="475" w:name="_Toc283907111"/>
-      <w:bookmarkStart w:id="476" w:name="_Toc283908964"/>
-      <w:bookmarkStart w:id="477" w:name="_Toc287350700"/>
-      <w:bookmarkStart w:id="478" w:name="_Toc289002239"/>
-      <w:bookmarkStart w:id="479" w:name="_Toc289002368"/>
-      <w:bookmarkStart w:id="480" w:name="_Toc289956285"/>
-      <w:bookmarkEnd w:id="475"/>
+      <w:bookmarkStart w:id="476" w:name="_Toc283907111"/>
+      <w:bookmarkStart w:id="477" w:name="_Toc283908964"/>
+      <w:bookmarkStart w:id="478" w:name="_Toc287350700"/>
+      <w:bookmarkStart w:id="479" w:name="_Toc289002239"/>
+      <w:bookmarkStart w:id="480" w:name="_Toc289002368"/>
+      <w:bookmarkStart w:id="481" w:name="_Toc289956285"/>
       <w:bookmarkEnd w:id="476"/>
       <w:bookmarkEnd w:id="477"/>
       <w:bookmarkEnd w:id="478"/>
       <w:bookmarkEnd w:id="479"/>
       <w:bookmarkEnd w:id="480"/>
+      <w:bookmarkEnd w:id="481"/>
     </w:p>
     <w:p>
       <w:pPr>
@@ -35570,18 +36028,18 @@
           <w:szCs w:val="18"/>
         </w:rPr>
       </w:pPr>
-      <w:bookmarkStart w:id="481" w:name="_Toc283907112"/>
-      <w:bookmarkStart w:id="482" w:name="_Toc283908965"/>
-      <w:bookmarkStart w:id="483" w:name="_Toc287350701"/>
-      <w:bookmarkStart w:id="484" w:name="_Toc289002240"/>
-      <w:bookmarkStart w:id="485" w:name="_Toc289002369"/>
-      <w:bookmarkStart w:id="486" w:name="_Toc289956286"/>
-      <w:bookmarkEnd w:id="481"/>
+      <w:bookmarkStart w:id="482" w:name="_Toc283907112"/>
+      <w:bookmarkStart w:id="483" w:name="_Toc283908965"/>
+      <w:bookmarkStart w:id="484" w:name="_Toc287350701"/>
+      <w:bookmarkStart w:id="485" w:name="_Toc289002240"/>
+      <w:bookmarkStart w:id="486" w:name="_Toc289002369"/>
+      <w:bookmarkStart w:id="487" w:name="_Toc289956286"/>
       <w:bookmarkEnd w:id="482"/>
       <w:bookmarkEnd w:id="483"/>
       <w:bookmarkEnd w:id="484"/>
       <w:bookmarkEnd w:id="485"/>
       <w:bookmarkEnd w:id="486"/>
+      <w:bookmarkEnd w:id="487"/>
     </w:p>
     <w:p>
       <w:pPr>
@@ -35602,18 +36060,18 @@
           <w:szCs w:val="18"/>
         </w:rPr>
       </w:pPr>
-      <w:bookmarkStart w:id="487" w:name="_Toc283907113"/>
-      <w:bookmarkStart w:id="488" w:name="_Toc283908966"/>
-      <w:bookmarkStart w:id="489" w:name="_Toc287350702"/>
-      <w:bookmarkStart w:id="490" w:name="_Toc289002241"/>
-      <w:bookmarkStart w:id="491" w:name="_Toc289002370"/>
-      <w:bookmarkStart w:id="492" w:name="_Toc289956287"/>
-      <w:bookmarkEnd w:id="487"/>
+      <w:bookmarkStart w:id="488" w:name="_Toc283907113"/>
+      <w:bookmarkStart w:id="489" w:name="_Toc283908966"/>
+      <w:bookmarkStart w:id="490" w:name="_Toc287350702"/>
+      <w:bookmarkStart w:id="491" w:name="_Toc289002241"/>
+      <w:bookmarkStart w:id="492" w:name="_Toc289002370"/>
+      <w:bookmarkStart w:id="493" w:name="_Toc289956287"/>
       <w:bookmarkEnd w:id="488"/>
       <w:bookmarkEnd w:id="489"/>
       <w:bookmarkEnd w:id="490"/>
       <w:bookmarkEnd w:id="491"/>
       <w:bookmarkEnd w:id="492"/>
+      <w:bookmarkEnd w:id="493"/>
     </w:p>
     <w:p>
       <w:pPr>
@@ -35634,18 +36092,18 @@
           <w:szCs w:val="18"/>
         </w:rPr>
       </w:pPr>
-      <w:bookmarkStart w:id="493" w:name="_Toc283907114"/>
-      <w:bookmarkStart w:id="494" w:name="_Toc283908967"/>
-      <w:bookmarkStart w:id="495" w:name="_Toc287350703"/>
-      <w:bookmarkStart w:id="496" w:name="_Toc289002242"/>
-      <w:bookmarkStart w:id="497" w:name="_Toc289002371"/>
-      <w:bookmarkStart w:id="498" w:name="_Toc289956288"/>
-      <w:bookmarkEnd w:id="493"/>
+      <w:bookmarkStart w:id="494" w:name="_Toc283907114"/>
+      <w:bookmarkStart w:id="495" w:name="_Toc283908967"/>
+      <w:bookmarkStart w:id="496" w:name="_Toc287350703"/>
+      <w:bookmarkStart w:id="497" w:name="_Toc289002242"/>
+      <w:bookmarkStart w:id="498" w:name="_Toc289002371"/>
+      <w:bookmarkStart w:id="499" w:name="_Toc289956288"/>
       <w:bookmarkEnd w:id="494"/>
       <w:bookmarkEnd w:id="495"/>
       <w:bookmarkEnd w:id="496"/>
       <w:bookmarkEnd w:id="497"/>
       <w:bookmarkEnd w:id="498"/>
+      <w:bookmarkEnd w:id="499"/>
     </w:p>
     <w:p>
       <w:pPr>
@@ -36555,14 +37013,14 @@
         <w:lastRenderedPageBreak/>
         <w:t xml:space="preserve"> </w:t>
       </w:r>
-      <w:bookmarkStart w:id="499" w:name="_Toc289956289"/>
+      <w:bookmarkStart w:id="500" w:name="_Toc289956289"/>
       <w:r>
         <w:t>Dynamic</w:t>
       </w:r>
       <w:r>
         <w:t xml:space="preserve"> view</w:t>
       </w:r>
-      <w:bookmarkEnd w:id="499"/>
+      <w:bookmarkEnd w:id="500"/>
     </w:p>
     <w:p>
       <w:pPr>
@@ -38297,11 +38755,11 @@
       <w:pPr>
         <w:pStyle w:val="Heading3"/>
       </w:pPr>
-      <w:bookmarkStart w:id="500" w:name="_Toc289956290"/>
+      <w:bookmarkStart w:id="501" w:name="_Toc289956290"/>
       <w:r>
         <w:t>Usage</w:t>
       </w:r>
-      <w:bookmarkEnd w:id="500"/>
+      <w:bookmarkEnd w:id="501"/>
     </w:p>
     <w:p>
       <w:pPr>
@@ -39175,7 +39633,7 @@
           <w:numId w:val="40"/>
         </w:numPr>
       </w:pPr>
-      <w:bookmarkStart w:id="501" w:name="_Toc289956291"/>
+      <w:bookmarkStart w:id="502" w:name="_Toc289956291"/>
       <w:r>
         <w:t>S</w:t>
       </w:r>
@@ -39191,12 +39649,12 @@
       <w:r>
         <w:t>Provider</w:t>
       </w:r>
-      <w:bookmarkEnd w:id="427"/>
       <w:bookmarkEnd w:id="428"/>
       <w:bookmarkEnd w:id="429"/>
       <w:bookmarkEnd w:id="430"/>
       <w:bookmarkEnd w:id="431"/>
-      <w:bookmarkEnd w:id="501"/>
+      <w:bookmarkEnd w:id="432"/>
+      <w:bookmarkEnd w:id="502"/>
     </w:p>
     <w:p>
       <w:pPr>
@@ -39373,22 +39831,22 @@
           <w:numId w:val="40"/>
         </w:numPr>
       </w:pPr>
-      <w:bookmarkStart w:id="502" w:name="_Toc277840091"/>
-      <w:bookmarkStart w:id="503" w:name="_Toc277840444"/>
-      <w:bookmarkStart w:id="504" w:name="_Toc277840501"/>
-      <w:bookmarkStart w:id="505" w:name="_Toc277840647"/>
-      <w:bookmarkStart w:id="506" w:name="_Toc277840855"/>
-      <w:bookmarkStart w:id="507" w:name="_Toc289956292"/>
+      <w:bookmarkStart w:id="503" w:name="_Toc277840091"/>
+      <w:bookmarkStart w:id="504" w:name="_Toc277840444"/>
+      <w:bookmarkStart w:id="505" w:name="_Toc277840501"/>
+      <w:bookmarkStart w:id="506" w:name="_Toc277840647"/>
+      <w:bookmarkStart w:id="507" w:name="_Toc277840855"/>
+      <w:bookmarkStart w:id="508" w:name="_Toc289956292"/>
       <w:r>
         <w:lastRenderedPageBreak/>
         <w:t>JNI technology</w:t>
       </w:r>
-      <w:bookmarkEnd w:id="502"/>
       <w:bookmarkEnd w:id="503"/>
       <w:bookmarkEnd w:id="504"/>
       <w:bookmarkEnd w:id="505"/>
       <w:bookmarkEnd w:id="506"/>
       <w:bookmarkEnd w:id="507"/>
+      <w:bookmarkEnd w:id="508"/>
       <w:r>
         <w:t xml:space="preserve"> </w:t>
       </w:r>
@@ -40468,7 +40926,6 @@
           <w:sz w:val="19"/>
           <w:szCs w:val="19"/>
         </w:rPr>
-        <w:lastRenderedPageBreak/>
         <w:pict>
           <v:rect id="_x0000_s1140" style="position:absolute;left:0;text-align:left;margin-left:18.65pt;margin-top:7.3pt;width:385.15pt;height:275.55pt;z-index:-251596800;visibility:visible" o:gfxdata="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"/>
         </w:pict>
@@ -40491,6 +40948,7 @@
           <w:sz w:val="19"/>
           <w:szCs w:val="19"/>
         </w:rPr>
+        <w:lastRenderedPageBreak/>
         <w:t>/* DO NOT EDIT THIS FILE - it is machine generated */</w:t>
       </w:r>
     </w:p>
@@ -42122,62 +42580,68 @@
       <w:pPr>
         <w:pStyle w:val="Heading2"/>
       </w:pPr>
-      <w:bookmarkStart w:id="508" w:name="_Toc277840092"/>
-      <w:bookmarkStart w:id="509" w:name="_Toc277840445"/>
-      <w:bookmarkStart w:id="510" w:name="_Toc277840502"/>
-      <w:bookmarkStart w:id="511" w:name="_Toc277840648"/>
-      <w:bookmarkStart w:id="512" w:name="_Toc277840694"/>
-      <w:bookmarkStart w:id="513" w:name="_Toc277840856"/>
+      <w:bookmarkStart w:id="509" w:name="_Toc277840092"/>
+      <w:bookmarkStart w:id="510" w:name="_Toc277840445"/>
+      <w:bookmarkStart w:id="511" w:name="_Toc277840502"/>
+      <w:bookmarkStart w:id="512" w:name="_Toc277840648"/>
+      <w:bookmarkStart w:id="513" w:name="_Toc277840694"/>
+      <w:bookmarkStart w:id="514" w:name="_Toc277840856"/>
       <w:bookmarkEnd w:id="131"/>
       <w:bookmarkEnd w:id="132"/>
       <w:bookmarkEnd w:id="133"/>
       <w:bookmarkEnd w:id="134"/>
       <w:r>
+        <w:t>C++ JNI dll high level design</w:t>
+      </w:r>
+    </w:p>
+    <w:p>
+      <w:pPr>
+        <w:rPr>
+          <w:lang w:eastAsia="en-GB"/>
+        </w:rPr>
+      </w:pPr>
+      <w:r>
+        <w:rPr>
+          <w:lang w:eastAsia="en-GB"/>
+        </w:rPr>
+        <w:t>We will have a single dll component divided</w:t>
+      </w:r>
+      <w:r>
+        <w:rPr>
+          <w:lang w:eastAsia="en-GB"/>
+        </w:rPr>
+        <w:t xml:space="preserve"> into files. Each cpp and h file will be devoted to one related </w:t>
+      </w:r>
+      <w:r>
+        <w:rPr>
+          <w:lang w:eastAsia="en-GB"/>
+        </w:rPr>
+        <w:t xml:space="preserve">java </w:t>
+      </w:r>
+      <w:r>
+        <w:rPr>
+          <w:lang w:eastAsia="en-GB"/>
+        </w:rPr>
+        <w:t>family/general interface</w:t>
+      </w:r>
+      <w:r>
+        <w:rPr>
+          <w:lang w:eastAsia="en-GB"/>
+        </w:rPr>
+        <w:t>, such as CollissionResistantHash and TrapdoorPermutation</w:t>
+      </w:r>
+      <w:r>
+        <w:rPr>
+          <w:lang w:eastAsia="en-GB"/>
+        </w:rPr>
+        <w:t xml:space="preserve">. </w:t>
+      </w:r>
+      <w:r>
+        <w:rPr>
+          <w:lang w:eastAsia="en-GB"/>
+        </w:rPr>
         <w:lastRenderedPageBreak/>
-        <w:t>C++ JNI dll high level design</w:t>
-      </w:r>
-    </w:p>
-    <w:p>
-      <w:pPr>
-        <w:rPr>
-          <w:lang w:eastAsia="en-GB"/>
-        </w:rPr>
-      </w:pPr>
-      <w:r>
-        <w:rPr>
-          <w:lang w:eastAsia="en-GB"/>
-        </w:rPr>
-        <w:t>We will have a single dll component divided</w:t>
-      </w:r>
-      <w:r>
-        <w:rPr>
-          <w:lang w:eastAsia="en-GB"/>
-        </w:rPr>
-        <w:t xml:space="preserve"> into files. Each cpp and h file will be devoted to one related </w:t>
-      </w:r>
-      <w:r>
-        <w:rPr>
-          <w:lang w:eastAsia="en-GB"/>
-        </w:rPr>
-        <w:t xml:space="preserve">java </w:t>
-      </w:r>
-      <w:r>
-        <w:rPr>
-          <w:lang w:eastAsia="en-GB"/>
-        </w:rPr>
-        <w:t>family/general interface</w:t>
-      </w:r>
-      <w:r>
-        <w:rPr>
-          <w:lang w:eastAsia="en-GB"/>
-        </w:rPr>
-        <w:t>, such as CollissionResistantHash and TrapdoorPermutation</w:t>
-      </w:r>
-      <w:r>
-        <w:rPr>
-          <w:lang w:eastAsia="en-GB"/>
-        </w:rPr>
-        <w:t xml:space="preserve">. Only functions that are related to a specific family will be in these files. We will also have a general file containing functions that can be used from </w:t>
+        <w:t xml:space="preserve">Only functions that are related to a specific family will be in these files. We will also have a general file containing functions that can be used from </w:t>
       </w:r>
       <w:r>
         <w:rPr>
@@ -42270,24 +42734,24 @@
         </w:tabs>
         <w:ind w:left="284" w:firstLine="283"/>
       </w:pPr>
-      <w:bookmarkStart w:id="514" w:name="_Toc289956293"/>
-      <w:bookmarkStart w:id="515" w:name="_Toc277840093"/>
-      <w:bookmarkStart w:id="516" w:name="_Toc277840446"/>
-      <w:bookmarkStart w:id="517" w:name="_Toc277840503"/>
-      <w:bookmarkStart w:id="518" w:name="_Toc277840649"/>
-      <w:bookmarkStart w:id="519" w:name="_Toc277840695"/>
-      <w:bookmarkStart w:id="520" w:name="_Toc277840857"/>
-      <w:bookmarkEnd w:id="508"/>
+      <w:bookmarkStart w:id="515" w:name="_Toc289956293"/>
+      <w:bookmarkStart w:id="516" w:name="_Toc277840093"/>
+      <w:bookmarkStart w:id="517" w:name="_Toc277840446"/>
+      <w:bookmarkStart w:id="518" w:name="_Toc277840503"/>
+      <w:bookmarkStart w:id="519" w:name="_Toc277840649"/>
+      <w:bookmarkStart w:id="520" w:name="_Toc277840695"/>
+      <w:bookmarkStart w:id="521" w:name="_Toc277840857"/>
       <w:bookmarkEnd w:id="509"/>
       <w:bookmarkEnd w:id="510"/>
       <w:bookmarkEnd w:id="511"/>
       <w:bookmarkEnd w:id="512"/>
       <w:bookmarkEnd w:id="513"/>
+      <w:bookmarkEnd w:id="514"/>
       <w:r>
         <w:lastRenderedPageBreak/>
         <w:t>Performance</w:t>
       </w:r>
-      <w:bookmarkEnd w:id="514"/>
+      <w:bookmarkEnd w:id="515"/>
     </w:p>
     <w:p>
       <w:pPr>
@@ -42321,17 +42785,17 @@
         </w:tabs>
         <w:ind w:left="284" w:firstLine="283"/>
       </w:pPr>
-      <w:bookmarkStart w:id="521" w:name="_Toc289956294"/>
+      <w:bookmarkStart w:id="522" w:name="_Toc289956294"/>
       <w:r>
         <w:t>Multi-Platform Issues</w:t>
       </w:r>
-      <w:bookmarkEnd w:id="515"/>
       <w:bookmarkEnd w:id="516"/>
       <w:bookmarkEnd w:id="517"/>
       <w:bookmarkEnd w:id="518"/>
       <w:bookmarkEnd w:id="519"/>
       <w:bookmarkEnd w:id="520"/>
       <w:bookmarkEnd w:id="521"/>
+      <w:bookmarkEnd w:id="522"/>
     </w:p>
     <w:p>
       <w:pPr>
@@ -42414,23 +42878,23 @@
         </w:tabs>
         <w:ind w:left="284" w:firstLine="283"/>
       </w:pPr>
-      <w:bookmarkStart w:id="522" w:name="_Toc277840094"/>
-      <w:bookmarkStart w:id="523" w:name="_Toc277840447"/>
-      <w:bookmarkStart w:id="524" w:name="_Toc277840504"/>
-      <w:bookmarkStart w:id="525" w:name="_Toc277840650"/>
-      <w:bookmarkStart w:id="526" w:name="_Toc277840696"/>
-      <w:bookmarkStart w:id="527" w:name="_Toc277840858"/>
-      <w:bookmarkStart w:id="528" w:name="_Toc289956295"/>
+      <w:bookmarkStart w:id="523" w:name="_Toc277840094"/>
+      <w:bookmarkStart w:id="524" w:name="_Toc277840447"/>
+      <w:bookmarkStart w:id="525" w:name="_Toc277840504"/>
+      <w:bookmarkStart w:id="526" w:name="_Toc277840650"/>
+      <w:bookmarkStart w:id="527" w:name="_Toc277840696"/>
+      <w:bookmarkStart w:id="528" w:name="_Toc277840858"/>
+      <w:bookmarkStart w:id="529" w:name="_Toc289956295"/>
       <w:r>
         <w:t>Backward-Compatibility</w:t>
       </w:r>
-      <w:bookmarkEnd w:id="522"/>
       <w:bookmarkEnd w:id="523"/>
       <w:bookmarkEnd w:id="524"/>
       <w:bookmarkEnd w:id="525"/>
       <w:bookmarkEnd w:id="526"/>
       <w:bookmarkEnd w:id="527"/>
       <w:bookmarkEnd w:id="528"/>
+      <w:bookmarkEnd w:id="529"/>
     </w:p>
     <w:p>
       <w:pPr>
@@ -42444,23 +42908,23 @@
         </w:tabs>
         <w:ind w:left="284" w:firstLine="283"/>
       </w:pPr>
-      <w:bookmarkStart w:id="529" w:name="_Toc277840095"/>
-      <w:bookmarkStart w:id="530" w:name="_Toc277840448"/>
-      <w:bookmarkStart w:id="531" w:name="_Toc277840505"/>
-      <w:bookmarkStart w:id="532" w:name="_Toc277840651"/>
-      <w:bookmarkStart w:id="533" w:name="_Toc277840697"/>
-      <w:bookmarkStart w:id="534" w:name="_Toc277840859"/>
-      <w:bookmarkStart w:id="535" w:name="_Toc289956296"/>
+      <w:bookmarkStart w:id="530" w:name="_Toc277840095"/>
+      <w:bookmarkStart w:id="531" w:name="_Toc277840448"/>
+      <w:bookmarkStart w:id="532" w:name="_Toc277840505"/>
+      <w:bookmarkStart w:id="533" w:name="_Toc277840651"/>
+      <w:bookmarkStart w:id="534" w:name="_Toc277840697"/>
+      <w:bookmarkStart w:id="535" w:name="_Toc277840859"/>
+      <w:bookmarkStart w:id="536" w:name="_Toc289956296"/>
       <w:r>
         <w:t>Benchmarking</w:t>
       </w:r>
-      <w:bookmarkEnd w:id="529"/>
       <w:bookmarkEnd w:id="530"/>
       <w:bookmarkEnd w:id="531"/>
       <w:bookmarkEnd w:id="532"/>
       <w:bookmarkEnd w:id="533"/>
       <w:bookmarkEnd w:id="534"/>
       <w:bookmarkEnd w:id="535"/>
+      <w:bookmarkEnd w:id="536"/>
     </w:p>
     <w:p>
       <w:pPr>
@@ -46357,25 +46821,25 @@
         </w:tabs>
         <w:ind w:left="284" w:firstLine="283"/>
       </w:pPr>
-      <w:bookmarkStart w:id="536" w:name="_Open_Issues"/>
-      <w:bookmarkStart w:id="537" w:name="_Toc277840096"/>
-      <w:bookmarkStart w:id="538" w:name="_Toc277840449"/>
-      <w:bookmarkStart w:id="539" w:name="_Toc277840506"/>
-      <w:bookmarkStart w:id="540" w:name="_Toc277840652"/>
-      <w:bookmarkStart w:id="541" w:name="_Toc277840698"/>
-      <w:bookmarkStart w:id="542" w:name="_Toc277840860"/>
-      <w:bookmarkStart w:id="543" w:name="_Toc289956297"/>
-      <w:bookmarkEnd w:id="536"/>
+      <w:bookmarkStart w:id="537" w:name="_Open_Issues"/>
+      <w:bookmarkStart w:id="538" w:name="_Toc277840096"/>
+      <w:bookmarkStart w:id="539" w:name="_Toc277840449"/>
+      <w:bookmarkStart w:id="540" w:name="_Toc277840506"/>
+      <w:bookmarkStart w:id="541" w:name="_Toc277840652"/>
+      <w:bookmarkStart w:id="542" w:name="_Toc277840698"/>
+      <w:bookmarkStart w:id="543" w:name="_Toc277840860"/>
+      <w:bookmarkStart w:id="544" w:name="_Toc289956297"/>
+      <w:bookmarkEnd w:id="537"/>
       <w:r>
         <w:t>Open Issues</w:t>
       </w:r>
-      <w:bookmarkEnd w:id="537"/>
       <w:bookmarkEnd w:id="538"/>
       <w:bookmarkEnd w:id="539"/>
       <w:bookmarkEnd w:id="540"/>
       <w:bookmarkEnd w:id="541"/>
       <w:bookmarkEnd w:id="542"/>
       <w:bookmarkEnd w:id="543"/>
+      <w:bookmarkEnd w:id="544"/>
     </w:p>
     <w:p>
       <w:pPr>
@@ -46493,7 +46957,7 @@
             <v:imagedata r:id="rId67" o:title=""/>
             <w10:wrap type="through"/>
           </v:shape>
-          <o:OLEObject Type="Embed" ProgID="PBrush" ShapeID="_x0000_s1137" DrawAspect="Content" ObjectID="_1365493587" r:id="rId68"/>
+          <o:OLEObject Type="Embed" ProgID="PBrush" ShapeID="_x0000_s1137" DrawAspect="Content" ObjectID="_1365767322" r:id="rId68"/>
         </w:pict>
       </w:r>
     </w:p>
@@ -46509,34 +46973,34 @@
         </w:tabs>
         <w:ind w:left="284" w:firstLine="283"/>
       </w:pPr>
-      <w:bookmarkStart w:id="544" w:name="_Toc30214783"/>
-      <w:bookmarkStart w:id="545" w:name="_Toc33153578"/>
-      <w:bookmarkStart w:id="546" w:name="_Toc289956298"/>
-      <w:bookmarkStart w:id="547" w:name="_Toc277840450"/>
-      <w:bookmarkStart w:id="548" w:name="_Toc277840507"/>
-      <w:bookmarkStart w:id="549" w:name="_Toc277840653"/>
-      <w:bookmarkStart w:id="550" w:name="_Toc277840699"/>
-      <w:bookmarkStart w:id="551" w:name="_Toc277840861"/>
+      <w:bookmarkStart w:id="545" w:name="_Toc30214783"/>
+      <w:bookmarkStart w:id="546" w:name="_Toc33153578"/>
+      <w:bookmarkStart w:id="547" w:name="_Toc289956298"/>
+      <w:bookmarkStart w:id="548" w:name="_Toc277840450"/>
+      <w:bookmarkStart w:id="549" w:name="_Toc277840507"/>
+      <w:bookmarkStart w:id="550" w:name="_Toc277840653"/>
+      <w:bookmarkStart w:id="551" w:name="_Toc277840699"/>
+      <w:bookmarkStart w:id="552" w:name="_Toc277840861"/>
       <w:r>
         <w:lastRenderedPageBreak/>
         <w:t>Appendix</w:t>
       </w:r>
-      <w:bookmarkEnd w:id="544"/>
       <w:bookmarkEnd w:id="545"/>
       <w:bookmarkEnd w:id="546"/>
+      <w:bookmarkEnd w:id="547"/>
       <w:r>
         <w:t xml:space="preserve"> </w:t>
       </w:r>
-      <w:bookmarkStart w:id="552" w:name="_Toc277840097"/>
-      <w:bookmarkStart w:id="553" w:name="_Toc277840451"/>
-      <w:bookmarkStart w:id="554" w:name="_Toc277840508"/>
-      <w:bookmarkStart w:id="555" w:name="_Toc277840654"/>
-      <w:bookmarkStart w:id="556" w:name="_Toc277840862"/>
-      <w:bookmarkEnd w:id="547"/>
+      <w:bookmarkStart w:id="553" w:name="_Toc277840097"/>
+      <w:bookmarkStart w:id="554" w:name="_Toc277840451"/>
+      <w:bookmarkStart w:id="555" w:name="_Toc277840508"/>
+      <w:bookmarkStart w:id="556" w:name="_Toc277840654"/>
+      <w:bookmarkStart w:id="557" w:name="_Toc277840862"/>
       <w:bookmarkEnd w:id="548"/>
       <w:bookmarkEnd w:id="549"/>
       <w:bookmarkEnd w:id="550"/>
       <w:bookmarkEnd w:id="551"/>
+      <w:bookmarkEnd w:id="552"/>
     </w:p>
     <w:p>
       <w:pPr>
@@ -46546,20 +47010,20 @@
           <w:numId w:val="12"/>
         </w:numPr>
       </w:pPr>
-      <w:bookmarkStart w:id="557" w:name="_The_provider_architecture:"/>
-      <w:bookmarkStart w:id="558" w:name="_Low-level_primitives_table:"/>
-      <w:bookmarkStart w:id="559" w:name="_Toc289956299"/>
-      <w:bookmarkStart w:id="560" w:name="_Toc277840041"/>
-      <w:bookmarkStart w:id="561" w:name="_Toc277840411"/>
-      <w:bookmarkStart w:id="562" w:name="_Toc277840468"/>
-      <w:bookmarkStart w:id="563" w:name="_Toc277840614"/>
-      <w:bookmarkStart w:id="564" w:name="_Toc277840822"/>
-      <w:bookmarkEnd w:id="557"/>
+      <w:bookmarkStart w:id="558" w:name="_The_provider_architecture:"/>
+      <w:bookmarkStart w:id="559" w:name="_Low-level_primitives_table:"/>
+      <w:bookmarkStart w:id="560" w:name="_Toc289956299"/>
+      <w:bookmarkStart w:id="561" w:name="_Toc277840041"/>
+      <w:bookmarkStart w:id="562" w:name="_Toc277840411"/>
+      <w:bookmarkStart w:id="563" w:name="_Toc277840468"/>
+      <w:bookmarkStart w:id="564" w:name="_Toc277840614"/>
+      <w:bookmarkStart w:id="565" w:name="_Toc277840822"/>
       <w:bookmarkEnd w:id="558"/>
+      <w:bookmarkEnd w:id="559"/>
       <w:r>
         <w:t>Low-level primitives table:</w:t>
       </w:r>
-      <w:bookmarkEnd w:id="559"/>
+      <w:bookmarkEnd w:id="560"/>
     </w:p>
     <w:p>
       <w:pPr>
@@ -49610,12 +50074,12 @@
           <w:numId w:val="12"/>
         </w:numPr>
       </w:pPr>
-      <w:bookmarkStart w:id="565" w:name="_Toc289956300"/>
+      <w:bookmarkStart w:id="566" w:name="_Toc289956300"/>
       <w:r>
         <w:lastRenderedPageBreak/>
         <w:t>Preliminary work</w:t>
       </w:r>
-      <w:bookmarkEnd w:id="565"/>
+      <w:bookmarkEnd w:id="566"/>
     </w:p>
     <w:p>
       <w:r>
@@ -49642,10 +50106,10 @@
       </w:pPr>
       <w:r>
         <w:object w:dxaOrig="9426" w:dyaOrig="19673">
-          <v:shape id="_x0000_i1025" type="#_x0000_t75" style="width:335.25pt;height:699.25pt" o:ole="">
+          <v:shape id="_x0000_i1025" type="#_x0000_t75" style="width:335.25pt;height:699.75pt" o:ole="">
             <v:imagedata r:id="rId73" o:title=""/>
           </v:shape>
-          <o:OLEObject Type="Embed" ProgID="Excel.Sheet.8" ShapeID="_x0000_i1025" DrawAspect="Content" ObjectID="_1365493585" r:id="rId74"/>
+          <o:OLEObject Type="Embed" ProgID="Excel.Sheet.8" ShapeID="_x0000_i1025" DrawAspect="Content" ObjectID="_1365767320" r:id="rId74"/>
         </w:object>
       </w:r>
     </w:p>
@@ -49657,7 +50121,7 @@
           <w:numId w:val="12"/>
         </w:numPr>
       </w:pPr>
-      <w:bookmarkStart w:id="566" w:name="_Toc289956301"/>
+      <w:bookmarkStart w:id="567" w:name="_Toc289956301"/>
       <w:r>
         <w:lastRenderedPageBreak/>
         <w:t>The provider architecture</w:t>
@@ -49665,12 +50129,12 @@
       <w:r>
         <w:t>:</w:t>
       </w:r>
-      <w:bookmarkEnd w:id="560"/>
       <w:bookmarkEnd w:id="561"/>
       <w:bookmarkEnd w:id="562"/>
       <w:bookmarkEnd w:id="563"/>
       <w:bookmarkEnd w:id="564"/>
-      <w:bookmarkEnd w:id="566"/>
+      <w:bookmarkEnd w:id="565"/>
+      <w:bookmarkEnd w:id="567"/>
     </w:p>
     <w:p>
       <w:r>
@@ -49712,8 +50176,8 @@
       <w:r>
         <w:t xml:space="preserve">As a simple example, the Java security package knows about </w:t>
       </w:r>
-      <w:bookmarkStart w:id="567" w:name="INDEX-1002"/>
-      <w:bookmarkEnd w:id="567"/>
+      <w:bookmarkStart w:id="568" w:name="INDEX-1002"/>
+      <w:bookmarkEnd w:id="568"/>
       <w:r>
         <w:t xml:space="preserve">message digests. A message digest is an engine: it is an operation a programmer can perform. The idea behind a message digest is independent of how any particular message digest may be calculated. All message digests share certain features, and the class that abstracts these common features into a single interface is termed an engine. Engines are generally abstract, and are always independent of any particular algorithm. </w:t>
       </w:r>
@@ -49775,14 +50239,14 @@
           <w:numId w:val="12"/>
         </w:numPr>
       </w:pPr>
-      <w:bookmarkStart w:id="568" w:name="_JNI_(Java_Native"/>
-      <w:bookmarkStart w:id="569" w:name="_Toc289956302"/>
-      <w:bookmarkStart w:id="570" w:name="_Toc277840042"/>
-      <w:bookmarkStart w:id="571" w:name="_Toc277840412"/>
-      <w:bookmarkStart w:id="572" w:name="_Toc277840469"/>
-      <w:bookmarkStart w:id="573" w:name="_Toc277840615"/>
-      <w:bookmarkStart w:id="574" w:name="_Toc277840823"/>
-      <w:bookmarkEnd w:id="568"/>
+      <w:bookmarkStart w:id="569" w:name="_JNI_(Java_Native"/>
+      <w:bookmarkStart w:id="570" w:name="_Toc289956302"/>
+      <w:bookmarkStart w:id="571" w:name="_Toc277840042"/>
+      <w:bookmarkStart w:id="572" w:name="_Toc277840412"/>
+      <w:bookmarkStart w:id="573" w:name="_Toc277840469"/>
+      <w:bookmarkStart w:id="574" w:name="_Toc277840615"/>
+      <w:bookmarkStart w:id="575" w:name="_Toc277840823"/>
+      <w:bookmarkEnd w:id="569"/>
       <w:r>
         <w:lastRenderedPageBreak/>
         <w:t xml:space="preserve">JNI </w:t>
@@ -49802,7 +50266,7 @@
       <w:r>
         <w:t>technology</w:t>
       </w:r>
-      <w:bookmarkEnd w:id="569"/>
+      <w:bookmarkEnd w:id="570"/>
       <w:r>
         <w:t xml:space="preserve"> </w:t>
       </w:r>
@@ -49925,23 +50389,23 @@
           <w:numId w:val="12"/>
         </w:numPr>
       </w:pPr>
-      <w:bookmarkStart w:id="575" w:name="_Toc289956303"/>
+      <w:bookmarkStart w:id="576" w:name="_Toc289956303"/>
       <w:r>
         <w:lastRenderedPageBreak/>
         <w:t>Code for FactoriesUtility::getObject:</w:t>
       </w:r>
-      <w:bookmarkEnd w:id="570"/>
       <w:bookmarkEnd w:id="571"/>
       <w:bookmarkEnd w:id="572"/>
       <w:bookmarkEnd w:id="573"/>
       <w:bookmarkEnd w:id="574"/>
       <w:bookmarkEnd w:id="575"/>
-    </w:p>
-    <w:bookmarkEnd w:id="552"/>
+      <w:bookmarkEnd w:id="576"/>
+    </w:p>
     <w:bookmarkEnd w:id="553"/>
     <w:bookmarkEnd w:id="554"/>
     <w:bookmarkEnd w:id="555"/>
     <w:bookmarkEnd w:id="556"/>
+    <w:bookmarkEnd w:id="557"/>
     <w:p>
       <w:pPr>
         <w:pStyle w:val="Heading4"/>
@@ -51524,7 +51988,7 @@
         <w:noProof/>
         <w:lang w:eastAsia="en-GB"/>
       </w:rPr>
-      <w:t>54</w:t>
+      <w:t>44</w:t>
     </w:r>
     <w:r>
       <w:fldChar w:fldCharType="end"/>
@@ -51552,7 +52016,7 @@
         <w:noProof/>
         <w:lang w:eastAsia="en-GB"/>
       </w:rPr>
-      <w:t>84</w:t>
+      <w:t>85</w:t>
     </w:r>
     <w:r>
       <w:fldChar w:fldCharType="end"/>
@@ -52163,7 +52627,7 @@
   <w:abstractNum w:abstractNumId="5">
     <w:nsid w:val="036561CA"/>
     <w:multiLevelType w:val="hybridMultilevel"/>
-    <w:tmpl w:val="8C8C55EA"/>
+    <w:tmpl w:val="161E01C4"/>
     <w:lvl w:ilvl="0" w:tplc="04090001">
       <w:start w:val="1"/>
       <w:numFmt w:val="bullet"/>
@@ -52176,7 +52640,7 @@
         <w:rFonts w:ascii="Symbol" w:hAnsi="Symbol" w:hint="default"/>
       </w:rPr>
     </w:lvl>
-    <w:lvl w:ilvl="1" w:tplc="04090003" w:tentative="1">
+    <w:lvl w:ilvl="1" w:tplc="04090003">
       <w:start w:val="1"/>
       <w:numFmt w:val="bullet"/>
       <w:lvlText w:val="o"/>
@@ -59253,7 +59717,7 @@
 </file>
 
 <file path=customXml/itemProps1.xml><?xml version="1.0" encoding="utf-8"?>
-<ds:datastoreItem xmlns:ds="http://schemas.openxmlformats.org/officeDocument/2006/customXml" ds:itemID="{7F3A6EA4-9ED7-48F0-89F2-4C6305D9F1B9}">
+<ds:datastoreItem xmlns:ds="http://schemas.openxmlformats.org/officeDocument/2006/customXml" ds:itemID="{61A4469F-B6CD-4263-9C32-6BE03BD3D368}">
   <ds:schemaRefs>
     <ds:schemaRef ds:uri="http://schemas.openxmlformats.org/officeDocument/2006/bibliography"/>
   </ds:schemaRefs>

</xml_diff>